<commit_message>
crea la gramatica y responde a los eventos. Pero no añade bien las acciones semanticas
</commit_message>
<xml_diff>
--- a/Documentacion/Diario_TFG-JavaFX-solo.docx
+++ b/Documentacion/Diario_TFG-JavaFX-solo.docx
@@ -1938,15 +1938,1278 @@
       <w:r>
         <w:t xml:space="preserve"> no se encuentra dicho nodo devuelve null.</w:t>
       </w:r>
+    </w:p>
+    <w:p/>
+    <w:p>
+      <w:pPr>
+        <w:pStyle w:val="Ttulo2"/>
+      </w:pPr>
+      <w:r>
+        <w:t xml:space="preserve">  </w:t>
+      </w:r>
+      <w:r>
+        <w:t>Clase Gramática V0.1</w:t>
+      </w:r>
+    </w:p>
+    <w:p/>
+    <w:p>
+      <w:r>
+        <w:t>Atributos:</w:t>
+      </w:r>
+    </w:p>
+    <w:p>
+      <w:pPr>
+        <w:rPr>
+          <w:b/>
+        </w:rPr>
+      </w:pPr>
+      <w:proofErr w:type="spellStart"/>
+      <w:r>
+        <w:rPr>
+          <w:b/>
+        </w:rPr>
+        <w:t>private</w:t>
+      </w:r>
+      <w:proofErr w:type="spellEnd"/>
+      <w:r>
+        <w:rPr>
+          <w:b/>
+        </w:rPr>
+        <w:t xml:space="preserve"> </w:t>
+      </w:r>
+      <w:proofErr w:type="spellStart"/>
+      <w:r>
+        <w:rPr>
+          <w:b/>
+        </w:rPr>
+        <w:t>FicheroXML</w:t>
+      </w:r>
+      <w:proofErr w:type="spellEnd"/>
+      <w:r>
+        <w:rPr>
+          <w:b/>
+        </w:rPr>
+        <w:t xml:space="preserve"> ejemplo</w:t>
+      </w:r>
+      <w:r>
+        <w:rPr>
+          <w:b/>
+        </w:rPr>
+        <w:t xml:space="preserve">: </w:t>
+      </w:r>
+      <w:r>
+        <w:t>Datos recabados del archivo XML.</w:t>
+      </w:r>
+    </w:p>
+    <w:p>
+      <w:proofErr w:type="spellStart"/>
+      <w:r>
+        <w:rPr>
+          <w:b/>
+        </w:rPr>
+        <w:t>private</w:t>
+      </w:r>
+      <w:proofErr w:type="spellEnd"/>
+      <w:r>
+        <w:rPr>
+          <w:b/>
+        </w:rPr>
+        <w:t xml:space="preserve"> </w:t>
+      </w:r>
+      <w:proofErr w:type="spellStart"/>
+      <w:r>
+        <w:rPr>
+          <w:b/>
+        </w:rPr>
+        <w:t>ArrayList</w:t>
+      </w:r>
+      <w:proofErr w:type="spellEnd"/>
+      <w:r>
+        <w:rPr>
+          <w:b/>
+        </w:rPr>
+        <w:t xml:space="preserve">&lt;Regla&gt; reglas: </w:t>
+      </w:r>
+      <w:r>
+        <w:t>Lista con las reglas de la gramática.</w:t>
+      </w:r>
+    </w:p>
+    <w:p>
+      <w:proofErr w:type="spellStart"/>
+      <w:r>
+        <w:rPr>
+          <w:b/>
+        </w:rPr>
+        <w:t>private</w:t>
+      </w:r>
+      <w:proofErr w:type="spellEnd"/>
+      <w:r>
+        <w:rPr>
+          <w:b/>
+        </w:rPr>
+        <w:t xml:space="preserve"> </w:t>
+      </w:r>
+      <w:proofErr w:type="spellStart"/>
+      <w:r>
+        <w:rPr>
+          <w:b/>
+        </w:rPr>
+        <w:t>int</w:t>
+      </w:r>
+      <w:proofErr w:type="spellEnd"/>
+      <w:r>
+        <w:rPr>
+          <w:b/>
+        </w:rPr>
+        <w:t xml:space="preserve"> </w:t>
+      </w:r>
+      <w:proofErr w:type="spellStart"/>
+      <w:r>
+        <w:rPr>
+          <w:b/>
+        </w:rPr>
+        <w:t>posYAnterior</w:t>
+      </w:r>
+      <w:proofErr w:type="spellEnd"/>
+      <w:r>
+        <w:rPr>
+          <w:b/>
+        </w:rPr>
+        <w:t xml:space="preserve">: </w:t>
+      </w:r>
+      <w:r>
+        <w:t>Posición de la regla anterior en el eje Y para poder situar las reglas de forma correcta.</w:t>
+      </w:r>
+    </w:p>
+    <w:p>
+      <w:pPr>
+        <w:rPr>
+          <w:b/>
+        </w:rPr>
+      </w:pPr>
+      <w:proofErr w:type="spellStart"/>
+      <w:r>
+        <w:rPr>
+          <w:b/>
+        </w:rPr>
+        <w:t>private</w:t>
+      </w:r>
+      <w:proofErr w:type="spellEnd"/>
+      <w:r>
+        <w:rPr>
+          <w:b/>
+        </w:rPr>
+        <w:t xml:space="preserve"> </w:t>
+      </w:r>
+      <w:proofErr w:type="spellStart"/>
+      <w:r>
+        <w:rPr>
+          <w:b/>
+        </w:rPr>
+        <w:t>HashMap</w:t>
+      </w:r>
+      <w:proofErr w:type="spellEnd"/>
+      <w:r>
+        <w:rPr>
+          <w:b/>
+        </w:rPr>
+        <w:t>&lt;</w:t>
+      </w:r>
+      <w:proofErr w:type="spellStart"/>
+      <w:proofErr w:type="gramStart"/>
+      <w:r>
+        <w:rPr>
+          <w:b/>
+        </w:rPr>
+        <w:t>Rectangle,Regla</w:t>
+      </w:r>
+      <w:proofErr w:type="spellEnd"/>
+      <w:proofErr w:type="gramEnd"/>
+      <w:r>
+        <w:rPr>
+          <w:b/>
+        </w:rPr>
+        <w:t>&gt;</w:t>
+      </w:r>
+      <w:proofErr w:type="spellStart"/>
+      <w:r>
+        <w:rPr>
+          <w:b/>
+        </w:rPr>
+        <w:t>relRectRegla</w:t>
+      </w:r>
+      <w:proofErr w:type="spellEnd"/>
+      <w:r>
+        <w:rPr>
+          <w:b/>
+        </w:rPr>
+        <w:t>:</w:t>
+      </w:r>
+      <w:r>
+        <w:rPr>
+          <w:b/>
+        </w:rPr>
+        <w:t xml:space="preserve"> </w:t>
+      </w:r>
+      <w:r>
+        <w:t>Mapa que contiene como se relacionan los rectángulos del grafo con las reglas de la gramática.</w:t>
+      </w:r>
+    </w:p>
+    <w:p>
+      <w:proofErr w:type="spellStart"/>
+      <w:r>
+        <w:rPr>
+          <w:b/>
+        </w:rPr>
+        <w:t>private</w:t>
+      </w:r>
+      <w:proofErr w:type="spellEnd"/>
+      <w:r>
+        <w:rPr>
+          <w:b/>
+        </w:rPr>
+        <w:t xml:space="preserve"> </w:t>
+      </w:r>
+      <w:proofErr w:type="spellStart"/>
+      <w:r>
+        <w:rPr>
+          <w:b/>
+        </w:rPr>
+        <w:t>HashMap</w:t>
+      </w:r>
+      <w:proofErr w:type="spellEnd"/>
+      <w:r>
+        <w:rPr>
+          <w:b/>
+        </w:rPr>
+        <w:t>&lt;</w:t>
+      </w:r>
+      <w:proofErr w:type="spellStart"/>
+      <w:proofErr w:type="gramStart"/>
+      <w:r>
+        <w:rPr>
+          <w:b/>
+        </w:rPr>
+        <w:t>String,Rectangle</w:t>
+      </w:r>
+      <w:proofErr w:type="spellEnd"/>
+      <w:proofErr w:type="gramEnd"/>
+      <w:r>
+        <w:rPr>
+          <w:b/>
+        </w:rPr>
+        <w:t xml:space="preserve">&gt; </w:t>
+      </w:r>
+      <w:proofErr w:type="spellStart"/>
+      <w:r>
+        <w:rPr>
+          <w:b/>
+        </w:rPr>
+        <w:t>ruleRectGramm</w:t>
+      </w:r>
+      <w:proofErr w:type="spellEnd"/>
+      <w:r>
+        <w:rPr>
+          <w:b/>
+        </w:rPr>
+        <w:t>:</w:t>
+      </w:r>
+      <w:r>
+        <w:rPr>
+          <w:b/>
+        </w:rPr>
+        <w:t xml:space="preserve"> </w:t>
+      </w:r>
+      <w:r>
+        <w:t xml:space="preserve"> Mapa que relaciona los rectángulos y las reglas de la gramática.</w:t>
+      </w:r>
+    </w:p>
+    <w:p>
+      <w:proofErr w:type="spellStart"/>
+      <w:r>
+        <w:rPr>
+          <w:b/>
+        </w:rPr>
+        <w:t>private</w:t>
+      </w:r>
+      <w:proofErr w:type="spellEnd"/>
+      <w:r>
+        <w:rPr>
+          <w:b/>
+        </w:rPr>
+        <w:t xml:space="preserve"> </w:t>
+      </w:r>
+      <w:proofErr w:type="spellStart"/>
+      <w:r>
+        <w:rPr>
+          <w:b/>
+        </w:rPr>
+        <w:t>HashMap</w:t>
+      </w:r>
+      <w:proofErr w:type="spellEnd"/>
+      <w:r>
+        <w:rPr>
+          <w:b/>
+        </w:rPr>
+        <w:t>&lt;</w:t>
+      </w:r>
+      <w:proofErr w:type="spellStart"/>
+      <w:proofErr w:type="gramStart"/>
+      <w:r>
+        <w:rPr>
+          <w:b/>
+        </w:rPr>
+        <w:t>String,ArrayList</w:t>
+      </w:r>
+      <w:proofErr w:type="spellEnd"/>
+      <w:proofErr w:type="gramEnd"/>
+      <w:r>
+        <w:rPr>
+          <w:b/>
+        </w:rPr>
+        <w:t>&lt;</w:t>
+      </w:r>
+      <w:proofErr w:type="spellStart"/>
+      <w:r>
+        <w:rPr>
+          <w:b/>
+        </w:rPr>
+        <w:t>Label</w:t>
+      </w:r>
+      <w:proofErr w:type="spellEnd"/>
+      <w:r>
+        <w:rPr>
+          <w:b/>
+        </w:rPr>
+        <w:t xml:space="preserve">&gt;&gt; </w:t>
+      </w:r>
+      <w:proofErr w:type="spellStart"/>
+      <w:r>
+        <w:rPr>
+          <w:b/>
+        </w:rPr>
+        <w:t>reglaLabel</w:t>
+      </w:r>
+      <w:proofErr w:type="spellEnd"/>
+      <w:r>
+        <w:rPr>
+          <w:b/>
+        </w:rPr>
+        <w:t>:</w:t>
+      </w:r>
+      <w:r>
+        <w:rPr>
+          <w:b/>
+        </w:rPr>
+        <w:t xml:space="preserve"> </w:t>
+      </w:r>
+      <w:r>
+        <w:t>Mapa que relaciona cada regla con sus etiquetas.</w:t>
+      </w:r>
+    </w:p>
+    <w:p>
+      <w:proofErr w:type="spellStart"/>
+      <w:r>
+        <w:rPr>
+          <w:b/>
+        </w:rPr>
+        <w:t>private</w:t>
+      </w:r>
+      <w:proofErr w:type="spellEnd"/>
+      <w:r>
+        <w:rPr>
+          <w:b/>
+        </w:rPr>
+        <w:t xml:space="preserve"> </w:t>
+      </w:r>
+      <w:proofErr w:type="spellStart"/>
+      <w:r>
+        <w:rPr>
+          <w:b/>
+        </w:rPr>
+        <w:t>HashMap</w:t>
+      </w:r>
+      <w:proofErr w:type="spellEnd"/>
+      <w:r>
+        <w:rPr>
+          <w:b/>
+        </w:rPr>
+        <w:t>&lt;</w:t>
+      </w:r>
+      <w:proofErr w:type="spellStart"/>
+      <w:proofErr w:type="gramStart"/>
+      <w:r>
+        <w:rPr>
+          <w:b/>
+        </w:rPr>
+        <w:t>String,Boolean</w:t>
+      </w:r>
+      <w:proofErr w:type="spellEnd"/>
+      <w:proofErr w:type="gramEnd"/>
+      <w:r>
+        <w:rPr>
+          <w:b/>
+        </w:rPr>
+        <w:t>&gt;</w:t>
+      </w:r>
+      <w:proofErr w:type="spellStart"/>
+      <w:r>
+        <w:rPr>
+          <w:b/>
+        </w:rPr>
+        <w:t>formaReglas</w:t>
+      </w:r>
+      <w:proofErr w:type="spellEnd"/>
+      <w:r>
+        <w:rPr>
+          <w:b/>
+        </w:rPr>
+        <w:t>:</w:t>
+      </w:r>
+      <w:r>
+        <w:t xml:space="preserve"> Mapa que relaciona las reglas con su forma. True si tienen la forma larga con las acciones y false si tiene la forma corta.</w:t>
+      </w:r>
+    </w:p>
+    <w:p>
+      <w:proofErr w:type="spellStart"/>
+      <w:r>
+        <w:rPr>
+          <w:b/>
+        </w:rPr>
+        <w:t>private</w:t>
+      </w:r>
+      <w:proofErr w:type="spellEnd"/>
+      <w:r>
+        <w:rPr>
+          <w:b/>
+        </w:rPr>
+        <w:t xml:space="preserve"> </w:t>
+      </w:r>
+      <w:proofErr w:type="spellStart"/>
+      <w:r>
+        <w:rPr>
+          <w:b/>
+        </w:rPr>
+        <w:t>HashMap</w:t>
+      </w:r>
+      <w:proofErr w:type="spellEnd"/>
+      <w:r>
+        <w:rPr>
+          <w:b/>
+        </w:rPr>
+        <w:t>&lt;</w:t>
+      </w:r>
+      <w:proofErr w:type="spellStart"/>
+      <w:proofErr w:type="gramStart"/>
+      <w:r>
+        <w:rPr>
+          <w:b/>
+        </w:rPr>
+        <w:t>String,Regla</w:t>
+      </w:r>
+      <w:proofErr w:type="spellEnd"/>
+      <w:proofErr w:type="gramEnd"/>
+      <w:r>
+        <w:rPr>
+          <w:b/>
+        </w:rPr>
+        <w:t xml:space="preserve">&gt; </w:t>
+      </w:r>
+      <w:proofErr w:type="spellStart"/>
+      <w:r>
+        <w:rPr>
+          <w:b/>
+        </w:rPr>
+        <w:t>idRegla</w:t>
+      </w:r>
+      <w:proofErr w:type="spellEnd"/>
+      <w:r>
+        <w:rPr>
+          <w:b/>
+        </w:rPr>
+        <w:t>:</w:t>
+      </w:r>
+      <w:r>
+        <w:rPr>
+          <w:b/>
+        </w:rPr>
+        <w:t xml:space="preserve"> </w:t>
+      </w:r>
+      <w:r>
+        <w:t>Mapa</w:t>
+      </w:r>
+      <w:r>
+        <w:rPr>
+          <w:b/>
+        </w:rPr>
+        <w:t xml:space="preserve"> </w:t>
+      </w:r>
+      <w:r>
+        <w:t>para obtener la misma regla pero con los símbolos que la corresponde ya que las reglas de la lista de la gramática no los tiene.</w:t>
+      </w:r>
+    </w:p>
+    <w:p>
+      <w:proofErr w:type="spellStart"/>
+      <w:r>
+        <w:rPr>
+          <w:b/>
+        </w:rPr>
+        <w:t>private</w:t>
+      </w:r>
+      <w:proofErr w:type="spellEnd"/>
+      <w:r>
+        <w:rPr>
+          <w:b/>
+        </w:rPr>
+        <w:t xml:space="preserve"> </w:t>
+      </w:r>
+      <w:proofErr w:type="spellStart"/>
+      <w:r>
+        <w:rPr>
+          <w:b/>
+        </w:rPr>
+        <w:t>Pane</w:t>
+      </w:r>
+      <w:proofErr w:type="spellEnd"/>
+      <w:r>
+        <w:rPr>
+          <w:b/>
+        </w:rPr>
+        <w:t xml:space="preserve"> </w:t>
+      </w:r>
+      <w:proofErr w:type="spellStart"/>
+      <w:r>
+        <w:rPr>
+          <w:b/>
+        </w:rPr>
+        <w:t>panelPadre</w:t>
+      </w:r>
+      <w:proofErr w:type="spellEnd"/>
+      <w:r>
+        <w:rPr>
+          <w:b/>
+        </w:rPr>
+        <w:t>:</w:t>
+      </w:r>
+      <w:r>
+        <w:t xml:space="preserve"> panel donde se va a dibujar la gramática.</w:t>
+      </w:r>
+    </w:p>
+    <w:p>
+      <w:r>
+        <w:t>Constructor:</w:t>
+      </w:r>
+    </w:p>
+    <w:p>
+      <w:proofErr w:type="spellStart"/>
+      <w:r>
+        <w:rPr>
+          <w:b/>
+        </w:rPr>
+        <w:t>public</w:t>
+      </w:r>
+      <w:proofErr w:type="spellEnd"/>
+      <w:r>
+        <w:rPr>
+          <w:b/>
+        </w:rPr>
+        <w:t xml:space="preserve"> </w:t>
+      </w:r>
+      <w:proofErr w:type="spellStart"/>
+      <w:proofErr w:type="gramStart"/>
+      <w:r>
+        <w:rPr>
+          <w:b/>
+        </w:rPr>
+        <w:t>Gramatica</w:t>
+      </w:r>
+      <w:proofErr w:type="spellEnd"/>
+      <w:r>
+        <w:rPr>
+          <w:b/>
+        </w:rPr>
+        <w:t>(</w:t>
+      </w:r>
+      <w:proofErr w:type="spellStart"/>
+      <w:proofErr w:type="gramEnd"/>
+      <w:r>
+        <w:rPr>
+          <w:b/>
+        </w:rPr>
+        <w:t>FicheroXML</w:t>
+      </w:r>
+      <w:proofErr w:type="spellEnd"/>
+      <w:r>
+        <w:rPr>
+          <w:b/>
+        </w:rPr>
+        <w:t xml:space="preserve"> </w:t>
+      </w:r>
+      <w:proofErr w:type="spellStart"/>
+      <w:r>
+        <w:rPr>
+          <w:b/>
+        </w:rPr>
+        <w:t>ejemplo,Pane</w:t>
+      </w:r>
+      <w:proofErr w:type="spellEnd"/>
+      <w:r>
+        <w:rPr>
+          <w:b/>
+        </w:rPr>
+        <w:t xml:space="preserve"> </w:t>
+      </w:r>
+      <w:proofErr w:type="spellStart"/>
+      <w:r>
+        <w:rPr>
+          <w:b/>
+        </w:rPr>
+        <w:t>panelPadre</w:t>
+      </w:r>
+      <w:proofErr w:type="spellEnd"/>
+      <w:r>
+        <w:rPr>
+          <w:b/>
+        </w:rPr>
+        <w:t>):</w:t>
+      </w:r>
+      <w:r>
+        <w:rPr>
+          <w:b/>
+        </w:rPr>
+        <w:t xml:space="preserve"> </w:t>
+      </w:r>
+      <w:r>
+        <w:t xml:space="preserve">Inicializa los mapas y recoge y asigna el </w:t>
+      </w:r>
+      <w:proofErr w:type="spellStart"/>
+      <w:r>
+        <w:t>FicheroXML</w:t>
+      </w:r>
+      <w:proofErr w:type="spellEnd"/>
+      <w:r>
+        <w:t xml:space="preserve"> y el </w:t>
+      </w:r>
+      <w:proofErr w:type="spellStart"/>
+      <w:r>
+        <w:t>panelPadre</w:t>
+      </w:r>
+      <w:proofErr w:type="spellEnd"/>
+      <w:r>
+        <w:t>.</w:t>
+      </w:r>
+    </w:p>
+    <w:p>
+      <w:r>
+        <w:t>Métodos:</w:t>
+      </w:r>
+    </w:p>
+    <w:p>
+      <w:pPr>
+        <w:rPr>
+          <w:b/>
+        </w:rPr>
+      </w:pPr>
+      <w:proofErr w:type="spellStart"/>
+      <w:r>
+        <w:rPr>
+          <w:b/>
+        </w:rPr>
+        <w:t>public</w:t>
+      </w:r>
+      <w:proofErr w:type="spellEnd"/>
+      <w:r>
+        <w:rPr>
+          <w:b/>
+        </w:rPr>
+        <w:t xml:space="preserve"> </w:t>
+      </w:r>
+      <w:proofErr w:type="spellStart"/>
+      <w:r>
+        <w:rPr>
+          <w:b/>
+        </w:rPr>
+        <w:t>ArrayList</w:t>
+      </w:r>
+      <w:proofErr w:type="spellEnd"/>
+      <w:r>
+        <w:rPr>
+          <w:b/>
+        </w:rPr>
+        <w:t>&lt;</w:t>
+      </w:r>
+      <w:proofErr w:type="spellStart"/>
+      <w:r>
+        <w:rPr>
+          <w:b/>
+        </w:rPr>
+        <w:t>Label</w:t>
+      </w:r>
+      <w:proofErr w:type="spellEnd"/>
+      <w:r>
+        <w:rPr>
+          <w:b/>
+        </w:rPr>
+        <w:t xml:space="preserve">&gt; </w:t>
+      </w:r>
+      <w:proofErr w:type="spellStart"/>
+      <w:proofErr w:type="gramStart"/>
+      <w:r>
+        <w:rPr>
+          <w:b/>
+        </w:rPr>
+        <w:t>formarReglaCorta</w:t>
+      </w:r>
+      <w:proofErr w:type="spellEnd"/>
+      <w:r>
+        <w:rPr>
+          <w:b/>
+        </w:rPr>
+        <w:t>(</w:t>
+      </w:r>
+      <w:proofErr w:type="gramEnd"/>
+      <w:r>
+        <w:rPr>
+          <w:b/>
+        </w:rPr>
+        <w:t>Regla regla):</w:t>
+      </w:r>
+    </w:p>
+    <w:p>
+      <w:r>
+        <w:t>Recoge</w:t>
+      </w:r>
+      <w:r>
+        <w:t xml:space="preserve"> la regla y devuelve las etiquetas que forman la forma corta de la regla.</w:t>
+      </w:r>
+    </w:p>
+    <w:p>
+      <w:r>
+        <w:t xml:space="preserve">Obtiene la regla con </w:t>
+      </w:r>
+      <w:r>
+        <w:t>símbolos,</w:t>
+      </w:r>
+      <w:r>
+        <w:t xml:space="preserve"> por cada símbolo crea una etiqueta con ese </w:t>
+      </w:r>
+      <w:r>
+        <w:t>símbolo y lo añade al resultado.</w:t>
+      </w:r>
+    </w:p>
+    <w:p>
+      <w:proofErr w:type="spellStart"/>
+      <w:r>
+        <w:rPr>
+          <w:b/>
+        </w:rPr>
+        <w:t>public</w:t>
+      </w:r>
+      <w:proofErr w:type="spellEnd"/>
+      <w:r>
+        <w:rPr>
+          <w:b/>
+        </w:rPr>
+        <w:t xml:space="preserve"> </w:t>
+      </w:r>
+      <w:proofErr w:type="spellStart"/>
+      <w:r>
+        <w:rPr>
+          <w:b/>
+        </w:rPr>
+        <w:t>ArrayList</w:t>
+      </w:r>
+      <w:proofErr w:type="spellEnd"/>
+      <w:r>
+        <w:rPr>
+          <w:b/>
+        </w:rPr>
+        <w:t>&lt;</w:t>
+      </w:r>
+      <w:proofErr w:type="spellStart"/>
+      <w:r>
+        <w:rPr>
+          <w:b/>
+        </w:rPr>
+        <w:t>Label</w:t>
+      </w:r>
+      <w:proofErr w:type="spellEnd"/>
+      <w:r>
+        <w:rPr>
+          <w:b/>
+        </w:rPr>
+        <w:t xml:space="preserve">&gt; </w:t>
+      </w:r>
+      <w:proofErr w:type="spellStart"/>
+      <w:proofErr w:type="gramStart"/>
+      <w:r>
+        <w:rPr>
+          <w:b/>
+        </w:rPr>
+        <w:t>formarReglaLarga</w:t>
+      </w:r>
+      <w:proofErr w:type="spellEnd"/>
+      <w:r>
+        <w:rPr>
+          <w:b/>
+        </w:rPr>
+        <w:t>(</w:t>
+      </w:r>
+      <w:proofErr w:type="gramEnd"/>
+      <w:r>
+        <w:rPr>
+          <w:b/>
+        </w:rPr>
+        <w:t>Regla regla)</w:t>
+      </w:r>
+      <w:r>
+        <w:rPr>
+          <w:b/>
+        </w:rPr>
+        <w:t xml:space="preserve">: </w:t>
+      </w:r>
+    </w:p>
+    <w:p>
+      <w:r>
+        <w:t xml:space="preserve">Recoge la regla y devuelve las etiquetas que forman la forma </w:t>
+      </w:r>
+      <w:r>
+        <w:t>larga</w:t>
+      </w:r>
+      <w:r>
+        <w:t xml:space="preserve"> de la regla</w:t>
+      </w:r>
+      <w:r>
+        <w:t xml:space="preserve"> con las acciones</w:t>
+      </w:r>
+      <w:r>
+        <w:t>.</w:t>
+      </w:r>
+    </w:p>
+    <w:p>
+      <w:r>
+        <w:lastRenderedPageBreak/>
+        <w:t>Obtiene la regla con símbolos y por cada símbolo si no se acaban los símbolos y si la posición del símbolo coincide con la de la acción se crea dos etiquetas una con la acción que corresponde a la posición y otra con el símbolo siguiente.</w:t>
+      </w:r>
+      <w:r>
+        <w:rPr>
+          <w:color w:val="FF0000"/>
+        </w:rPr>
+        <w:t xml:space="preserve"> </w:t>
+      </w:r>
+      <w:r>
+        <w:rPr>
+          <w:color w:val="FF0000"/>
+        </w:rPr>
+        <w:t>(revisar)</w:t>
+      </w:r>
+      <w:r>
+        <w:rPr>
+          <w:color w:val="FF0000"/>
+        </w:rPr>
+        <w:t xml:space="preserve">. </w:t>
+      </w:r>
+      <w:r>
+        <w:t>Se añade</w:t>
+      </w:r>
+      <w:r>
+        <w:t>n al resultado y se suma uno a la posición. Si no coincide se crea una única etiqueta con el valor de símbolo y se añade al resultado. Después se suma uno a la posición en la regla.</w:t>
+      </w:r>
+    </w:p>
+    <w:p>
+      <w:pPr>
+        <w:rPr>
+          <w:b/>
+        </w:rPr>
+      </w:pPr>
+      <w:proofErr w:type="spellStart"/>
+      <w:r>
+        <w:rPr>
+          <w:b/>
+        </w:rPr>
+        <w:t>public</w:t>
+      </w:r>
+      <w:proofErr w:type="spellEnd"/>
+      <w:r>
+        <w:rPr>
+          <w:b/>
+        </w:rPr>
+        <w:t xml:space="preserve"> </w:t>
+      </w:r>
+      <w:proofErr w:type="spellStart"/>
+      <w:r>
+        <w:rPr>
+          <w:b/>
+        </w:rPr>
+        <w:t>void</w:t>
+      </w:r>
+      <w:proofErr w:type="spellEnd"/>
+      <w:r>
+        <w:rPr>
+          <w:b/>
+        </w:rPr>
+        <w:t xml:space="preserve"> </w:t>
+      </w:r>
+      <w:proofErr w:type="gramStart"/>
+      <w:r>
+        <w:rPr>
+          <w:b/>
+        </w:rPr>
+        <w:t>construir(</w:t>
+      </w:r>
+      <w:proofErr w:type="gramEnd"/>
+      <w:r>
+        <w:rPr>
+          <w:b/>
+        </w:rPr>
+        <w:t>)</w:t>
+      </w:r>
+      <w:r>
+        <w:rPr>
+          <w:b/>
+        </w:rPr>
+        <w:t>:</w:t>
+      </w:r>
+    </w:p>
+    <w:p>
+      <w:r>
+        <w:t>Por cada regla de la lista de reglas</w:t>
+      </w:r>
+      <w:r>
+        <w:t>,</w:t>
+      </w:r>
+      <w:r>
+        <w:t xml:space="preserve"> guarda</w:t>
+      </w:r>
+      <w:r>
+        <w:t xml:space="preserve"> la regla</w:t>
+      </w:r>
+      <w:r>
+        <w:t xml:space="preserve"> en un mapa según su </w:t>
+      </w:r>
+      <w:r>
+        <w:t>id</w:t>
+      </w:r>
+      <w:r>
+        <w:rPr>
+          <w:b/>
+        </w:rPr>
+        <w:t xml:space="preserve">, </w:t>
+      </w:r>
+      <w:r>
+        <w:t xml:space="preserve">crea la lista de etiquetas de la forma corta, y por cada etiqueta las </w:t>
+      </w:r>
+      <w:r>
+        <w:t>sitúa, las</w:t>
+      </w:r>
+      <w:r>
+        <w:t xml:space="preserve"> dibuja y actualiza la posición de la siguiente en el eje X. Cuando termina actualiza la posición de la siguiente regla en el eje Y, y guarda las etiquetas y la forma en sus respectivos mapas.</w:t>
+      </w:r>
+    </w:p>
+    <w:p>
+      <w:pPr>
+        <w:rPr>
+          <w:b/>
+        </w:rPr>
+      </w:pPr>
+      <w:proofErr w:type="spellStart"/>
+      <w:r>
+        <w:rPr>
+          <w:b/>
+        </w:rPr>
+        <w:t>public</w:t>
+      </w:r>
+      <w:proofErr w:type="spellEnd"/>
+      <w:r>
+        <w:rPr>
+          <w:b/>
+        </w:rPr>
+        <w:t xml:space="preserve"> </w:t>
+      </w:r>
+      <w:proofErr w:type="spellStart"/>
+      <w:r>
+        <w:rPr>
+          <w:b/>
+        </w:rPr>
+        <w:t>void</w:t>
+      </w:r>
+      <w:proofErr w:type="spellEnd"/>
+      <w:r>
+        <w:rPr>
+          <w:b/>
+        </w:rPr>
+        <w:t xml:space="preserve"> </w:t>
+      </w:r>
+      <w:proofErr w:type="spellStart"/>
+      <w:proofErr w:type="gramStart"/>
+      <w:r>
+        <w:rPr>
+          <w:b/>
+        </w:rPr>
+        <w:t>cambiarFormaRegla</w:t>
+      </w:r>
+      <w:proofErr w:type="spellEnd"/>
+      <w:r>
+        <w:rPr>
+          <w:b/>
+        </w:rPr>
+        <w:t>(</w:t>
+      </w:r>
+      <w:proofErr w:type="gramEnd"/>
+      <w:r>
+        <w:rPr>
+          <w:b/>
+        </w:rPr>
+        <w:t>Regla regla)</w:t>
+      </w:r>
+      <w:r>
+        <w:rPr>
+          <w:b/>
+        </w:rPr>
+        <w:t>:</w:t>
+      </w:r>
+    </w:p>
+    <w:p>
+      <w:r>
+        <w:t>Recoge la regla cuya forma se va a cambiar.</w:t>
+      </w:r>
+    </w:p>
+    <w:p>
+      <w:r>
+        <w:t xml:space="preserve">Se obtiene la posición de la regla en el eje Y </w:t>
+      </w:r>
+      <w:proofErr w:type="spellStart"/>
+      <w:r>
+        <w:t>y</w:t>
+      </w:r>
+      <w:proofErr w:type="spellEnd"/>
+      <w:r>
+        <w:t xml:space="preserve"> se borra del panel. Si la regla tiene la forma larga se cambia por la forma </w:t>
+      </w:r>
+      <w:r>
+        <w:t>corta,</w:t>
+      </w:r>
+      <w:r>
+        <w:t xml:space="preserve"> se actualizan los mapas</w:t>
+      </w:r>
+      <w:r>
+        <w:t xml:space="preserve"> y se acorta el cuadrado correspondiente,</w:t>
+      </w:r>
+      <w:r>
+        <w:t xml:space="preserve"> sino se cambia por la larga</w:t>
+      </w:r>
+      <w:r>
+        <w:t>,</w:t>
+      </w:r>
+      <w:r>
+        <w:t xml:space="preserve"> se actualizan los mapas</w:t>
+      </w:r>
+      <w:r>
+        <w:t>, y se alarga el recuadro correspondiente.</w:t>
+      </w:r>
+    </w:p>
+    <w:p>
+      <w:pPr>
+        <w:rPr>
+          <w:b/>
+        </w:rPr>
+      </w:pPr>
+      <w:proofErr w:type="spellStart"/>
+      <w:r>
+        <w:rPr>
+          <w:b/>
+        </w:rPr>
+        <w:t>public</w:t>
+      </w:r>
+      <w:proofErr w:type="spellEnd"/>
+      <w:r>
+        <w:rPr>
+          <w:b/>
+        </w:rPr>
+        <w:t xml:space="preserve"> </w:t>
+      </w:r>
+      <w:proofErr w:type="spellStart"/>
+      <w:r>
+        <w:rPr>
+          <w:b/>
+        </w:rPr>
+        <w:t>void</w:t>
+      </w:r>
+      <w:proofErr w:type="spellEnd"/>
+      <w:r>
+        <w:rPr>
+          <w:b/>
+        </w:rPr>
+        <w:t xml:space="preserve"> </w:t>
+      </w:r>
+      <w:proofErr w:type="spellStart"/>
+      <w:proofErr w:type="gramStart"/>
+      <w:r>
+        <w:rPr>
+          <w:b/>
+        </w:rPr>
+        <w:t>drawRectangle</w:t>
+      </w:r>
+      <w:proofErr w:type="spellEnd"/>
+      <w:r>
+        <w:rPr>
+          <w:b/>
+        </w:rPr>
+        <w:t>(</w:t>
+      </w:r>
+      <w:proofErr w:type="gramEnd"/>
+      <w:r>
+        <w:rPr>
+          <w:b/>
+        </w:rPr>
+        <w:t>Regla regla)</w:t>
+      </w:r>
+      <w:r>
+        <w:rPr>
+          <w:b/>
+        </w:rPr>
+        <w:t>:</w:t>
+      </w:r>
+      <w:r>
+        <w:rPr>
+          <w:b/>
+        </w:rPr>
+        <w:t xml:space="preserve"> </w:t>
+      </w:r>
+    </w:p>
+    <w:p>
+      <w:r>
+        <w:t>Recoge la regla en la cual se va a pintar el rectángulo.</w:t>
+      </w:r>
+    </w:p>
+    <w:p>
+      <w:r>
+        <w:t xml:space="preserve">Se obtiene la posición de la regla en los ejes X e Y, se calcula el ancho de la regla, se crea y se dibuja el rectángulo que se va a dibujar en la gramática. </w:t>
+      </w:r>
+      <w:r>
+        <w:t>Además,</w:t>
+      </w:r>
+      <w:r>
+        <w:t xml:space="preserve"> se guarda en </w:t>
+      </w:r>
+      <w:r>
+        <w:t>un mapa según el id de la regla a la que engloba</w:t>
+      </w:r>
+      <w:r>
+        <w:t>.</w:t>
+      </w:r>
+    </w:p>
+    <w:p>
+      <w:pPr>
+        <w:rPr>
+          <w:b/>
+        </w:rPr>
+      </w:pPr>
+      <w:proofErr w:type="spellStart"/>
+      <w:r>
+        <w:rPr>
+          <w:b/>
+        </w:rPr>
+        <w:t>public</w:t>
+      </w:r>
+      <w:proofErr w:type="spellEnd"/>
+      <w:r>
+        <w:rPr>
+          <w:b/>
+        </w:rPr>
+        <w:t xml:space="preserve"> </w:t>
+      </w:r>
+      <w:proofErr w:type="spellStart"/>
+      <w:r>
+        <w:rPr>
+          <w:b/>
+        </w:rPr>
+        <w:t>Rectangle</w:t>
+      </w:r>
+      <w:proofErr w:type="spellEnd"/>
+      <w:r>
+        <w:rPr>
+          <w:b/>
+        </w:rPr>
+        <w:t xml:space="preserve"> </w:t>
+      </w:r>
+      <w:proofErr w:type="spellStart"/>
+      <w:proofErr w:type="gramStart"/>
+      <w:r>
+        <w:rPr>
+          <w:b/>
+        </w:rPr>
+        <w:t>erasedRectangle</w:t>
+      </w:r>
+      <w:proofErr w:type="spellEnd"/>
+      <w:r>
+        <w:rPr>
+          <w:b/>
+        </w:rPr>
+        <w:t>(</w:t>
+      </w:r>
+      <w:proofErr w:type="gramEnd"/>
+      <w:r>
+        <w:rPr>
+          <w:b/>
+        </w:rPr>
+        <w:t>Regla regla)</w:t>
+      </w:r>
+      <w:r>
+        <w:rPr>
+          <w:b/>
+        </w:rPr>
+        <w:t>:</w:t>
+      </w:r>
+    </w:p>
+    <w:p>
+      <w:r>
+        <w:t xml:space="preserve">Recoge la regla en la cual se va a </w:t>
+      </w:r>
+      <w:r>
+        <w:t>borrar</w:t>
+      </w:r>
+      <w:r>
+        <w:t xml:space="preserve"> el rectángulo</w:t>
+      </w:r>
+      <w:r>
+        <w:t xml:space="preserve"> y devuelve el rectángulo borrado</w:t>
+      </w:r>
+      <w:r>
+        <w:t>.</w:t>
+      </w:r>
+    </w:p>
+    <w:p>
+      <w:r>
+        <w:t>Obtiene el rectángulo a través del id de la regla y lo elimina tanto del mapa como del panel.</w:t>
+      </w:r>
+    </w:p>
+    <w:p>
       <w:bookmarkStart w:id="0" w:name="_GoBack"/>
       <w:bookmarkEnd w:id="0"/>
     </w:p>
     <w:p/>
     <w:p>
-      <w:r>
-        <w:t xml:space="preserve">  </w:t>
-      </w:r>
-    </w:p>
+      <w:pPr>
+        <w:rPr>
+          <w:b/>
+        </w:rPr>
+      </w:pPr>
+    </w:p>
+    <w:p>
+      <w:r>
+        <w:t xml:space="preserve"> </w:t>
+      </w:r>
+    </w:p>
+    <w:p>
+      <w:pPr>
+        <w:rPr>
+          <w:b/>
+        </w:rPr>
+      </w:pPr>
+    </w:p>
+    <w:p/>
+    <w:p/>
     <w:sectPr>
       <w:pgSz w:w="11906" w:h="16838"/>
       <w:pgMar w:top="1417" w:right="1701" w:bottom="1417" w:left="1701" w:header="708" w:footer="708" w:gutter="0"/>

</xml_diff>

<commit_message>
la parte de gramatica ya funciona
</commit_message>
<xml_diff>
--- a/Documentacion/Diario_TFG-JavaFX-solo.docx
+++ b/Documentacion/Diario_TFG-JavaFX-solo.docx
@@ -2771,26 +2771,29 @@
     </w:p>
     <w:p>
       <w:r>
-        <w:t xml:space="preserve">Recoge la regla y devuelve las etiquetas que forman la forma </w:t>
-      </w:r>
-      <w:r>
-        <w:t>larga</w:t>
-      </w:r>
-      <w:r>
-        <w:t xml:space="preserve"> de la regla</w:t>
-      </w:r>
-      <w:r>
-        <w:t xml:space="preserve"> con las acciones</w:t>
+        <w:t>Recoge la regla y devuelve las etiquetas que forman la forma larga de la regla con las acciones.</w:t>
+      </w:r>
+    </w:p>
+    <w:p>
+      <w:r>
+        <w:lastRenderedPageBreak/>
+        <w:t xml:space="preserve">Obtiene la regla con símbolos y por cada símbolo si no se acaban los símbolos y si la posición del símbolo coincide con la de la acción se crea dos etiquetas una </w:t>
+      </w:r>
+      <w:r>
+        <w:t xml:space="preserve">con el símbolo </w:t>
+      </w:r>
+      <w:r>
+        <w:t xml:space="preserve">correspondiente y otra </w:t>
+      </w:r>
+      <w:r>
+        <w:t xml:space="preserve">con la acción que </w:t>
+      </w:r>
+      <w:r>
+        <w:t>va detrás del símbolo</w:t>
       </w:r>
       <w:r>
         <w:t>.</w:t>
       </w:r>
-    </w:p>
-    <w:p>
-      <w:r>
-        <w:lastRenderedPageBreak/>
-        <w:t>Obtiene la regla con símbolos y por cada símbolo si no se acaban los símbolos y si la posición del símbolo coincide con la de la acción se crea dos etiquetas una con la acción que corresponde a la posición y otra con el símbolo siguiente.</w:t>
-      </w:r>
       <w:r>
         <w:rPr>
           <w:color w:val="FF0000"/>
@@ -2798,396 +2801,411 @@
         <w:t xml:space="preserve"> </w:t>
       </w:r>
       <w:r>
-        <w:rPr>
-          <w:color w:val="FF0000"/>
-        </w:rPr>
-        <w:t>(revisar)</w:t>
-      </w:r>
-      <w:r>
-        <w:rPr>
-          <w:color w:val="FF0000"/>
-        </w:rPr>
-        <w:t xml:space="preserve">. </w:t>
-      </w:r>
-      <w:r>
         <w:t>Se añade</w:t>
       </w:r>
       <w:r>
         <w:t>n al resultado y se suma uno a la posición. Si no coincide se crea una única etiqueta con el valor de símbolo y se añade al resultado. Después se suma uno a la posición en la regla.</w:t>
       </w:r>
-    </w:p>
-    <w:p>
-      <w:pPr>
-        <w:rPr>
-          <w:b/>
-        </w:rPr>
-      </w:pPr>
-      <w:proofErr w:type="spellStart"/>
-      <w:r>
-        <w:rPr>
-          <w:b/>
-        </w:rPr>
-        <w:t>public</w:t>
-      </w:r>
-      <w:proofErr w:type="spellEnd"/>
-      <w:r>
-        <w:rPr>
-          <w:b/>
-        </w:rPr>
-        <w:t xml:space="preserve"> </w:t>
-      </w:r>
-      <w:proofErr w:type="spellStart"/>
-      <w:r>
-        <w:rPr>
-          <w:b/>
-        </w:rPr>
-        <w:t>void</w:t>
-      </w:r>
-      <w:proofErr w:type="spellEnd"/>
-      <w:r>
-        <w:rPr>
-          <w:b/>
-        </w:rPr>
-        <w:t xml:space="preserve"> </w:t>
-      </w:r>
-      <w:proofErr w:type="gramStart"/>
-      <w:r>
-        <w:rPr>
-          <w:b/>
-        </w:rPr>
-        <w:t>construir(</w:t>
-      </w:r>
-      <w:proofErr w:type="gramEnd"/>
-      <w:r>
-        <w:rPr>
-          <w:b/>
-        </w:rPr>
-        <w:t>)</w:t>
-      </w:r>
-      <w:r>
-        <w:rPr>
-          <w:b/>
-        </w:rPr>
-        <w:t>:</w:t>
-      </w:r>
-    </w:p>
-    <w:p>
-      <w:r>
-        <w:t>Por cada regla de la lista de reglas</w:t>
-      </w:r>
-      <w:r>
-        <w:t>,</w:t>
-      </w:r>
-      <w:r>
-        <w:t xml:space="preserve"> guarda</w:t>
-      </w:r>
-      <w:r>
-        <w:t xml:space="preserve"> la regla</w:t>
-      </w:r>
-      <w:r>
-        <w:t xml:space="preserve"> en un mapa según su </w:t>
-      </w:r>
-      <w:r>
-        <w:t>id</w:t>
-      </w:r>
-      <w:r>
-        <w:rPr>
-          <w:b/>
-        </w:rPr>
-        <w:t xml:space="preserve">, </w:t>
-      </w:r>
-      <w:r>
-        <w:t xml:space="preserve">crea la lista de etiquetas de la forma corta, y por cada etiqueta las </w:t>
-      </w:r>
-      <w:r>
-        <w:t>sitúa, las</w:t>
-      </w:r>
-      <w:r>
-        <w:t xml:space="preserve"> dibuja y actualiza la posición de la siguiente en el eje X. Cuando termina actualiza la posición de la siguiente regla en el eje Y, y guarda las etiquetas y la forma en sus respectivos mapas.</w:t>
-      </w:r>
-    </w:p>
-    <w:p>
-      <w:pPr>
-        <w:rPr>
-          <w:b/>
-        </w:rPr>
-      </w:pPr>
-      <w:proofErr w:type="spellStart"/>
-      <w:r>
-        <w:rPr>
-          <w:b/>
-        </w:rPr>
-        <w:t>public</w:t>
-      </w:r>
-      <w:proofErr w:type="spellEnd"/>
-      <w:r>
-        <w:rPr>
-          <w:b/>
-        </w:rPr>
-        <w:t xml:space="preserve"> </w:t>
-      </w:r>
-      <w:proofErr w:type="spellStart"/>
-      <w:r>
-        <w:rPr>
-          <w:b/>
-        </w:rPr>
-        <w:t>void</w:t>
-      </w:r>
-      <w:proofErr w:type="spellEnd"/>
-      <w:r>
-        <w:rPr>
-          <w:b/>
-        </w:rPr>
-        <w:t xml:space="preserve"> </w:t>
-      </w:r>
-      <w:proofErr w:type="spellStart"/>
-      <w:proofErr w:type="gramStart"/>
-      <w:r>
-        <w:rPr>
-          <w:b/>
-        </w:rPr>
-        <w:t>cambiarFormaRegla</w:t>
-      </w:r>
-      <w:proofErr w:type="spellEnd"/>
-      <w:r>
-        <w:rPr>
-          <w:b/>
-        </w:rPr>
-        <w:t>(</w:t>
-      </w:r>
-      <w:proofErr w:type="gramEnd"/>
-      <w:r>
-        <w:rPr>
-          <w:b/>
-        </w:rPr>
-        <w:t>Regla regla)</w:t>
-      </w:r>
-      <w:r>
-        <w:rPr>
-          <w:b/>
-        </w:rPr>
-        <w:t>:</w:t>
-      </w:r>
-    </w:p>
-    <w:p>
-      <w:r>
-        <w:t>Recoge la regla cuya forma se va a cambiar.</w:t>
-      </w:r>
-    </w:p>
-    <w:p>
-      <w:r>
-        <w:t xml:space="preserve">Se obtiene la posición de la regla en el eje Y </w:t>
-      </w:r>
-      <w:proofErr w:type="spellStart"/>
-      <w:r>
-        <w:t>y</w:t>
-      </w:r>
-      <w:proofErr w:type="spellEnd"/>
-      <w:r>
-        <w:t xml:space="preserve"> se borra del panel. Si la regla tiene la forma larga se cambia por la forma </w:t>
-      </w:r>
-      <w:r>
-        <w:t>corta,</w:t>
-      </w:r>
-      <w:r>
-        <w:t xml:space="preserve"> se actualizan los mapas</w:t>
-      </w:r>
-      <w:r>
-        <w:t xml:space="preserve"> y se acorta el cuadrado correspondiente,</w:t>
-      </w:r>
-      <w:r>
-        <w:t xml:space="preserve"> sino se cambia por la larga</w:t>
-      </w:r>
-      <w:r>
-        <w:t>,</w:t>
-      </w:r>
-      <w:r>
-        <w:t xml:space="preserve"> se actualizan los mapas</w:t>
-      </w:r>
-      <w:r>
-        <w:t>, y se alarga el recuadro correspondiente.</w:t>
-      </w:r>
-    </w:p>
-    <w:p>
-      <w:pPr>
-        <w:rPr>
-          <w:b/>
-        </w:rPr>
-      </w:pPr>
-      <w:proofErr w:type="spellStart"/>
-      <w:r>
-        <w:rPr>
-          <w:b/>
-        </w:rPr>
-        <w:t>public</w:t>
-      </w:r>
-      <w:proofErr w:type="spellEnd"/>
-      <w:r>
-        <w:rPr>
-          <w:b/>
-        </w:rPr>
-        <w:t xml:space="preserve"> </w:t>
-      </w:r>
-      <w:proofErr w:type="spellStart"/>
-      <w:r>
-        <w:rPr>
-          <w:b/>
-        </w:rPr>
-        <w:t>void</w:t>
-      </w:r>
-      <w:proofErr w:type="spellEnd"/>
-      <w:r>
-        <w:rPr>
-          <w:b/>
-        </w:rPr>
-        <w:t xml:space="preserve"> </w:t>
-      </w:r>
-      <w:proofErr w:type="spellStart"/>
-      <w:proofErr w:type="gramStart"/>
-      <w:r>
-        <w:rPr>
-          <w:b/>
-        </w:rPr>
-        <w:t>drawRectangle</w:t>
-      </w:r>
-      <w:proofErr w:type="spellEnd"/>
-      <w:r>
-        <w:rPr>
-          <w:b/>
-        </w:rPr>
-        <w:t>(</w:t>
-      </w:r>
-      <w:proofErr w:type="gramEnd"/>
-      <w:r>
-        <w:rPr>
-          <w:b/>
-        </w:rPr>
-        <w:t>Regla regla)</w:t>
-      </w:r>
-      <w:r>
-        <w:rPr>
-          <w:b/>
-        </w:rPr>
-        <w:t>:</w:t>
-      </w:r>
-      <w:r>
-        <w:rPr>
-          <w:b/>
-        </w:rPr>
-        <w:t xml:space="preserve"> </w:t>
-      </w:r>
-    </w:p>
-    <w:p>
-      <w:r>
-        <w:t>Recoge la regla en la cual se va a pintar el rectángulo.</w:t>
-      </w:r>
-    </w:p>
-    <w:p>
-      <w:r>
-        <w:t xml:space="preserve">Se obtiene la posición de la regla en los ejes X e Y, se calcula el ancho de la regla, se crea y se dibuja el rectángulo que se va a dibujar en la gramática. </w:t>
-      </w:r>
-      <w:r>
-        <w:t>Además,</w:t>
-      </w:r>
-      <w:r>
-        <w:t xml:space="preserve"> se guarda en </w:t>
-      </w:r>
-      <w:r>
-        <w:t>un mapa según el id de la regla a la que engloba</w:t>
-      </w:r>
-      <w:r>
-        <w:t>.</w:t>
-      </w:r>
-    </w:p>
-    <w:p>
-      <w:pPr>
-        <w:rPr>
-          <w:b/>
-        </w:rPr>
-      </w:pPr>
-      <w:proofErr w:type="spellStart"/>
-      <w:r>
-        <w:rPr>
-          <w:b/>
-        </w:rPr>
-        <w:t>public</w:t>
-      </w:r>
-      <w:proofErr w:type="spellEnd"/>
-      <w:r>
-        <w:rPr>
-          <w:b/>
-        </w:rPr>
-        <w:t xml:space="preserve"> </w:t>
-      </w:r>
-      <w:proofErr w:type="spellStart"/>
-      <w:r>
-        <w:rPr>
-          <w:b/>
-        </w:rPr>
-        <w:t>Rectangle</w:t>
-      </w:r>
-      <w:proofErr w:type="spellEnd"/>
-      <w:r>
-        <w:rPr>
-          <w:b/>
-        </w:rPr>
-        <w:t xml:space="preserve"> </w:t>
-      </w:r>
-      <w:proofErr w:type="spellStart"/>
-      <w:proofErr w:type="gramStart"/>
-      <w:r>
-        <w:rPr>
-          <w:b/>
-        </w:rPr>
-        <w:t>erasedRectangle</w:t>
-      </w:r>
-      <w:proofErr w:type="spellEnd"/>
-      <w:r>
-        <w:rPr>
-          <w:b/>
-        </w:rPr>
-        <w:t>(</w:t>
-      </w:r>
-      <w:proofErr w:type="gramEnd"/>
-      <w:r>
-        <w:rPr>
-          <w:b/>
-        </w:rPr>
-        <w:t>Regla regla)</w:t>
-      </w:r>
-      <w:r>
-        <w:rPr>
-          <w:b/>
-        </w:rPr>
-        <w:t>:</w:t>
-      </w:r>
-    </w:p>
-    <w:p>
-      <w:r>
-        <w:t xml:space="preserve">Recoge la regla en la cual se va a </w:t>
-      </w:r>
-      <w:r>
-        <w:t>borrar</w:t>
-      </w:r>
-      <w:r>
-        <w:t xml:space="preserve"> el rectángulo</w:t>
-      </w:r>
-      <w:r>
-        <w:t xml:space="preserve"> y devuelve el rectángulo borrado</w:t>
-      </w:r>
-      <w:r>
-        <w:t>.</w:t>
-      </w:r>
-    </w:p>
-    <w:p>
-      <w:r>
-        <w:t>Obtiene el rectángulo a través del id de la regla y lo elimina tanto del mapa como del panel.</w:t>
-      </w:r>
-    </w:p>
-    <w:p>
       <w:bookmarkStart w:id="0" w:name="_GoBack"/>
       <w:bookmarkEnd w:id="0"/>
     </w:p>
+    <w:p>
+      <w:pPr>
+        <w:rPr>
+          <w:b/>
+        </w:rPr>
+      </w:pPr>
+      <w:proofErr w:type="spellStart"/>
+      <w:r>
+        <w:rPr>
+          <w:b/>
+        </w:rPr>
+        <w:t>public</w:t>
+      </w:r>
+      <w:proofErr w:type="spellEnd"/>
+      <w:r>
+        <w:rPr>
+          <w:b/>
+        </w:rPr>
+        <w:t xml:space="preserve"> </w:t>
+      </w:r>
+      <w:proofErr w:type="spellStart"/>
+      <w:r>
+        <w:rPr>
+          <w:b/>
+        </w:rPr>
+        <w:t>void</w:t>
+      </w:r>
+      <w:proofErr w:type="spellEnd"/>
+      <w:r>
+        <w:rPr>
+          <w:b/>
+        </w:rPr>
+        <w:t xml:space="preserve"> </w:t>
+      </w:r>
+      <w:proofErr w:type="gramStart"/>
+      <w:r>
+        <w:rPr>
+          <w:b/>
+        </w:rPr>
+        <w:t>construir(</w:t>
+      </w:r>
+      <w:proofErr w:type="gramEnd"/>
+      <w:r>
+        <w:rPr>
+          <w:b/>
+        </w:rPr>
+        <w:t>)</w:t>
+      </w:r>
+      <w:r>
+        <w:rPr>
+          <w:b/>
+        </w:rPr>
+        <w:t>:</w:t>
+      </w:r>
+    </w:p>
+    <w:p>
+      <w:r>
+        <w:t>Por cada regla de la lista de reglas</w:t>
+      </w:r>
+      <w:r>
+        <w:t>,</w:t>
+      </w:r>
+      <w:r>
+        <w:t xml:space="preserve"> guarda</w:t>
+      </w:r>
+      <w:r>
+        <w:t xml:space="preserve"> la regla</w:t>
+      </w:r>
+      <w:r>
+        <w:t xml:space="preserve"> en un mapa según su </w:t>
+      </w:r>
+      <w:r>
+        <w:t>id</w:t>
+      </w:r>
+      <w:r>
+        <w:rPr>
+          <w:b/>
+        </w:rPr>
+        <w:t xml:space="preserve">, </w:t>
+      </w:r>
+      <w:r>
+        <w:t xml:space="preserve">crea la lista de etiquetas de la forma corta, y por cada etiqueta las </w:t>
+      </w:r>
+      <w:r>
+        <w:t>sitúa, las</w:t>
+      </w:r>
+      <w:r>
+        <w:t xml:space="preserve"> dibuja y actualiza la posición de la siguiente en el eje X. Cuando termina actualiza la posición de la siguiente regla en el eje Y, y guarda las etiquetas y la forma en sus respectivos mapas.</w:t>
+      </w:r>
+    </w:p>
+    <w:p>
+      <w:pPr>
+        <w:rPr>
+          <w:b/>
+        </w:rPr>
+      </w:pPr>
+      <w:proofErr w:type="spellStart"/>
+      <w:r>
+        <w:rPr>
+          <w:b/>
+        </w:rPr>
+        <w:t>public</w:t>
+      </w:r>
+      <w:proofErr w:type="spellEnd"/>
+      <w:r>
+        <w:rPr>
+          <w:b/>
+        </w:rPr>
+        <w:t xml:space="preserve"> </w:t>
+      </w:r>
+      <w:proofErr w:type="spellStart"/>
+      <w:r>
+        <w:rPr>
+          <w:b/>
+        </w:rPr>
+        <w:t>void</w:t>
+      </w:r>
+      <w:proofErr w:type="spellEnd"/>
+      <w:r>
+        <w:rPr>
+          <w:b/>
+        </w:rPr>
+        <w:t xml:space="preserve"> </w:t>
+      </w:r>
+      <w:proofErr w:type="spellStart"/>
+      <w:proofErr w:type="gramStart"/>
+      <w:r>
+        <w:rPr>
+          <w:b/>
+        </w:rPr>
+        <w:t>cambiarFormaRegla</w:t>
+      </w:r>
+      <w:proofErr w:type="spellEnd"/>
+      <w:r>
+        <w:rPr>
+          <w:b/>
+        </w:rPr>
+        <w:t>(</w:t>
+      </w:r>
+      <w:proofErr w:type="gramEnd"/>
+      <w:r>
+        <w:rPr>
+          <w:b/>
+        </w:rPr>
+        <w:t>Regla regla):</w:t>
+      </w:r>
+    </w:p>
+    <w:p>
+      <w:r>
+        <w:t>Recoge la regla cuya forma se va a cambiar.</w:t>
+      </w:r>
+    </w:p>
+    <w:p>
+      <w:r>
+        <w:t xml:space="preserve">Se obtiene la posición de la regla en el eje Y </w:t>
+      </w:r>
+      <w:proofErr w:type="spellStart"/>
+      <w:r>
+        <w:t>y</w:t>
+      </w:r>
+      <w:proofErr w:type="spellEnd"/>
+      <w:r>
+        <w:t xml:space="preserve"> se borra del panel. Si la regla tiene la forma larga se cambia por la forma </w:t>
+      </w:r>
+      <w:r>
+        <w:t>corta,</w:t>
+      </w:r>
+      <w:r>
+        <w:t xml:space="preserve"> se actualizan los mapas</w:t>
+      </w:r>
+      <w:r>
+        <w:t xml:space="preserve"> y se acorta el cuadrado correspondiente,</w:t>
+      </w:r>
+      <w:r>
+        <w:t xml:space="preserve"> sino se cambia por la larga</w:t>
+      </w:r>
+      <w:r>
+        <w:t>,</w:t>
+      </w:r>
+      <w:r>
+        <w:t xml:space="preserve"> se actualizan los mapas</w:t>
+      </w:r>
+      <w:r>
+        <w:t>, y se alarga el recuadro correspondiente.</w:t>
+      </w:r>
+    </w:p>
+    <w:p>
+      <w:pPr>
+        <w:rPr>
+          <w:b/>
+        </w:rPr>
+      </w:pPr>
+      <w:proofErr w:type="spellStart"/>
+      <w:r>
+        <w:rPr>
+          <w:b/>
+        </w:rPr>
+        <w:t>public</w:t>
+      </w:r>
+      <w:proofErr w:type="spellEnd"/>
+      <w:r>
+        <w:rPr>
+          <w:b/>
+        </w:rPr>
+        <w:t xml:space="preserve"> </w:t>
+      </w:r>
+      <w:proofErr w:type="spellStart"/>
+      <w:r>
+        <w:rPr>
+          <w:b/>
+        </w:rPr>
+        <w:t>void</w:t>
+      </w:r>
+      <w:proofErr w:type="spellEnd"/>
+      <w:r>
+        <w:rPr>
+          <w:b/>
+        </w:rPr>
+        <w:t xml:space="preserve"> </w:t>
+      </w:r>
+      <w:proofErr w:type="spellStart"/>
+      <w:proofErr w:type="gramStart"/>
+      <w:r>
+        <w:rPr>
+          <w:b/>
+        </w:rPr>
+        <w:t>drawRectangle</w:t>
+      </w:r>
+      <w:proofErr w:type="spellEnd"/>
+      <w:r>
+        <w:rPr>
+          <w:b/>
+        </w:rPr>
+        <w:t>(</w:t>
+      </w:r>
+      <w:proofErr w:type="gramEnd"/>
+      <w:r>
+        <w:rPr>
+          <w:b/>
+        </w:rPr>
+        <w:t>Regla regla):</w:t>
+      </w:r>
+      <w:r>
+        <w:rPr>
+          <w:b/>
+        </w:rPr>
+        <w:t xml:space="preserve"> </w:t>
+      </w:r>
+    </w:p>
+    <w:p>
+      <w:r>
+        <w:t>Recoge la regla en la cual se va a pintar el rectángulo.</w:t>
+      </w:r>
+    </w:p>
+    <w:p>
+      <w:r>
+        <w:t xml:space="preserve">Se obtiene la posición de la regla en los ejes X e Y, se calcula el ancho de la regla, se crea y se dibuja el rectángulo que se va a dibujar en la gramática. </w:t>
+      </w:r>
+      <w:r>
+        <w:t>Además,</w:t>
+      </w:r>
+      <w:r>
+        <w:t xml:space="preserve"> se guarda en </w:t>
+      </w:r>
+      <w:r>
+        <w:t>un mapa según el id de la regla a la que engloba</w:t>
+      </w:r>
+      <w:r>
+        <w:t>.</w:t>
+      </w:r>
+    </w:p>
+    <w:p>
+      <w:pPr>
+        <w:rPr>
+          <w:b/>
+        </w:rPr>
+      </w:pPr>
+      <w:proofErr w:type="spellStart"/>
+      <w:r>
+        <w:rPr>
+          <w:b/>
+        </w:rPr>
+        <w:t>public</w:t>
+      </w:r>
+      <w:proofErr w:type="spellEnd"/>
+      <w:r>
+        <w:rPr>
+          <w:b/>
+        </w:rPr>
+        <w:t xml:space="preserve"> </w:t>
+      </w:r>
+      <w:proofErr w:type="spellStart"/>
+      <w:r>
+        <w:rPr>
+          <w:b/>
+        </w:rPr>
+        <w:t>Rectangle</w:t>
+      </w:r>
+      <w:proofErr w:type="spellEnd"/>
+      <w:r>
+        <w:rPr>
+          <w:b/>
+        </w:rPr>
+        <w:t xml:space="preserve"> </w:t>
+      </w:r>
+      <w:proofErr w:type="spellStart"/>
+      <w:proofErr w:type="gramStart"/>
+      <w:r>
+        <w:rPr>
+          <w:b/>
+        </w:rPr>
+        <w:t>erasedRectangle</w:t>
+      </w:r>
+      <w:proofErr w:type="spellEnd"/>
+      <w:r>
+        <w:rPr>
+          <w:b/>
+        </w:rPr>
+        <w:t>(</w:t>
+      </w:r>
+      <w:proofErr w:type="gramEnd"/>
+      <w:r>
+        <w:rPr>
+          <w:b/>
+        </w:rPr>
+        <w:t>Regla regla):</w:t>
+      </w:r>
+    </w:p>
+    <w:p>
+      <w:r>
+        <w:t>Recoge la regla en la cual se va a borrar el rectángulo y devuelve el rectángulo borrado.</w:t>
+      </w:r>
+    </w:p>
+    <w:p>
+      <w:r>
+        <w:t>Obtiene el rectángulo a través del id de la regla y lo elimina tanto del mapa como del panel.</w:t>
+      </w:r>
+    </w:p>
+    <w:p>
+      <w:r>
+        <w:t>Clase Grafo V0.2</w:t>
+      </w:r>
+    </w:p>
+    <w:p>
+      <w:r>
+        <w:t>Igual que la V0.1 salvo en el método construir donde se asigna tres eventos al rectángulo que engloba los símbolos de la misma regla en el grafo:</w:t>
+      </w:r>
+    </w:p>
+    <w:p>
+      <w:r>
+        <w:tab/>
+        <w:t>-</w:t>
+      </w:r>
+      <w:proofErr w:type="spellStart"/>
+      <w:proofErr w:type="gramStart"/>
+      <w:r>
+        <w:t>Click</w:t>
+      </w:r>
+      <w:proofErr w:type="spellEnd"/>
+      <w:proofErr w:type="gramEnd"/>
+      <w:r>
+        <w:t>: Cambia la forma de la regla en el panel de la gramática.</w:t>
+      </w:r>
+    </w:p>
+    <w:p>
+      <w:pPr>
+        <w:ind w:left="708"/>
+      </w:pPr>
+      <w:r>
+        <w:t>-</w:t>
+      </w:r>
+      <w:proofErr w:type="spellStart"/>
+      <w:r>
+        <w:t>Entered</w:t>
+      </w:r>
+      <w:proofErr w:type="spellEnd"/>
+      <w:r>
+        <w:t xml:space="preserve"> (el cursor entra en el cuadrado): cambia el color del recuadro y dibuja el rectángulo correspondiente a la misma regla en la gramática. </w:t>
+      </w:r>
+    </w:p>
+    <w:p>
+      <w:pPr>
+        <w:ind w:left="705"/>
+      </w:pPr>
+      <w:r>
+        <w:t>-</w:t>
+      </w:r>
+      <w:proofErr w:type="spellStart"/>
+      <w:r>
+        <w:t>Exited</w:t>
+      </w:r>
+      <w:proofErr w:type="spellEnd"/>
+      <w:r>
+        <w:t xml:space="preserve"> (el cursor entra en el cuadrado): cambia el color del recuadro al original y borra el rectángulo correspondiente a la misma regla en la gramática.</w:t>
+      </w:r>
+    </w:p>
+    <w:p/>
     <w:p/>
     <w:p>
       <w:pPr>

</xml_diff>

<commit_message>
La parte de la cadena de entrada ya esta operativa. SOLO FUNCIONA SI PINCHAS EN EL RECTANGULO.
</commit_message>
<xml_diff>
--- a/Documentacion/Diario_TFG-JavaFX-solo.docx
+++ b/Documentacion/Diario_TFG-JavaFX-solo.docx
@@ -2780,10 +2780,7 @@
         <w:t xml:space="preserve">Obtiene la regla con símbolos y por cada símbolo si no se acaban los símbolos y si la posición del símbolo coincide con la de la acción se crea dos etiquetas una </w:t>
       </w:r>
       <w:r>
-        <w:t xml:space="preserve">con el símbolo </w:t>
-      </w:r>
-      <w:r>
-        <w:t xml:space="preserve">correspondiente y otra </w:t>
+        <w:t xml:space="preserve">con el símbolo correspondiente y otra </w:t>
       </w:r>
       <w:r>
         <w:t xml:space="preserve">con la acción que </w:t>
@@ -2806,8 +2803,6 @@
       <w:r>
         <w:t>n al resultado y se suma uno a la posición. Si no coincide se crea una única etiqueta con el valor de símbolo y se añade al resultado. Después se suma uno a la posición en la regla.</w:t>
       </w:r>
-      <w:bookmarkStart w:id="0" w:name="_GoBack"/>
-      <w:bookmarkEnd w:id="0"/>
     </w:p>
     <w:p>
       <w:pPr>
@@ -3148,6 +3143,9 @@
       </w:r>
     </w:p>
     <w:p>
+      <w:pPr>
+        <w:pStyle w:val="Ttulo2"/>
+      </w:pPr>
       <w:r>
         <w:t>Clase Grafo V0.2</w:t>
       </w:r>
@@ -3205,6 +3203,1406 @@
         <w:t xml:space="preserve"> (el cursor entra en el cuadrado): cambia el color del recuadro al original y borra el rectángulo correspondiente a la misma regla en la gramática.</w:t>
       </w:r>
     </w:p>
+    <w:p/>
+    <w:p>
+      <w:pPr>
+        <w:pStyle w:val="Ttulo2"/>
+      </w:pPr>
+      <w:r>
+        <w:t>Clase Grafo V0.</w:t>
+      </w:r>
+      <w:r>
+        <w:t>3</w:t>
+      </w:r>
+    </w:p>
+    <w:p>
+      <w:r>
+        <w:t>Introducción de nuevos atributos:</w:t>
+      </w:r>
+    </w:p>
+    <w:p>
+      <w:proofErr w:type="spellStart"/>
+      <w:r>
+        <w:rPr>
+          <w:b/>
+        </w:rPr>
+        <w:t>private</w:t>
+      </w:r>
+      <w:proofErr w:type="spellEnd"/>
+      <w:r>
+        <w:rPr>
+          <w:b/>
+        </w:rPr>
+        <w:t xml:space="preserve"> </w:t>
+      </w:r>
+      <w:proofErr w:type="spellStart"/>
+      <w:r>
+        <w:rPr>
+          <w:b/>
+        </w:rPr>
+        <w:t>CadenaEntrada</w:t>
+      </w:r>
+      <w:proofErr w:type="spellEnd"/>
+      <w:r>
+        <w:rPr>
+          <w:b/>
+        </w:rPr>
+        <w:t xml:space="preserve"> cadena</w:t>
+      </w:r>
+      <w:r>
+        <w:rPr>
+          <w:b/>
+        </w:rPr>
+        <w:t>:</w:t>
+      </w:r>
+      <w:r>
+        <w:t xml:space="preserve"> cadena de entrada.</w:t>
+      </w:r>
+    </w:p>
+    <w:p>
+      <w:proofErr w:type="spellStart"/>
+      <w:r>
+        <w:rPr>
+          <w:b/>
+        </w:rPr>
+        <w:t>private</w:t>
+      </w:r>
+      <w:proofErr w:type="spellEnd"/>
+      <w:r>
+        <w:rPr>
+          <w:b/>
+        </w:rPr>
+        <w:t xml:space="preserve"> </w:t>
+      </w:r>
+      <w:proofErr w:type="spellStart"/>
+      <w:r>
+        <w:rPr>
+          <w:b/>
+        </w:rPr>
+        <w:t>HashMap</w:t>
+      </w:r>
+      <w:proofErr w:type="spellEnd"/>
+      <w:r>
+        <w:rPr>
+          <w:b/>
+        </w:rPr>
+        <w:t>&lt;</w:t>
+      </w:r>
+      <w:proofErr w:type="spellStart"/>
+      <w:proofErr w:type="gramStart"/>
+      <w:r>
+        <w:rPr>
+          <w:b/>
+        </w:rPr>
+        <w:t>String,Integer</w:t>
+      </w:r>
+      <w:proofErr w:type="spellEnd"/>
+      <w:proofErr w:type="gramEnd"/>
+      <w:r>
+        <w:rPr>
+          <w:b/>
+        </w:rPr>
+        <w:t>&gt;</w:t>
+      </w:r>
+      <w:proofErr w:type="spellStart"/>
+      <w:r>
+        <w:rPr>
+          <w:b/>
+        </w:rPr>
+        <w:t>stepProcess</w:t>
+      </w:r>
+      <w:proofErr w:type="spellEnd"/>
+      <w:r>
+        <w:rPr>
+          <w:b/>
+        </w:rPr>
+        <w:t>:</w:t>
+      </w:r>
+      <w:r>
+        <w:t xml:space="preserve"> mapa que guarda en que paso se procesan los elementos de la cadena.</w:t>
+      </w:r>
+    </w:p>
+    <w:p>
+      <w:proofErr w:type="spellStart"/>
+      <w:r>
+        <w:rPr>
+          <w:b/>
+        </w:rPr>
+        <w:lastRenderedPageBreak/>
+        <w:t>private</w:t>
+      </w:r>
+      <w:proofErr w:type="spellEnd"/>
+      <w:r>
+        <w:rPr>
+          <w:b/>
+        </w:rPr>
+        <w:t xml:space="preserve"> </w:t>
+      </w:r>
+      <w:proofErr w:type="spellStart"/>
+      <w:r>
+        <w:rPr>
+          <w:b/>
+        </w:rPr>
+        <w:t>int</w:t>
+      </w:r>
+      <w:proofErr w:type="spellEnd"/>
+      <w:r>
+        <w:rPr>
+          <w:b/>
+        </w:rPr>
+        <w:t xml:space="preserve"> contador</w:t>
+      </w:r>
+      <w:r>
+        <w:rPr>
+          <w:b/>
+        </w:rPr>
+        <w:t>:</w:t>
+      </w:r>
+      <w:r>
+        <w:t xml:space="preserve"> representa el paso que se va a ejecutar.</w:t>
+      </w:r>
+    </w:p>
+    <w:p>
+      <w:proofErr w:type="spellStart"/>
+      <w:r>
+        <w:rPr>
+          <w:b/>
+        </w:rPr>
+        <w:t>private</w:t>
+      </w:r>
+      <w:proofErr w:type="spellEnd"/>
+      <w:r>
+        <w:rPr>
+          <w:b/>
+        </w:rPr>
+        <w:t xml:space="preserve"> </w:t>
+      </w:r>
+      <w:proofErr w:type="spellStart"/>
+      <w:r>
+        <w:rPr>
+          <w:b/>
+        </w:rPr>
+        <w:t>Pane</w:t>
+      </w:r>
+      <w:proofErr w:type="spellEnd"/>
+      <w:r>
+        <w:rPr>
+          <w:b/>
+        </w:rPr>
+        <w:t xml:space="preserve"> </w:t>
+      </w:r>
+      <w:proofErr w:type="spellStart"/>
+      <w:r>
+        <w:rPr>
+          <w:b/>
+        </w:rPr>
+        <w:t>panelPadre</w:t>
+      </w:r>
+      <w:proofErr w:type="spellEnd"/>
+      <w:r>
+        <w:rPr>
+          <w:b/>
+        </w:rPr>
+        <w:t>:</w:t>
+      </w:r>
+      <w:r>
+        <w:t xml:space="preserve"> panel sobre el que se dibuja el grafo.</w:t>
+      </w:r>
+    </w:p>
+    <w:p>
+      <w:r>
+        <w:t>Constructor:</w:t>
+      </w:r>
+    </w:p>
+    <w:p>
+      <w:r>
+        <w:t xml:space="preserve">Se añaden los campos de </w:t>
+      </w:r>
+      <w:proofErr w:type="spellStart"/>
+      <w:r>
+        <w:t>panelPadre</w:t>
+      </w:r>
+      <w:proofErr w:type="spellEnd"/>
+      <w:r>
+        <w:t xml:space="preserve"> y </w:t>
+      </w:r>
+      <w:proofErr w:type="spellStart"/>
+      <w:r>
+        <w:t>cadenaEntrada</w:t>
+      </w:r>
+      <w:proofErr w:type="spellEnd"/>
+      <w:r>
+        <w:t xml:space="preserve"> a la cabecera del método y se </w:t>
+      </w:r>
+      <w:r>
+        <w:t>asigna el</w:t>
+      </w:r>
+      <w:r>
+        <w:t xml:space="preserve"> valor de los nuevos atributos en el </w:t>
+      </w:r>
+      <w:r>
+        <w:t>cuerpo. Además,</w:t>
+      </w:r>
+      <w:r>
+        <w:t xml:space="preserve"> se llama al método que recoge en que paso se procesan los elementos de la cadena y al método que añade el evento de ir a esos pasos al pulsar en la cadena.</w:t>
+      </w:r>
+    </w:p>
+    <w:p>
+      <w:r>
+        <w:t>Métodos:</w:t>
+      </w:r>
+    </w:p>
+    <w:p>
+      <w:proofErr w:type="spellStart"/>
+      <w:r>
+        <w:rPr>
+          <w:b/>
+        </w:rPr>
+        <w:t>public</w:t>
+      </w:r>
+      <w:proofErr w:type="spellEnd"/>
+      <w:r>
+        <w:rPr>
+          <w:b/>
+        </w:rPr>
+        <w:t xml:space="preserve"> </w:t>
+      </w:r>
+      <w:proofErr w:type="spellStart"/>
+      <w:r>
+        <w:rPr>
+          <w:b/>
+        </w:rPr>
+        <w:t>void</w:t>
+      </w:r>
+      <w:proofErr w:type="spellEnd"/>
+      <w:r>
+        <w:rPr>
+          <w:b/>
+        </w:rPr>
+        <w:t xml:space="preserve"> </w:t>
+      </w:r>
+      <w:proofErr w:type="spellStart"/>
+      <w:proofErr w:type="gramStart"/>
+      <w:r>
+        <w:rPr>
+          <w:b/>
+        </w:rPr>
+        <w:t>obtainStepsProcess</w:t>
+      </w:r>
+      <w:proofErr w:type="spellEnd"/>
+      <w:r>
+        <w:rPr>
+          <w:b/>
+        </w:rPr>
+        <w:t>(</w:t>
+      </w:r>
+      <w:proofErr w:type="gramEnd"/>
+      <w:r>
+        <w:rPr>
+          <w:b/>
+        </w:rPr>
+        <w:t>)</w:t>
+      </w:r>
+      <w:r>
+        <w:rPr>
+          <w:b/>
+        </w:rPr>
+        <w:t>:</w:t>
+      </w:r>
+      <w:r>
+        <w:rPr>
+          <w:b/>
+        </w:rPr>
+        <w:t xml:space="preserve"> </w:t>
+      </w:r>
+    </w:p>
+    <w:p>
+      <w:r>
+        <w:t xml:space="preserve">Por cada estado de la cadena se separan los elementos procesados de los pendientes. Si hay elementos procesados se guarda el ultimo, y si el elemento procesado es diferente del ultimo elemento procesado guardas en el mapa el paso en el que se ha procesado en función del elemento procesado y guardas el elemento </w:t>
+      </w:r>
+      <w:r>
+        <w:t>procesado para compararlo con los siguientes elementos. Después, aumentas el paso en el que estas.</w:t>
+      </w:r>
+    </w:p>
+    <w:p>
+      <w:proofErr w:type="spellStart"/>
+      <w:r>
+        <w:rPr>
+          <w:b/>
+        </w:rPr>
+        <w:t>public</w:t>
+      </w:r>
+      <w:proofErr w:type="spellEnd"/>
+      <w:r>
+        <w:rPr>
+          <w:b/>
+        </w:rPr>
+        <w:t xml:space="preserve"> </w:t>
+      </w:r>
+      <w:proofErr w:type="spellStart"/>
+      <w:r>
+        <w:rPr>
+          <w:b/>
+        </w:rPr>
+        <w:t>void</w:t>
+      </w:r>
+      <w:proofErr w:type="spellEnd"/>
+      <w:r>
+        <w:rPr>
+          <w:b/>
+        </w:rPr>
+        <w:t xml:space="preserve"> </w:t>
+      </w:r>
+      <w:proofErr w:type="spellStart"/>
+      <w:proofErr w:type="gramStart"/>
+      <w:r>
+        <w:rPr>
+          <w:b/>
+        </w:rPr>
+        <w:t>addHandlingListennerChain</w:t>
+      </w:r>
+      <w:proofErr w:type="spellEnd"/>
+      <w:r>
+        <w:rPr>
+          <w:b/>
+        </w:rPr>
+        <w:t>(</w:t>
+      </w:r>
+      <w:proofErr w:type="gramEnd"/>
+      <w:r>
+        <w:rPr>
+          <w:b/>
+        </w:rPr>
+        <w:t>)</w:t>
+      </w:r>
+      <w:r>
+        <w:rPr>
+          <w:b/>
+        </w:rPr>
+        <w:t>:</w:t>
+      </w:r>
+      <w:r>
+        <w:rPr>
+          <w:b/>
+        </w:rPr>
+        <w:t xml:space="preserve"> </w:t>
+      </w:r>
+    </w:p>
+    <w:p>
+      <w:r>
+        <w:t xml:space="preserve">obtienes los rectángulos de la cadena y por cada uno le añades un evento que se activa dando </w:t>
+      </w:r>
+      <w:proofErr w:type="spellStart"/>
+      <w:proofErr w:type="gramStart"/>
+      <w:r>
+        <w:t>click</w:t>
+      </w:r>
+      <w:proofErr w:type="spellEnd"/>
+      <w:proofErr w:type="gramEnd"/>
+      <w:r>
+        <w:t xml:space="preserve">. Cuando se activa el evento obtengo el rectángulo </w:t>
+      </w:r>
+      <w:proofErr w:type="spellStart"/>
+      <w:r>
+        <w:t>clickeado</w:t>
+      </w:r>
+      <w:proofErr w:type="spellEnd"/>
+      <w:r>
+        <w:t xml:space="preserve"> y si su id es EOF el paso al que ir es el último, </w:t>
+      </w:r>
+      <w:r>
+        <w:t>si no,</w:t>
+      </w:r>
+      <w:r>
+        <w:t xml:space="preserve"> uso el id del rectángulo para obtener el paso. Si el paso es mayor que el contador construyo hasta ese </w:t>
+      </w:r>
+      <w:r>
+        <w:t>elemento,</w:t>
+      </w:r>
+      <w:r>
+        <w:t xml:space="preserve"> si es </w:t>
+      </w:r>
+      <w:r>
+        <w:t>menor,</w:t>
+      </w:r>
+      <w:r>
+        <w:t xml:space="preserve"> elimino hasta llegar a ese paso.</w:t>
+      </w:r>
+    </w:p>
+    <w:p>
+      <w:r>
+        <w:t xml:space="preserve">El evento no funciona si </w:t>
+      </w:r>
+      <w:proofErr w:type="spellStart"/>
+      <w:r>
+        <w:t>clickeas</w:t>
+      </w:r>
+      <w:proofErr w:type="spellEnd"/>
+      <w:r>
+        <w:t xml:space="preserve"> la etiqueta.</w:t>
+      </w:r>
+    </w:p>
+    <w:p/>
+    <w:p>
+      <w:r>
+        <w:t xml:space="preserve">Se elimina el campo </w:t>
+      </w:r>
+      <w:proofErr w:type="spellStart"/>
+      <w:r>
+        <w:t>panelPadre</w:t>
+      </w:r>
+      <w:proofErr w:type="spellEnd"/>
+      <w:r>
+        <w:t xml:space="preserve"> de todas las llamadas que lo usaban ya que es un atributo asignado en el constructor.</w:t>
+      </w:r>
+    </w:p>
+    <w:p>
+      <w:r>
+        <w:t xml:space="preserve">En la función </w:t>
+      </w:r>
+      <w:proofErr w:type="spellStart"/>
+      <w:proofErr w:type="gramStart"/>
+      <w:r>
+        <w:rPr>
+          <w:b/>
+        </w:rPr>
+        <w:t>eliminarNodo</w:t>
+      </w:r>
+      <w:proofErr w:type="spellEnd"/>
+      <w:r>
+        <w:rPr>
+          <w:b/>
+        </w:rPr>
+        <w:t>(</w:t>
+      </w:r>
+      <w:proofErr w:type="gramEnd"/>
+      <w:r>
+        <w:rPr>
+          <w:b/>
+        </w:rPr>
+        <w:t xml:space="preserve">Nodo </w:t>
+      </w:r>
+      <w:proofErr w:type="spellStart"/>
+      <w:r>
+        <w:rPr>
+          <w:b/>
+        </w:rPr>
+        <w:t>nodoElim,int</w:t>
+      </w:r>
+      <w:proofErr w:type="spellEnd"/>
+      <w:r>
+        <w:rPr>
+          <w:b/>
+        </w:rPr>
+        <w:t xml:space="preserve"> </w:t>
+      </w:r>
+      <w:proofErr w:type="spellStart"/>
+      <w:r>
+        <w:rPr>
+          <w:b/>
+        </w:rPr>
+        <w:t>number</w:t>
+      </w:r>
+      <w:proofErr w:type="spellEnd"/>
+      <w:r>
+        <w:rPr>
+          <w:b/>
+        </w:rPr>
+        <w:t>)</w:t>
+      </w:r>
+      <w:r>
+        <w:t xml:space="preserve"> se supone </w:t>
+      </w:r>
+      <w:proofErr w:type="spellStart"/>
+      <w:r>
+        <w:t>number</w:t>
+      </w:r>
+      <w:proofErr w:type="spellEnd"/>
+      <w:r>
+        <w:t xml:space="preserve"> </w:t>
+      </w:r>
+      <w:r>
+        <w:t xml:space="preserve">como el paso a eliminar y no </w:t>
+      </w:r>
+      <w:proofErr w:type="spellStart"/>
+      <w:r>
+        <w:t>number</w:t>
+      </w:r>
+      <w:proofErr w:type="spellEnd"/>
+      <w:r>
+        <w:t xml:space="preserve"> -1.</w:t>
+      </w:r>
+    </w:p>
+    <w:p>
+      <w:r>
+        <w:t xml:space="preserve">En los métodos </w:t>
+      </w:r>
+      <w:r>
+        <w:rPr>
+          <w:b/>
+        </w:rPr>
+        <w:t>construir</w:t>
+      </w:r>
+      <w:r>
+        <w:t xml:space="preserve"> y </w:t>
+      </w:r>
+      <w:r>
+        <w:rPr>
+          <w:b/>
+        </w:rPr>
+        <w:t>eliminar</w:t>
+      </w:r>
+      <w:r>
+        <w:rPr>
+          <w:b/>
+        </w:rPr>
+        <w:t xml:space="preserve"> </w:t>
+      </w:r>
+      <w:r>
+        <w:t>se elimina contador de la cabecera ya que se ha introducido como atributo en la clase. Además, en ambos métodos, al final, se actualiza el contador y la cadena, y por último se devuelve el paso en el que se ha quedado.</w:t>
+      </w:r>
+    </w:p>
+    <w:p>
+      <w:r>
+        <w:t xml:space="preserve"> Se han añadido el </w:t>
+      </w:r>
+      <w:proofErr w:type="spellStart"/>
+      <w:r>
+        <w:t>get</w:t>
+      </w:r>
+      <w:proofErr w:type="spellEnd"/>
+      <w:r>
+        <w:t xml:space="preserve"> y el set del contador.</w:t>
+      </w:r>
+    </w:p>
+    <w:p/>
+    <w:p/>
+    <w:p>
+      <w:pPr>
+        <w:pStyle w:val="Ttulo2"/>
+      </w:pPr>
+      <w:r>
+        <w:t xml:space="preserve">Clase </w:t>
+      </w:r>
+      <w:proofErr w:type="spellStart"/>
+      <w:r>
+        <w:t>CadenaEntrada</w:t>
+      </w:r>
+      <w:proofErr w:type="spellEnd"/>
+      <w:r>
+        <w:t xml:space="preserve"> V0.1</w:t>
+      </w:r>
+      <w:r>
+        <w:t xml:space="preserve"> </w:t>
+      </w:r>
+    </w:p>
+    <w:p/>
+    <w:p>
+      <w:proofErr w:type="spellStart"/>
+      <w:r>
+        <w:rPr>
+          <w:b/>
+        </w:rPr>
+        <w:t>private</w:t>
+      </w:r>
+      <w:proofErr w:type="spellEnd"/>
+      <w:r>
+        <w:rPr>
+          <w:b/>
+        </w:rPr>
+        <w:t xml:space="preserve"> </w:t>
+      </w:r>
+      <w:proofErr w:type="spellStart"/>
+      <w:r>
+        <w:rPr>
+          <w:b/>
+        </w:rPr>
+        <w:t>List</w:t>
+      </w:r>
+      <w:proofErr w:type="spellEnd"/>
+      <w:r>
+        <w:rPr>
+          <w:b/>
+        </w:rPr>
+        <w:t>&lt;</w:t>
+      </w:r>
+      <w:proofErr w:type="spellStart"/>
+      <w:r>
+        <w:rPr>
+          <w:b/>
+        </w:rPr>
+        <w:t>String</w:t>
+      </w:r>
+      <w:proofErr w:type="spellEnd"/>
+      <w:r>
+        <w:rPr>
+          <w:b/>
+        </w:rPr>
+        <w:t xml:space="preserve">&gt; </w:t>
+      </w:r>
+      <w:proofErr w:type="spellStart"/>
+      <w:r>
+        <w:rPr>
+          <w:b/>
+        </w:rPr>
+        <w:t>cadenaPorPaso</w:t>
+      </w:r>
+      <w:proofErr w:type="spellEnd"/>
+      <w:r>
+        <w:rPr>
+          <w:b/>
+        </w:rPr>
+        <w:t xml:space="preserve">: </w:t>
+      </w:r>
+      <w:r>
+        <w:t>lista que contiene el estado de la cadena en cada paso.</w:t>
+      </w:r>
+    </w:p>
+    <w:p>
+      <w:proofErr w:type="spellStart"/>
+      <w:r>
+        <w:rPr>
+          <w:b/>
+        </w:rPr>
+        <w:t>private</w:t>
+      </w:r>
+      <w:proofErr w:type="spellEnd"/>
+      <w:r>
+        <w:rPr>
+          <w:b/>
+        </w:rPr>
+        <w:t xml:space="preserve"> </w:t>
+      </w:r>
+      <w:proofErr w:type="spellStart"/>
+      <w:r>
+        <w:rPr>
+          <w:b/>
+        </w:rPr>
+        <w:t>double</w:t>
+      </w:r>
+      <w:proofErr w:type="spellEnd"/>
+      <w:r>
+        <w:rPr>
+          <w:b/>
+        </w:rPr>
+        <w:t xml:space="preserve"> </w:t>
+      </w:r>
+      <w:proofErr w:type="spellStart"/>
+      <w:r>
+        <w:rPr>
+          <w:b/>
+        </w:rPr>
+        <w:t>posX</w:t>
+      </w:r>
+      <w:proofErr w:type="spellEnd"/>
+      <w:r>
+        <w:rPr>
+          <w:b/>
+        </w:rPr>
+        <w:t>:</w:t>
+      </w:r>
+      <w:r>
+        <w:rPr>
+          <w:b/>
+        </w:rPr>
+        <w:t xml:space="preserve"> </w:t>
+      </w:r>
+      <w:r>
+        <w:t>posición en el eje X del elemento de la cadena anterior.</w:t>
+      </w:r>
+    </w:p>
+    <w:p>
+      <w:proofErr w:type="spellStart"/>
+      <w:r>
+        <w:rPr>
+          <w:b/>
+        </w:rPr>
+        <w:t>private</w:t>
+      </w:r>
+      <w:proofErr w:type="spellEnd"/>
+      <w:r>
+        <w:rPr>
+          <w:b/>
+        </w:rPr>
+        <w:t xml:space="preserve"> </w:t>
+      </w:r>
+      <w:proofErr w:type="spellStart"/>
+      <w:r>
+        <w:rPr>
+          <w:b/>
+        </w:rPr>
+        <w:t>Pane</w:t>
+      </w:r>
+      <w:proofErr w:type="spellEnd"/>
+      <w:r>
+        <w:rPr>
+          <w:b/>
+        </w:rPr>
+        <w:t xml:space="preserve"> </w:t>
+      </w:r>
+      <w:proofErr w:type="spellStart"/>
+      <w:r>
+        <w:rPr>
+          <w:b/>
+        </w:rPr>
+        <w:t>panelPadre</w:t>
+      </w:r>
+      <w:proofErr w:type="spellEnd"/>
+      <w:r>
+        <w:rPr>
+          <w:b/>
+        </w:rPr>
+        <w:t>:</w:t>
+      </w:r>
+      <w:r>
+        <w:rPr>
+          <w:b/>
+        </w:rPr>
+        <w:t xml:space="preserve"> </w:t>
+      </w:r>
+      <w:r>
+        <w:t>panel donde se va a dibujar la cadena.</w:t>
+      </w:r>
+    </w:p>
+    <w:p>
+      <w:proofErr w:type="spellStart"/>
+      <w:r>
+        <w:rPr>
+          <w:b/>
+        </w:rPr>
+        <w:lastRenderedPageBreak/>
+        <w:t>private</w:t>
+      </w:r>
+      <w:proofErr w:type="spellEnd"/>
+      <w:r>
+        <w:rPr>
+          <w:b/>
+        </w:rPr>
+        <w:t xml:space="preserve"> </w:t>
+      </w:r>
+      <w:proofErr w:type="spellStart"/>
+      <w:r>
+        <w:rPr>
+          <w:b/>
+        </w:rPr>
+        <w:t>HashMap</w:t>
+      </w:r>
+      <w:proofErr w:type="spellEnd"/>
+      <w:r>
+        <w:rPr>
+          <w:b/>
+        </w:rPr>
+        <w:t>&lt;</w:t>
+      </w:r>
+      <w:proofErr w:type="spellStart"/>
+      <w:proofErr w:type="gramStart"/>
+      <w:r>
+        <w:rPr>
+          <w:b/>
+        </w:rPr>
+        <w:t>String,Rectangle</w:t>
+      </w:r>
+      <w:proofErr w:type="spellEnd"/>
+      <w:proofErr w:type="gramEnd"/>
+      <w:r>
+        <w:rPr>
+          <w:b/>
+        </w:rPr>
+        <w:t xml:space="preserve">&gt; </w:t>
+      </w:r>
+      <w:proofErr w:type="spellStart"/>
+      <w:r>
+        <w:rPr>
+          <w:b/>
+        </w:rPr>
+        <w:t>rectanglesChain</w:t>
+      </w:r>
+      <w:proofErr w:type="spellEnd"/>
+      <w:r>
+        <w:rPr>
+          <w:b/>
+        </w:rPr>
+        <w:t>:</w:t>
+      </w:r>
+      <w:r>
+        <w:rPr>
+          <w:b/>
+        </w:rPr>
+        <w:t xml:space="preserve"> </w:t>
+      </w:r>
+      <w:r>
+        <w:t>mapa con los rectángulos de la cadena en función de su símbolo.</w:t>
+      </w:r>
+    </w:p>
+    <w:p>
+      <w:pPr>
+        <w:rPr>
+          <w:color w:val="FF0000"/>
+        </w:rPr>
+      </w:pPr>
+      <w:proofErr w:type="spellStart"/>
+      <w:r>
+        <w:rPr>
+          <w:b/>
+        </w:rPr>
+        <w:t>private</w:t>
+      </w:r>
+      <w:proofErr w:type="spellEnd"/>
+      <w:r>
+        <w:rPr>
+          <w:b/>
+        </w:rPr>
+        <w:t xml:space="preserve"> </w:t>
+      </w:r>
+      <w:proofErr w:type="spellStart"/>
+      <w:r>
+        <w:rPr>
+          <w:b/>
+        </w:rPr>
+        <w:t>HashMap</w:t>
+      </w:r>
+      <w:proofErr w:type="spellEnd"/>
+      <w:r>
+        <w:rPr>
+          <w:b/>
+        </w:rPr>
+        <w:t>&lt;</w:t>
+      </w:r>
+      <w:proofErr w:type="spellStart"/>
+      <w:proofErr w:type="gramStart"/>
+      <w:r>
+        <w:rPr>
+          <w:b/>
+        </w:rPr>
+        <w:t>String,String</w:t>
+      </w:r>
+      <w:proofErr w:type="spellEnd"/>
+      <w:proofErr w:type="gramEnd"/>
+      <w:r>
+        <w:rPr>
+          <w:b/>
+        </w:rPr>
+        <w:t xml:space="preserve">&gt; </w:t>
+      </w:r>
+      <w:proofErr w:type="spellStart"/>
+      <w:r>
+        <w:rPr>
+          <w:b/>
+        </w:rPr>
+        <w:t>rectanglesText</w:t>
+      </w:r>
+      <w:proofErr w:type="spellEnd"/>
+      <w:r>
+        <w:rPr>
+          <w:b/>
+        </w:rPr>
+        <w:t>:</w:t>
+      </w:r>
+      <w:r>
+        <w:rPr>
+          <w:b/>
+        </w:rPr>
+        <w:t xml:space="preserve"> </w:t>
+      </w:r>
+      <w:r>
+        <w:t>mapa con el símbolo de los rectángulos en función del id del rectángulo.</w:t>
+      </w:r>
+      <w:r>
+        <w:rPr>
+          <w:color w:val="FF0000"/>
+        </w:rPr>
+        <w:t>(</w:t>
+      </w:r>
+      <w:r>
+        <w:rPr>
+          <w:color w:val="FF0000"/>
+        </w:rPr>
+        <w:t>revisar</w:t>
+      </w:r>
+      <w:r>
+        <w:rPr>
+          <w:color w:val="FF0000"/>
+        </w:rPr>
+        <w:t>)</w:t>
+      </w:r>
+      <w:r>
+        <w:rPr>
+          <w:color w:val="FF0000"/>
+        </w:rPr>
+        <w:t xml:space="preserve"> </w:t>
+      </w:r>
+    </w:p>
+    <w:p>
+      <w:pPr>
+        <w:rPr>
+          <w:color w:val="000000" w:themeColor="text1"/>
+        </w:rPr>
+      </w:pPr>
+      <w:r>
+        <w:rPr>
+          <w:color w:val="000000" w:themeColor="text1"/>
+        </w:rPr>
+        <w:t>Constructor</w:t>
+      </w:r>
+      <w:r>
+        <w:rPr>
+          <w:color w:val="000000" w:themeColor="text1"/>
+        </w:rPr>
+        <w:t>:</w:t>
+      </w:r>
+    </w:p>
+    <w:p>
+      <w:pPr>
+        <w:rPr>
+          <w:b/>
+          <w:color w:val="000000" w:themeColor="text1"/>
+        </w:rPr>
+      </w:pPr>
+      <w:proofErr w:type="spellStart"/>
+      <w:r>
+        <w:rPr>
+          <w:b/>
+          <w:color w:val="000000" w:themeColor="text1"/>
+        </w:rPr>
+        <w:t>public</w:t>
+      </w:r>
+      <w:proofErr w:type="spellEnd"/>
+      <w:r>
+        <w:rPr>
+          <w:b/>
+          <w:color w:val="000000" w:themeColor="text1"/>
+        </w:rPr>
+        <w:t xml:space="preserve"> </w:t>
+      </w:r>
+      <w:proofErr w:type="spellStart"/>
+      <w:proofErr w:type="gramStart"/>
+      <w:r>
+        <w:rPr>
+          <w:b/>
+          <w:color w:val="000000" w:themeColor="text1"/>
+        </w:rPr>
+        <w:t>CadenaEntrada</w:t>
+      </w:r>
+      <w:proofErr w:type="spellEnd"/>
+      <w:r>
+        <w:rPr>
+          <w:b/>
+          <w:color w:val="000000" w:themeColor="text1"/>
+        </w:rPr>
+        <w:t>(</w:t>
+      </w:r>
+      <w:proofErr w:type="spellStart"/>
+      <w:proofErr w:type="gramEnd"/>
+      <w:r>
+        <w:rPr>
+          <w:b/>
+          <w:color w:val="000000" w:themeColor="text1"/>
+        </w:rPr>
+        <w:t>List</w:t>
+      </w:r>
+      <w:proofErr w:type="spellEnd"/>
+      <w:r>
+        <w:rPr>
+          <w:b/>
+          <w:color w:val="000000" w:themeColor="text1"/>
+        </w:rPr>
+        <w:t>&lt;</w:t>
+      </w:r>
+      <w:proofErr w:type="spellStart"/>
+      <w:r>
+        <w:rPr>
+          <w:b/>
+          <w:color w:val="000000" w:themeColor="text1"/>
+        </w:rPr>
+        <w:t>String</w:t>
+      </w:r>
+      <w:proofErr w:type="spellEnd"/>
+      <w:r>
+        <w:rPr>
+          <w:b/>
+          <w:color w:val="000000" w:themeColor="text1"/>
+        </w:rPr>
+        <w:t xml:space="preserve">&gt; </w:t>
+      </w:r>
+      <w:proofErr w:type="spellStart"/>
+      <w:r>
+        <w:rPr>
+          <w:b/>
+          <w:color w:val="000000" w:themeColor="text1"/>
+        </w:rPr>
+        <w:t>cadenaPorPaso,Pane</w:t>
+      </w:r>
+      <w:proofErr w:type="spellEnd"/>
+      <w:r>
+        <w:rPr>
+          <w:b/>
+          <w:color w:val="000000" w:themeColor="text1"/>
+        </w:rPr>
+        <w:t xml:space="preserve"> </w:t>
+      </w:r>
+      <w:proofErr w:type="spellStart"/>
+      <w:r>
+        <w:rPr>
+          <w:b/>
+          <w:color w:val="000000" w:themeColor="text1"/>
+        </w:rPr>
+        <w:t>panelPadre</w:t>
+      </w:r>
+      <w:proofErr w:type="spellEnd"/>
+      <w:r>
+        <w:rPr>
+          <w:b/>
+          <w:color w:val="000000" w:themeColor="text1"/>
+        </w:rPr>
+        <w:t>)</w:t>
+      </w:r>
+      <w:r>
+        <w:rPr>
+          <w:b/>
+          <w:color w:val="000000" w:themeColor="text1"/>
+        </w:rPr>
+        <w:t>:</w:t>
+      </w:r>
+    </w:p>
+    <w:p>
+      <w:pPr>
+        <w:rPr>
+          <w:color w:val="000000" w:themeColor="text1"/>
+        </w:rPr>
+      </w:pPr>
+      <w:r>
+        <w:rPr>
+          <w:color w:val="000000" w:themeColor="text1"/>
+        </w:rPr>
+        <w:t>Recoge el estado de la cadena en cada paso y el panel sobre el que se va a dibujar.</w:t>
+      </w:r>
+    </w:p>
+    <w:p>
+      <w:pPr>
+        <w:rPr>
+          <w:color w:val="000000" w:themeColor="text1"/>
+        </w:rPr>
+      </w:pPr>
+      <w:r>
+        <w:rPr>
+          <w:color w:val="000000" w:themeColor="text1"/>
+        </w:rPr>
+        <w:t xml:space="preserve">Se asignan a </w:t>
+      </w:r>
+      <w:proofErr w:type="spellStart"/>
+      <w:r>
+        <w:rPr>
+          <w:color w:val="000000" w:themeColor="text1"/>
+        </w:rPr>
+        <w:t>posX</w:t>
+      </w:r>
+      <w:proofErr w:type="spellEnd"/>
+      <w:r>
+        <w:rPr>
+          <w:color w:val="000000" w:themeColor="text1"/>
+        </w:rPr>
+        <w:t xml:space="preserve"> una posición inicial de 10 pixeles y a </w:t>
+      </w:r>
+      <w:proofErr w:type="spellStart"/>
+      <w:r>
+        <w:rPr>
+          <w:color w:val="000000" w:themeColor="text1"/>
+        </w:rPr>
+        <w:t>panelPadre</w:t>
+      </w:r>
+      <w:proofErr w:type="spellEnd"/>
+      <w:r>
+        <w:rPr>
+          <w:color w:val="000000" w:themeColor="text1"/>
+        </w:rPr>
+        <w:t xml:space="preserve"> el recogido, por ultimo se inicializan los mapas.</w:t>
+      </w:r>
+    </w:p>
+    <w:p>
+      <w:pPr>
+        <w:rPr>
+          <w:color w:val="000000" w:themeColor="text1"/>
+        </w:rPr>
+      </w:pPr>
+      <w:r>
+        <w:rPr>
+          <w:color w:val="000000" w:themeColor="text1"/>
+        </w:rPr>
+        <w:t>Métodos:</w:t>
+      </w:r>
+    </w:p>
+    <w:p>
+      <w:pPr>
+        <w:rPr>
+          <w:b/>
+          <w:color w:val="000000" w:themeColor="text1"/>
+        </w:rPr>
+      </w:pPr>
+      <w:proofErr w:type="spellStart"/>
+      <w:r>
+        <w:rPr>
+          <w:b/>
+          <w:color w:val="000000" w:themeColor="text1"/>
+        </w:rPr>
+        <w:t>public</w:t>
+      </w:r>
+      <w:proofErr w:type="spellEnd"/>
+      <w:r>
+        <w:rPr>
+          <w:b/>
+          <w:color w:val="000000" w:themeColor="text1"/>
+        </w:rPr>
+        <w:t xml:space="preserve"> </w:t>
+      </w:r>
+      <w:proofErr w:type="spellStart"/>
+      <w:r>
+        <w:rPr>
+          <w:b/>
+          <w:color w:val="000000" w:themeColor="text1"/>
+        </w:rPr>
+        <w:t>void</w:t>
+      </w:r>
+      <w:proofErr w:type="spellEnd"/>
+      <w:r>
+        <w:rPr>
+          <w:b/>
+          <w:color w:val="000000" w:themeColor="text1"/>
+        </w:rPr>
+        <w:t xml:space="preserve"> </w:t>
+      </w:r>
+      <w:proofErr w:type="gramStart"/>
+      <w:r>
+        <w:rPr>
+          <w:b/>
+          <w:color w:val="000000" w:themeColor="text1"/>
+        </w:rPr>
+        <w:t>construir(</w:t>
+      </w:r>
+      <w:proofErr w:type="gramEnd"/>
+      <w:r>
+        <w:rPr>
+          <w:b/>
+          <w:color w:val="000000" w:themeColor="text1"/>
+        </w:rPr>
+        <w:t>)</w:t>
+      </w:r>
+      <w:r>
+        <w:rPr>
+          <w:b/>
+          <w:color w:val="000000" w:themeColor="text1"/>
+        </w:rPr>
+        <w:t xml:space="preserve">: </w:t>
+      </w:r>
+    </w:p>
+    <w:p>
+      <w:pPr>
+        <w:rPr>
+          <w:color w:val="000000" w:themeColor="text1"/>
+        </w:rPr>
+      </w:pPr>
+      <w:r>
+        <w:rPr>
+          <w:color w:val="000000" w:themeColor="text1"/>
+        </w:rPr>
+        <w:t xml:space="preserve">Se obtiene los símbolos que forman la cadena y se inicializa la </w:t>
+      </w:r>
+      <w:r>
+        <w:rPr>
+          <w:color w:val="000000" w:themeColor="text1"/>
+        </w:rPr>
+        <w:t xml:space="preserve">posición en el eje Y a 50. Por cada uno de los símbolos de la cadena creo una etiqueta y un rectángulo para el símbolo. El rectángulo se crea con un ancho del tamaño del símbolo mas 10 pixeles y con un alto del tamaño del símbolo. </w:t>
+      </w:r>
+      <w:r>
+        <w:rPr>
+          <w:color w:val="000000" w:themeColor="text1"/>
+        </w:rPr>
+        <w:t>Después,</w:t>
+      </w:r>
+      <w:r>
+        <w:rPr>
+          <w:color w:val="000000" w:themeColor="text1"/>
+        </w:rPr>
+        <w:t xml:space="preserve"> se le da una opacidad al recuadro del 50</w:t>
+      </w:r>
+      <w:proofErr w:type="gramStart"/>
+      <w:r>
+        <w:rPr>
+          <w:color w:val="000000" w:themeColor="text1"/>
+        </w:rPr>
+        <w:t>% ,</w:t>
+      </w:r>
+      <w:proofErr w:type="gramEnd"/>
+      <w:r>
+        <w:rPr>
+          <w:color w:val="000000" w:themeColor="text1"/>
+        </w:rPr>
+        <w:t xml:space="preserve"> se colocan en el panel la etiqueta y el recuadro, se la da al recuadro el símbolo como id, se añade el recuadro a los mapas y se dibujan la etiqueta y el recuadro. Para finalizar el bucle se actualiza la posición X anterior.</w:t>
+      </w:r>
+    </w:p>
+    <w:p>
+      <w:pPr>
+        <w:rPr>
+          <w:b/>
+          <w:color w:val="000000" w:themeColor="text1"/>
+        </w:rPr>
+      </w:pPr>
+      <w:proofErr w:type="spellStart"/>
+      <w:r>
+        <w:rPr>
+          <w:b/>
+          <w:color w:val="000000" w:themeColor="text1"/>
+        </w:rPr>
+        <w:t>public</w:t>
+      </w:r>
+      <w:proofErr w:type="spellEnd"/>
+      <w:r>
+        <w:rPr>
+          <w:b/>
+          <w:color w:val="000000" w:themeColor="text1"/>
+        </w:rPr>
+        <w:t xml:space="preserve"> </w:t>
+      </w:r>
+      <w:proofErr w:type="spellStart"/>
+      <w:r>
+        <w:rPr>
+          <w:b/>
+          <w:color w:val="000000" w:themeColor="text1"/>
+        </w:rPr>
+        <w:t>void</w:t>
+      </w:r>
+      <w:proofErr w:type="spellEnd"/>
+      <w:r>
+        <w:rPr>
+          <w:b/>
+          <w:color w:val="000000" w:themeColor="text1"/>
+        </w:rPr>
+        <w:t xml:space="preserve"> </w:t>
+      </w:r>
+      <w:proofErr w:type="spellStart"/>
+      <w:proofErr w:type="gramStart"/>
+      <w:r>
+        <w:rPr>
+          <w:b/>
+          <w:color w:val="000000" w:themeColor="text1"/>
+        </w:rPr>
+        <w:t>actualizarCadena</w:t>
+      </w:r>
+      <w:proofErr w:type="spellEnd"/>
+      <w:r>
+        <w:rPr>
+          <w:b/>
+          <w:color w:val="000000" w:themeColor="text1"/>
+        </w:rPr>
+        <w:t>(</w:t>
+      </w:r>
+      <w:proofErr w:type="spellStart"/>
+      <w:proofErr w:type="gramEnd"/>
+      <w:r>
+        <w:rPr>
+          <w:b/>
+          <w:color w:val="000000" w:themeColor="text1"/>
+        </w:rPr>
+        <w:t>int</w:t>
+      </w:r>
+      <w:proofErr w:type="spellEnd"/>
+      <w:r>
+        <w:rPr>
+          <w:b/>
+          <w:color w:val="000000" w:themeColor="text1"/>
+        </w:rPr>
+        <w:t xml:space="preserve"> step)</w:t>
+      </w:r>
+      <w:r>
+        <w:rPr>
+          <w:b/>
+          <w:color w:val="000000" w:themeColor="text1"/>
+        </w:rPr>
+        <w:t>:</w:t>
+      </w:r>
+      <w:r>
+        <w:rPr>
+          <w:b/>
+          <w:color w:val="000000" w:themeColor="text1"/>
+        </w:rPr>
+        <w:t xml:space="preserve"> </w:t>
+      </w:r>
+    </w:p>
+    <w:p>
+      <w:pPr>
+        <w:rPr>
+          <w:color w:val="000000" w:themeColor="text1"/>
+        </w:rPr>
+      </w:pPr>
+      <w:r>
+        <w:rPr>
+          <w:color w:val="000000" w:themeColor="text1"/>
+        </w:rPr>
+        <w:t>Recoge el paso al que se tiene que actualizar la cadena.</w:t>
+      </w:r>
+    </w:p>
+    <w:p>
+      <w:r>
+        <w:rPr>
+          <w:color w:val="000000" w:themeColor="text1"/>
+        </w:rPr>
+        <w:t>Se obtienen los símbolos ya procesados</w:t>
+      </w:r>
+      <w:r>
+        <w:rPr>
+          <w:color w:val="000000" w:themeColor="text1"/>
+        </w:rPr>
+        <w:t xml:space="preserve"> y los añado a un conjunto. </w:t>
+      </w:r>
+      <w:r>
+        <w:rPr>
+          <w:color w:val="000000" w:themeColor="text1"/>
+        </w:rPr>
+        <w:t>Despu</w:t>
+      </w:r>
+      <w:r>
+        <w:t>és</w:t>
+      </w:r>
+      <w:r>
+        <w:t xml:space="preserve">, por cada clave de </w:t>
+      </w:r>
+      <w:proofErr w:type="spellStart"/>
+      <w:r>
+        <w:t>rectanglesChain</w:t>
+      </w:r>
+      <w:proofErr w:type="spellEnd"/>
+      <w:r>
+        <w:t>, si la clave pertenece al conjunto la opacidad del recuadro pasara al 100</w:t>
+      </w:r>
+      <w:r>
+        <w:t>%,</w:t>
+      </w:r>
+      <w:r>
+        <w:t xml:space="preserve"> si </w:t>
+      </w:r>
+      <w:r>
+        <w:t>no,</w:t>
+      </w:r>
+      <w:r>
+        <w:t xml:space="preserve"> al 50</w:t>
+      </w:r>
+      <w:r>
+        <w:t>%. Si</w:t>
+      </w:r>
+      <w:r>
+        <w:t xml:space="preserve"> el paso es el ultimo se cambia la opacidad del recuadro de EOF</w:t>
+      </w:r>
+      <w:r>
+        <w:t xml:space="preserve"> al 100%, si no, al </w:t>
+      </w:r>
+      <w:bookmarkStart w:id="0" w:name="_GoBack"/>
+      <w:bookmarkEnd w:id="0"/>
+      <w:r>
+        <w:t>50%.</w:t>
+      </w:r>
+    </w:p>
+    <w:p/>
+    <w:p/>
+    <w:p/>
     <w:p/>
     <w:p/>
     <w:p>
@@ -3661,7 +5059,6 @@
   <w:style w:type="character" w:default="1" w:styleId="Fuentedeprrafopredeter">
     <w:name w:val="Default Paragraph Font"/>
     <w:uiPriority w:val="1"/>
-    <w:semiHidden/>
     <w:unhideWhenUsed/>
   </w:style>
   <w:style w:type="table" w:default="1" w:styleId="Tablanormal">

</xml_diff>

<commit_message>
ampliación de la documentación y limpia de codigo de los controladores.
</commit_message>
<xml_diff>
--- a/Documentacion/Diario_TFG-JavaFX-solo.docx
+++ b/Documentacion/Diario_TFG-JavaFX-solo.docx
@@ -4512,10 +4512,7 @@
         <w:pStyle w:val="Ttulo2"/>
       </w:pPr>
       <w:r>
-        <w:t>Clase Grafo V0.</w:t>
-      </w:r>
-      <w:r>
-        <w:t>6</w:t>
+        <w:t>Clase Grafo V0.6</w:t>
       </w:r>
     </w:p>
     <w:p/>
@@ -4836,13 +4833,7 @@
         <w:rPr>
           <w:b/>
         </w:rPr>
-        <w:t>)</w:t>
-      </w:r>
-      <w:r>
-        <w:rPr>
-          <w:b/>
-        </w:rPr>
-        <w:t>:</w:t>
+        <w:t>):</w:t>
       </w:r>
     </w:p>
     <w:p>
@@ -4962,13 +4953,7 @@
         <w:rPr>
           <w:b/>
         </w:rPr>
-        <w:t>)</w:t>
-      </w:r>
-      <w:r>
-        <w:rPr>
-          <w:b/>
-        </w:rPr>
-        <w:t>:</w:t>
+        <w:t>):</w:t>
       </w:r>
     </w:p>
     <w:p>
@@ -5149,19 +5134,7 @@
         <w:rPr>
           <w:b/>
         </w:rPr>
-        <w:t>ass</w:t>
-      </w:r>
-      <w:r>
-        <w:rPr>
-          <w:b/>
-        </w:rPr>
-        <w:t>i</w:t>
-      </w:r>
-      <w:r>
-        <w:rPr>
-          <w:b/>
-        </w:rPr>
-        <w:t>gnAllSiblings</w:t>
+        <w:t>assignAllSiblings</w:t>
       </w:r>
       <w:proofErr w:type="spellEnd"/>
       <w:r>
@@ -5175,13 +5148,7 @@
         <w:rPr>
           <w:b/>
         </w:rPr>
-        <w:t>)</w:t>
-      </w:r>
-      <w:r>
-        <w:rPr>
-          <w:b/>
-        </w:rPr>
-        <w:t>:</w:t>
+        <w:t>):</w:t>
       </w:r>
       <w:r>
         <w:rPr>
@@ -5271,13 +5238,7 @@
         <w:rPr>
           <w:b/>
         </w:rPr>
-        <w:t>)</w:t>
-      </w:r>
-      <w:r>
-        <w:rPr>
-          <w:b/>
-        </w:rPr>
-        <w:t>:</w:t>
+        <w:t>):</w:t>
       </w:r>
       <w:r>
         <w:rPr>
@@ -5335,13 +5296,7 @@
         <w:rPr>
           <w:b/>
         </w:rPr>
-        <w:t>)</w:t>
-      </w:r>
-      <w:r>
-        <w:rPr>
-          <w:b/>
-        </w:rPr>
-        <w:t>:</w:t>
+        <w:t>):</w:t>
       </w:r>
       <w:r>
         <w:rPr>
@@ -5444,10 +5399,7 @@
       </w:pPr>
       <w:r>
         <w:tab/>
-        <w:t xml:space="preserve">Si está conectado </w:t>
-      </w:r>
-      <w:r>
-        <w:t xml:space="preserve">se guarda la posición X, se asigna al nodo su hermano derecho y se inicializa a </w:t>
+        <w:t xml:space="preserve">Si está conectado se guarda la posición X, se asigna al nodo su hermano derecho y se inicializa a </w:t>
       </w:r>
       <w:proofErr w:type="spellStart"/>
       <w:r>
@@ -5533,7 +5485,116 @@
         <w:rPr>
           <w:b/>
         </w:rPr>
-        <w:t xml:space="preserve"> )</w:t>
+        <w:t xml:space="preserve"> ):</w:t>
+      </w:r>
+      <w:r>
+        <w:rPr>
+          <w:b/>
+        </w:rPr>
+        <w:t xml:space="preserve"> </w:t>
+      </w:r>
+    </w:p>
+    <w:p>
+      <w:r>
+        <w:t>Si es el primer hermano se borra el rectángulo que engloba la regla.</w:t>
+      </w:r>
+    </w:p>
+    <w:p>
+      <w:r>
+        <w:t>Si no y no es el ultimo paso se recupera el ancho del rectángulo antes de insertar el nodo a eliminar (el ancho de rectángulo que tiene guardado el hermano derecho).</w:t>
+      </w:r>
+    </w:p>
+    <w:p>
+      <w:pPr>
+        <w:rPr>
+          <w:b/>
+        </w:rPr>
+      </w:pPr>
+      <w:proofErr w:type="spellStart"/>
+      <w:r>
+        <w:rPr>
+          <w:b/>
+        </w:rPr>
+        <w:t>public</w:t>
+      </w:r>
+      <w:proofErr w:type="spellEnd"/>
+      <w:r>
+        <w:rPr>
+          <w:b/>
+        </w:rPr>
+        <w:t xml:space="preserve"> </w:t>
+      </w:r>
+      <w:proofErr w:type="spellStart"/>
+      <w:r>
+        <w:rPr>
+          <w:b/>
+        </w:rPr>
+        <w:t>void</w:t>
+      </w:r>
+      <w:proofErr w:type="spellEnd"/>
+      <w:r>
+        <w:rPr>
+          <w:b/>
+        </w:rPr>
+        <w:t xml:space="preserve"> </w:t>
+      </w:r>
+      <w:proofErr w:type="spellStart"/>
+      <w:proofErr w:type="gramStart"/>
+      <w:r>
+        <w:rPr>
+          <w:b/>
+        </w:rPr>
+        <w:t>updatedValues</w:t>
+      </w:r>
+      <w:proofErr w:type="spellEnd"/>
+      <w:r>
+        <w:rPr>
+          <w:b/>
+        </w:rPr>
+        <w:t>(</w:t>
+      </w:r>
+      <w:proofErr w:type="spellStart"/>
+      <w:proofErr w:type="gramEnd"/>
+      <w:r>
+        <w:rPr>
+          <w:b/>
+        </w:rPr>
+        <w:t>List</w:t>
+      </w:r>
+      <w:proofErr w:type="spellEnd"/>
+      <w:r>
+        <w:rPr>
+          <w:b/>
+        </w:rPr>
+        <w:t>&lt;</w:t>
+      </w:r>
+      <w:proofErr w:type="spellStart"/>
+      <w:r>
+        <w:rPr>
+          <w:b/>
+        </w:rPr>
+        <w:t>Simbolo</w:t>
+      </w:r>
+      <w:proofErr w:type="spellEnd"/>
+      <w:r>
+        <w:rPr>
+          <w:b/>
+        </w:rPr>
+        <w:t xml:space="preserve">&gt; </w:t>
+      </w:r>
+      <w:proofErr w:type="spellStart"/>
+      <w:r>
+        <w:rPr>
+          <w:b/>
+        </w:rPr>
+        <w:t>symbolsUpdated</w:t>
+      </w:r>
+      <w:proofErr w:type="spellEnd"/>
+      <w:r>
+        <w:rPr>
+          <w:b/>
+        </w:rPr>
+        <w:t>)</w:t>
       </w:r>
       <w:r>
         <w:rPr>
@@ -5541,121 +5602,6 @@
         </w:rPr>
         <w:t>:</w:t>
       </w:r>
-      <w:r>
-        <w:rPr>
-          <w:b/>
-        </w:rPr>
-        <w:t xml:space="preserve"> </w:t>
-      </w:r>
-    </w:p>
-    <w:p>
-      <w:r>
-        <w:t>Si es el primer hermano se borra el rectángulo que engloba la regla.</w:t>
-      </w:r>
-    </w:p>
-    <w:p>
-      <w:r>
-        <w:t>Si no y no es el ultimo paso se recupera el ancho del rectángulo antes de insertar el nodo a eliminar (el ancho de rectángulo que tiene guardado el hermano derecho).</w:t>
-      </w:r>
-    </w:p>
-    <w:p>
-      <w:pPr>
-        <w:rPr>
-          <w:b/>
-        </w:rPr>
-      </w:pPr>
-      <w:proofErr w:type="spellStart"/>
-      <w:r>
-        <w:rPr>
-          <w:b/>
-        </w:rPr>
-        <w:t>public</w:t>
-      </w:r>
-      <w:proofErr w:type="spellEnd"/>
-      <w:r>
-        <w:rPr>
-          <w:b/>
-        </w:rPr>
-        <w:t xml:space="preserve"> </w:t>
-      </w:r>
-      <w:proofErr w:type="spellStart"/>
-      <w:r>
-        <w:rPr>
-          <w:b/>
-        </w:rPr>
-        <w:t>void</w:t>
-      </w:r>
-      <w:proofErr w:type="spellEnd"/>
-      <w:r>
-        <w:rPr>
-          <w:b/>
-        </w:rPr>
-        <w:t xml:space="preserve"> </w:t>
-      </w:r>
-      <w:proofErr w:type="spellStart"/>
-      <w:proofErr w:type="gramStart"/>
-      <w:r>
-        <w:rPr>
-          <w:b/>
-        </w:rPr>
-        <w:t>updatedValues</w:t>
-      </w:r>
-      <w:proofErr w:type="spellEnd"/>
-      <w:r>
-        <w:rPr>
-          <w:b/>
-        </w:rPr>
-        <w:t>(</w:t>
-      </w:r>
-      <w:proofErr w:type="spellStart"/>
-      <w:proofErr w:type="gramEnd"/>
-      <w:r>
-        <w:rPr>
-          <w:b/>
-        </w:rPr>
-        <w:t>List</w:t>
-      </w:r>
-      <w:proofErr w:type="spellEnd"/>
-      <w:r>
-        <w:rPr>
-          <w:b/>
-        </w:rPr>
-        <w:t>&lt;</w:t>
-      </w:r>
-      <w:proofErr w:type="spellStart"/>
-      <w:r>
-        <w:rPr>
-          <w:b/>
-        </w:rPr>
-        <w:t>Simbolo</w:t>
-      </w:r>
-      <w:proofErr w:type="spellEnd"/>
-      <w:r>
-        <w:rPr>
-          <w:b/>
-        </w:rPr>
-        <w:t xml:space="preserve">&gt; </w:t>
-      </w:r>
-      <w:proofErr w:type="spellStart"/>
-      <w:r>
-        <w:rPr>
-          <w:b/>
-        </w:rPr>
-        <w:t>symbolsUpdated</w:t>
-      </w:r>
-      <w:proofErr w:type="spellEnd"/>
-      <w:r>
-        <w:rPr>
-          <w:b/>
-        </w:rPr>
-        <w:t>)</w:t>
-      </w:r>
-      <w:r>
-        <w:rPr>
-          <w:b/>
-        </w:rPr>
-        <w:t>:</w:t>
-      </w:r>
     </w:p>
     <w:p>
       <w:r>
@@ -5666,8 +5612,6 @@
       <w:r>
         <w:t>Por cada símbolo con un valor nuevo se obtiene el nodo que corresponde a cada símbolo y se le asigna el valor nuevo.</w:t>
       </w:r>
-      <w:bookmarkStart w:id="0" w:name="_GoBack"/>
-      <w:bookmarkEnd w:id="0"/>
     </w:p>
     <w:p>
       <w:pPr>
@@ -8754,19 +8698,4449 @@
       </w:pPr>
     </w:p>
     <w:p>
-      <w:r>
-        <w:t xml:space="preserve"> </w:t>
-      </w:r>
-    </w:p>
-    <w:p>
       <w:pPr>
-        <w:rPr>
-          <w:b/>
-        </w:rPr>
+        <w:pStyle w:val="Ttulo2"/>
       </w:pPr>
+      <w:r>
+        <w:t xml:space="preserve"> </w:t>
+      </w:r>
+      <w:r>
+        <w:t xml:space="preserve">Clase </w:t>
+      </w:r>
+      <w:proofErr w:type="spellStart"/>
+      <w:r>
+        <w:t>FXMLDocumentController</w:t>
+      </w:r>
+      <w:proofErr w:type="spellEnd"/>
+      <w:r>
+        <w:t xml:space="preserve"> V0.1</w:t>
+      </w:r>
     </w:p>
     <w:p/>
+    <w:p>
+      <w:pPr>
+        <w:rPr>
+          <w:b/>
+        </w:rPr>
+      </w:pPr>
+      <w:r>
+        <w:rPr>
+          <w:b/>
+        </w:rPr>
+        <w:t>Atributos:</w:t>
+      </w:r>
+    </w:p>
+    <w:p>
+      <w:proofErr w:type="spellStart"/>
+      <w:r>
+        <w:t>private</w:t>
+      </w:r>
+      <w:proofErr w:type="spellEnd"/>
+      <w:r>
+        <w:t xml:space="preserve"> </w:t>
+      </w:r>
+      <w:proofErr w:type="spellStart"/>
+      <w:r>
+        <w:t>ScrollPane</w:t>
+      </w:r>
+      <w:proofErr w:type="spellEnd"/>
+      <w:r>
+        <w:t xml:space="preserve"> grafo:</w:t>
+      </w:r>
+      <w:r>
+        <w:t xml:space="preserve"> panel con </w:t>
+      </w:r>
+      <w:proofErr w:type="spellStart"/>
+      <w:r>
+        <w:t>scroll</w:t>
+      </w:r>
+      <w:proofErr w:type="spellEnd"/>
+      <w:r>
+        <w:t xml:space="preserve"> que va a contener al grafo.</w:t>
+      </w:r>
+    </w:p>
+    <w:p>
+      <w:proofErr w:type="spellStart"/>
+      <w:r>
+        <w:t>private</w:t>
+      </w:r>
+      <w:proofErr w:type="spellEnd"/>
+      <w:r>
+        <w:t xml:space="preserve"> </w:t>
+      </w:r>
+      <w:proofErr w:type="spellStart"/>
+      <w:r>
+        <w:t>ScrollPane</w:t>
+      </w:r>
+      <w:proofErr w:type="spellEnd"/>
+      <w:r>
+        <w:t xml:space="preserve"> </w:t>
+      </w:r>
+      <w:r>
+        <w:t xml:space="preserve">gramática: panel con </w:t>
+      </w:r>
+      <w:proofErr w:type="spellStart"/>
+      <w:r>
+        <w:t>scroll</w:t>
+      </w:r>
+      <w:proofErr w:type="spellEnd"/>
+      <w:r>
+        <w:t xml:space="preserve"> que va a contener a la gramática</w:t>
+      </w:r>
+    </w:p>
+    <w:p>
+      <w:proofErr w:type="spellStart"/>
+      <w:r>
+        <w:t>private</w:t>
+      </w:r>
+      <w:proofErr w:type="spellEnd"/>
+      <w:r>
+        <w:t xml:space="preserve"> </w:t>
+      </w:r>
+      <w:proofErr w:type="spellStart"/>
+      <w:r>
+        <w:t>ScrollPane</w:t>
+      </w:r>
+      <w:proofErr w:type="spellEnd"/>
+      <w:r>
+        <w:t xml:space="preserve"> </w:t>
+      </w:r>
+      <w:proofErr w:type="spellStart"/>
+      <w:r>
+        <w:t>cadenaEntrada</w:t>
+      </w:r>
+      <w:proofErr w:type="spellEnd"/>
+      <w:r>
+        <w:t>:</w:t>
+      </w:r>
+      <w:r>
+        <w:t xml:space="preserve"> </w:t>
+      </w:r>
+      <w:r>
+        <w:t xml:space="preserve">panel con </w:t>
+      </w:r>
+      <w:proofErr w:type="spellStart"/>
+      <w:r>
+        <w:t>scroll</w:t>
+      </w:r>
+      <w:proofErr w:type="spellEnd"/>
+      <w:r>
+        <w:t xml:space="preserve"> que va a contener a la cadena de entrada.</w:t>
+      </w:r>
+    </w:p>
+    <w:p>
+      <w:proofErr w:type="spellStart"/>
+      <w:r>
+        <w:t>private</w:t>
+      </w:r>
+      <w:proofErr w:type="spellEnd"/>
+      <w:r>
+        <w:t xml:space="preserve"> </w:t>
+      </w:r>
+      <w:proofErr w:type="spellStart"/>
+      <w:r>
+        <w:t>Button</w:t>
+      </w:r>
+      <w:proofErr w:type="spellEnd"/>
+      <w:r>
+        <w:t xml:space="preserve"> </w:t>
+      </w:r>
+      <w:proofErr w:type="spellStart"/>
+      <w:r>
+        <w:t>masZoom</w:t>
+      </w:r>
+      <w:proofErr w:type="spellEnd"/>
+      <w:r>
+        <w:t xml:space="preserve">: botón que corresponde al aumento de </w:t>
+      </w:r>
+      <w:proofErr w:type="gramStart"/>
+      <w:r>
+        <w:t>zoom</w:t>
+      </w:r>
+      <w:proofErr w:type="gramEnd"/>
+      <w:r>
+        <w:t>.</w:t>
+      </w:r>
+    </w:p>
+    <w:p>
+      <w:proofErr w:type="spellStart"/>
+      <w:r>
+        <w:t>private</w:t>
+      </w:r>
+      <w:proofErr w:type="spellEnd"/>
+      <w:r>
+        <w:t xml:space="preserve"> Slider </w:t>
+      </w:r>
+      <w:proofErr w:type="spellStart"/>
+      <w:r>
+        <w:t>sliderZoom</w:t>
+      </w:r>
+      <w:proofErr w:type="spellEnd"/>
+      <w:r>
+        <w:t xml:space="preserve">: slider que regula el </w:t>
+      </w:r>
+      <w:proofErr w:type="gramStart"/>
+      <w:r>
+        <w:t>zoom</w:t>
+      </w:r>
+      <w:proofErr w:type="gramEnd"/>
+      <w:r>
+        <w:t>.</w:t>
+      </w:r>
+    </w:p>
+    <w:p>
+      <w:proofErr w:type="spellStart"/>
+      <w:r>
+        <w:t>private</w:t>
+      </w:r>
+      <w:proofErr w:type="spellEnd"/>
+      <w:r>
+        <w:t xml:space="preserve"> </w:t>
+      </w:r>
+      <w:proofErr w:type="spellStart"/>
+      <w:r>
+        <w:t>FicheroXML</w:t>
+      </w:r>
+      <w:proofErr w:type="spellEnd"/>
+      <w:r>
+        <w:t xml:space="preserve"> ejemplo: guarda la información correspondiente del traductor después de procesar el XML.</w:t>
+      </w:r>
+    </w:p>
+    <w:p>
+      <w:proofErr w:type="spellStart"/>
+      <w:r>
+        <w:t>private</w:t>
+      </w:r>
+      <w:proofErr w:type="spellEnd"/>
+      <w:r>
+        <w:t xml:space="preserve"> Grafo </w:t>
+      </w:r>
+      <w:proofErr w:type="spellStart"/>
+      <w:r>
+        <w:t>graph</w:t>
+      </w:r>
+      <w:proofErr w:type="spellEnd"/>
+      <w:r>
+        <w:t>: grafo que se va a representar.</w:t>
+      </w:r>
+    </w:p>
+    <w:p>
+      <w:proofErr w:type="spellStart"/>
+      <w:r>
+        <w:t>private</w:t>
+      </w:r>
+      <w:proofErr w:type="spellEnd"/>
+      <w:r>
+        <w:t xml:space="preserve"> </w:t>
+      </w:r>
+      <w:proofErr w:type="spellStart"/>
+      <w:r>
+        <w:t>Gramatica</w:t>
+      </w:r>
+      <w:proofErr w:type="spellEnd"/>
+      <w:r>
+        <w:t xml:space="preserve"> </w:t>
+      </w:r>
+      <w:proofErr w:type="spellStart"/>
+      <w:proofErr w:type="gramStart"/>
+      <w:r>
+        <w:t>gramar:gramatica</w:t>
+      </w:r>
+      <w:proofErr w:type="spellEnd"/>
+      <w:proofErr w:type="gramEnd"/>
+      <w:r>
+        <w:t xml:space="preserve"> que se va a representar.</w:t>
+      </w:r>
+    </w:p>
+    <w:p>
+      <w:proofErr w:type="spellStart"/>
+      <w:r>
+        <w:t>private</w:t>
+      </w:r>
+      <w:proofErr w:type="spellEnd"/>
+      <w:r>
+        <w:t xml:space="preserve"> </w:t>
+      </w:r>
+      <w:proofErr w:type="spellStart"/>
+      <w:r>
+        <w:t>CadenaEntrada</w:t>
+      </w:r>
+      <w:proofErr w:type="spellEnd"/>
+      <w:r>
+        <w:t xml:space="preserve"> </w:t>
+      </w:r>
+      <w:proofErr w:type="spellStart"/>
+      <w:r>
+        <w:t>entryChain</w:t>
+      </w:r>
+      <w:proofErr w:type="spellEnd"/>
+      <w:r>
+        <w:t>: cadena de entrada que se va a representar.</w:t>
+      </w:r>
+    </w:p>
+    <w:p>
+      <w:proofErr w:type="spellStart"/>
+      <w:r>
+        <w:t>private</w:t>
+      </w:r>
+      <w:proofErr w:type="spellEnd"/>
+      <w:r>
+        <w:t xml:space="preserve"> </w:t>
+      </w:r>
+      <w:proofErr w:type="spellStart"/>
+      <w:r>
+        <w:t>Pane</w:t>
+      </w:r>
+      <w:proofErr w:type="spellEnd"/>
+      <w:r>
+        <w:t xml:space="preserve"> </w:t>
+      </w:r>
+      <w:proofErr w:type="spellStart"/>
+      <w:r>
+        <w:t>paneGrafo</w:t>
+      </w:r>
+      <w:proofErr w:type="spellEnd"/>
+      <w:r>
+        <w:t xml:space="preserve">: panel que va a contener al grafo y que se va a insertar en el panel con </w:t>
+      </w:r>
+      <w:proofErr w:type="spellStart"/>
+      <w:r>
+        <w:t>scroll</w:t>
+      </w:r>
+      <w:proofErr w:type="spellEnd"/>
+      <w:r>
+        <w:t>.</w:t>
+      </w:r>
+    </w:p>
+    <w:p>
+      <w:proofErr w:type="spellStart"/>
+      <w:r>
+        <w:t>private</w:t>
+      </w:r>
+      <w:proofErr w:type="spellEnd"/>
+      <w:r>
+        <w:t xml:space="preserve"> </w:t>
+      </w:r>
+      <w:proofErr w:type="spellStart"/>
+      <w:r>
+        <w:t>Pane</w:t>
+      </w:r>
+      <w:proofErr w:type="spellEnd"/>
+      <w:r>
+        <w:t xml:space="preserve"> </w:t>
+      </w:r>
+      <w:proofErr w:type="spellStart"/>
+      <w:r>
+        <w:t>paneGramatica</w:t>
+      </w:r>
+      <w:proofErr w:type="spellEnd"/>
+      <w:r>
+        <w:t xml:space="preserve">: panel que va a contener a la gramática y que se va a insertar en el panel con </w:t>
+      </w:r>
+      <w:proofErr w:type="spellStart"/>
+      <w:r>
+        <w:t>scroll</w:t>
+      </w:r>
+      <w:proofErr w:type="spellEnd"/>
+      <w:r>
+        <w:t>.</w:t>
+      </w:r>
+    </w:p>
+    <w:p>
+      <w:proofErr w:type="spellStart"/>
+      <w:r>
+        <w:t>private</w:t>
+      </w:r>
+      <w:proofErr w:type="spellEnd"/>
+      <w:r>
+        <w:t xml:space="preserve"> </w:t>
+      </w:r>
+      <w:proofErr w:type="spellStart"/>
+      <w:r>
+        <w:t>Pane</w:t>
+      </w:r>
+      <w:proofErr w:type="spellEnd"/>
+      <w:r>
+        <w:t xml:space="preserve"> </w:t>
+      </w:r>
+      <w:proofErr w:type="spellStart"/>
+      <w:r>
+        <w:t>paneCadenaEntrada</w:t>
+      </w:r>
+      <w:proofErr w:type="spellEnd"/>
+      <w:r>
+        <w:t xml:space="preserve">: panel que va a contener a la cadena de entrada y que se va a insertar en el panel con </w:t>
+      </w:r>
+      <w:proofErr w:type="spellStart"/>
+      <w:r>
+        <w:t>scroll</w:t>
+      </w:r>
+      <w:proofErr w:type="spellEnd"/>
+      <w:r>
+        <w:t>.</w:t>
+      </w:r>
+    </w:p>
     <w:p/>
+    <w:p>
+      <w:proofErr w:type="spellStart"/>
+      <w:r>
+        <w:t>private</w:t>
+      </w:r>
+      <w:proofErr w:type="spellEnd"/>
+      <w:r>
+        <w:t xml:space="preserve"> </w:t>
+      </w:r>
+      <w:proofErr w:type="spellStart"/>
+      <w:r>
+        <w:t>Configuracion</w:t>
+      </w:r>
+      <w:proofErr w:type="spellEnd"/>
+      <w:r>
+        <w:t xml:space="preserve"> </w:t>
+      </w:r>
+      <w:proofErr w:type="spellStart"/>
+      <w:r>
+        <w:t>configuration</w:t>
+      </w:r>
+      <w:proofErr w:type="spellEnd"/>
+      <w:r>
+        <w:t xml:space="preserve">: contiene los datos de configuración de la aplicación. </w:t>
+      </w:r>
+    </w:p>
+    <w:p>
+      <w:proofErr w:type="spellStart"/>
+      <w:r>
+        <w:t>private</w:t>
+      </w:r>
+      <w:proofErr w:type="spellEnd"/>
+      <w:r>
+        <w:t xml:space="preserve"> </w:t>
+      </w:r>
+      <w:proofErr w:type="spellStart"/>
+      <w:r>
+        <w:t>Group</w:t>
+      </w:r>
+      <w:proofErr w:type="spellEnd"/>
+      <w:r>
+        <w:t xml:space="preserve"> </w:t>
+      </w:r>
+      <w:proofErr w:type="spellStart"/>
+      <w:r>
+        <w:t>graphGroup</w:t>
+      </w:r>
+      <w:proofErr w:type="spellEnd"/>
+      <w:r>
+        <w:t xml:space="preserve">: grupo que contiene el panel del grafo ya que para que funcione el </w:t>
+      </w:r>
+      <w:proofErr w:type="spellStart"/>
+      <w:r>
+        <w:t>scroll</w:t>
+      </w:r>
+      <w:proofErr w:type="spellEnd"/>
+      <w:r>
+        <w:t xml:space="preserve"> después de escalar el panel es necesario insertarlo en un grupo.</w:t>
+      </w:r>
+    </w:p>
+    <w:p>
+      <w:pPr>
+        <w:rPr>
+          <w:b/>
+        </w:rPr>
+      </w:pPr>
+    </w:p>
+    <w:p>
+      <w:pPr>
+        <w:rPr>
+          <w:b/>
+        </w:rPr>
+      </w:pPr>
+      <w:r>
+        <w:rPr>
+          <w:b/>
+        </w:rPr>
+        <w:t xml:space="preserve">El constructor es sustituido por </w:t>
+      </w:r>
+      <w:proofErr w:type="spellStart"/>
+      <w:r>
+        <w:rPr>
+          <w:b/>
+        </w:rPr>
+        <w:t>public</w:t>
+      </w:r>
+      <w:proofErr w:type="spellEnd"/>
+      <w:r>
+        <w:rPr>
+          <w:b/>
+        </w:rPr>
+        <w:t xml:space="preserve"> </w:t>
+      </w:r>
+      <w:proofErr w:type="spellStart"/>
+      <w:r>
+        <w:rPr>
+          <w:b/>
+        </w:rPr>
+        <w:t>void</w:t>
+      </w:r>
+      <w:proofErr w:type="spellEnd"/>
+      <w:r>
+        <w:rPr>
+          <w:b/>
+        </w:rPr>
+        <w:t xml:space="preserve"> </w:t>
+      </w:r>
+      <w:proofErr w:type="spellStart"/>
+      <w:proofErr w:type="gramStart"/>
+      <w:r>
+        <w:rPr>
+          <w:b/>
+        </w:rPr>
+        <w:t>initialize</w:t>
+      </w:r>
+      <w:proofErr w:type="spellEnd"/>
+      <w:r>
+        <w:rPr>
+          <w:b/>
+        </w:rPr>
+        <w:t>(</w:t>
+      </w:r>
+      <w:proofErr w:type="gramEnd"/>
+      <w:r>
+        <w:rPr>
+          <w:b/>
+        </w:rPr>
+        <w:t xml:space="preserve">URL </w:t>
+      </w:r>
+      <w:proofErr w:type="spellStart"/>
+      <w:r>
+        <w:rPr>
+          <w:b/>
+        </w:rPr>
+        <w:t>url</w:t>
+      </w:r>
+      <w:proofErr w:type="spellEnd"/>
+      <w:r>
+        <w:rPr>
+          <w:b/>
+        </w:rPr>
+        <w:t xml:space="preserve">, </w:t>
+      </w:r>
+      <w:proofErr w:type="spellStart"/>
+      <w:r>
+        <w:rPr>
+          <w:b/>
+        </w:rPr>
+        <w:t>ResourceBundle</w:t>
+      </w:r>
+      <w:proofErr w:type="spellEnd"/>
+      <w:r>
+        <w:rPr>
+          <w:b/>
+        </w:rPr>
+        <w:t xml:space="preserve"> </w:t>
+      </w:r>
+      <w:proofErr w:type="spellStart"/>
+      <w:r>
+        <w:rPr>
+          <w:b/>
+        </w:rPr>
+        <w:t>rb</w:t>
+      </w:r>
+      <w:proofErr w:type="spellEnd"/>
+      <w:r>
+        <w:rPr>
+          <w:b/>
+        </w:rPr>
+        <w:t>)</w:t>
+      </w:r>
+      <w:r>
+        <w:rPr>
+          <w:b/>
+        </w:rPr>
+        <w:t>:</w:t>
+      </w:r>
+    </w:p>
+    <w:p>
+      <w:pPr>
+        <w:rPr>
+          <w:b/>
+        </w:rPr>
+      </w:pPr>
+      <w:r>
+        <w:t xml:space="preserve">Llama a la función </w:t>
+      </w:r>
+      <w:proofErr w:type="spellStart"/>
+      <w:r>
+        <w:t>elegirArchivo</w:t>
+      </w:r>
+      <w:proofErr w:type="spellEnd"/>
+      <w:r>
+        <w:t xml:space="preserve"> diciéndole que el tipo de archivo tiene que ser XML.</w:t>
+      </w:r>
+      <w:r>
+        <w:rPr>
+          <w:b/>
+        </w:rPr>
+        <w:tab/>
+      </w:r>
+    </w:p>
+    <w:p>
+      <w:pPr>
+        <w:rPr>
+          <w:b/>
+        </w:rPr>
+      </w:pPr>
+      <w:r>
+        <w:rPr>
+          <w:b/>
+        </w:rPr>
+        <w:t>Métodos:</w:t>
+      </w:r>
+    </w:p>
+    <w:p>
+      <w:pPr>
+        <w:rPr>
+          <w:b/>
+        </w:rPr>
+      </w:pPr>
+      <w:proofErr w:type="spellStart"/>
+      <w:r>
+        <w:rPr>
+          <w:b/>
+        </w:rPr>
+        <w:t>public</w:t>
+      </w:r>
+      <w:proofErr w:type="spellEnd"/>
+      <w:r>
+        <w:rPr>
+          <w:b/>
+        </w:rPr>
+        <w:t xml:space="preserve"> </w:t>
+      </w:r>
+      <w:proofErr w:type="spellStart"/>
+      <w:r>
+        <w:rPr>
+          <w:b/>
+        </w:rPr>
+        <w:t>void</w:t>
+      </w:r>
+      <w:proofErr w:type="spellEnd"/>
+      <w:r>
+        <w:rPr>
+          <w:b/>
+        </w:rPr>
+        <w:t xml:space="preserve"> </w:t>
+      </w:r>
+      <w:proofErr w:type="gramStart"/>
+      <w:r>
+        <w:rPr>
+          <w:b/>
+        </w:rPr>
+        <w:t>zoom(</w:t>
+      </w:r>
+      <w:proofErr w:type="spellStart"/>
+      <w:proofErr w:type="gramEnd"/>
+      <w:r>
+        <w:rPr>
+          <w:b/>
+        </w:rPr>
+        <w:t>double</w:t>
+      </w:r>
+      <w:proofErr w:type="spellEnd"/>
+      <w:r>
+        <w:rPr>
+          <w:b/>
+        </w:rPr>
+        <w:t xml:space="preserve"> zoom ):</w:t>
+      </w:r>
+    </w:p>
+    <w:p>
+      <w:r>
+        <w:t>R</w:t>
+      </w:r>
+      <w:r>
+        <w:t>ecoge el porcentaje de escalado y escala el panel que contiene el grafo</w:t>
+      </w:r>
+      <w:r>
+        <w:t xml:space="preserve"> en los ejes X e Y</w:t>
+      </w:r>
+      <w:r>
+        <w:t>.</w:t>
+      </w:r>
+    </w:p>
+    <w:p>
+      <w:pPr>
+        <w:rPr>
+          <w:b/>
+        </w:rPr>
+      </w:pPr>
+    </w:p>
+    <w:p>
+      <w:pPr>
+        <w:rPr>
+          <w:b/>
+        </w:rPr>
+      </w:pPr>
+      <w:proofErr w:type="spellStart"/>
+      <w:r>
+        <w:rPr>
+          <w:b/>
+        </w:rPr>
+        <w:lastRenderedPageBreak/>
+        <w:t>private</w:t>
+      </w:r>
+      <w:proofErr w:type="spellEnd"/>
+      <w:r>
+        <w:rPr>
+          <w:b/>
+        </w:rPr>
+        <w:t xml:space="preserve"> </w:t>
+      </w:r>
+      <w:proofErr w:type="spellStart"/>
+      <w:r>
+        <w:rPr>
+          <w:b/>
+        </w:rPr>
+        <w:t>void</w:t>
+      </w:r>
+      <w:proofErr w:type="spellEnd"/>
+      <w:r>
+        <w:rPr>
+          <w:b/>
+        </w:rPr>
+        <w:t xml:space="preserve"> </w:t>
+      </w:r>
+      <w:proofErr w:type="spellStart"/>
+      <w:proofErr w:type="gramStart"/>
+      <w:r>
+        <w:rPr>
+          <w:b/>
+        </w:rPr>
+        <w:t>elegirArchivo</w:t>
+      </w:r>
+      <w:proofErr w:type="spellEnd"/>
+      <w:r>
+        <w:rPr>
+          <w:b/>
+        </w:rPr>
+        <w:t>(</w:t>
+      </w:r>
+      <w:proofErr w:type="spellStart"/>
+      <w:proofErr w:type="gramEnd"/>
+      <w:r>
+        <w:rPr>
+          <w:b/>
+        </w:rPr>
+        <w:t>String</w:t>
+      </w:r>
+      <w:proofErr w:type="spellEnd"/>
+      <w:r>
+        <w:rPr>
+          <w:b/>
+        </w:rPr>
+        <w:t xml:space="preserve"> tipo):</w:t>
+      </w:r>
+    </w:p>
+    <w:p>
+      <w:r>
+        <w:t>Permite elegir y abrir un traductor.</w:t>
+      </w:r>
+    </w:p>
+    <w:p>
+      <w:r>
+        <w:t>Recoge el tipo de archivo que se necesita abrir.</w:t>
+      </w:r>
+    </w:p>
+    <w:p>
+      <w:r>
+        <w:t xml:space="preserve">Crea un selector de archivo le añade un titulo y un directorio inicial. Se le añade el filtro según el cual solo se van a mostrar archivos con extensión XML. Se obtiene el </w:t>
+      </w:r>
+      <w:proofErr w:type="spellStart"/>
+      <w:r>
+        <w:t>path</w:t>
+      </w:r>
+      <w:proofErr w:type="spellEnd"/>
+      <w:r>
+        <w:t xml:space="preserve"> del archivo seleccionado. Se crea un nuevo </w:t>
+      </w:r>
+      <w:proofErr w:type="spellStart"/>
+      <w:r>
+        <w:t>FicheroXML</w:t>
+      </w:r>
+      <w:proofErr w:type="spellEnd"/>
+      <w:r>
+        <w:t xml:space="preserve"> y se carga el traductor con esa ruta. Se carga la configuración. Se crea los paneles y se asignan el del grafo al grupo y después al panel con </w:t>
+      </w:r>
+      <w:proofErr w:type="spellStart"/>
+      <w:r>
+        <w:t>scroll</w:t>
+      </w:r>
+      <w:proofErr w:type="spellEnd"/>
+      <w:r>
+        <w:t xml:space="preserve"> y el resto directamente a</w:t>
+      </w:r>
+      <w:r>
+        <w:t xml:space="preserve"> panel con </w:t>
+      </w:r>
+      <w:proofErr w:type="spellStart"/>
+      <w:r>
+        <w:t>scroll</w:t>
+      </w:r>
+      <w:proofErr w:type="spellEnd"/>
+      <w:r>
+        <w:t xml:space="preserve">. Al panel con </w:t>
+      </w:r>
+      <w:proofErr w:type="spellStart"/>
+      <w:r>
+        <w:t>scroll</w:t>
+      </w:r>
+      <w:proofErr w:type="spellEnd"/>
+      <w:r>
+        <w:t xml:space="preserve"> se le añade un filtro de eventos para que realice primero el evento de teclado de la aplicación y después el de mover el </w:t>
+      </w:r>
+      <w:proofErr w:type="spellStart"/>
+      <w:r>
+        <w:t>scroll</w:t>
+      </w:r>
+      <w:proofErr w:type="spellEnd"/>
+      <w:r>
+        <w:t xml:space="preserve">. Se crea la cadena de entrada con los datos de la cadena de entrada del ejemplo, su </w:t>
+      </w:r>
+      <w:proofErr w:type="gramStart"/>
+      <w:r>
+        <w:t>panel  y</w:t>
+      </w:r>
+      <w:proofErr w:type="gramEnd"/>
+      <w:r>
+        <w:t xml:space="preserve"> la configuración, y se construye la cadena de entrada.</w:t>
+      </w:r>
+      <w:r>
+        <w:t xml:space="preserve"> </w:t>
+      </w:r>
+      <w:r>
+        <w:t xml:space="preserve">Se crea la gramática con los datos de la gramática del ejemplo, su </w:t>
+      </w:r>
+      <w:proofErr w:type="gramStart"/>
+      <w:r>
+        <w:t>panel  y</w:t>
+      </w:r>
+      <w:proofErr w:type="gramEnd"/>
+      <w:r>
+        <w:t xml:space="preserve"> la configuración, y se construye la </w:t>
+      </w:r>
+      <w:proofErr w:type="spellStart"/>
+      <w:r>
+        <w:t>gramatica</w:t>
+      </w:r>
+      <w:proofErr w:type="spellEnd"/>
+      <w:r>
+        <w:t>.</w:t>
+      </w:r>
+      <w:r>
+        <w:t xml:space="preserve"> </w:t>
+      </w:r>
+      <w:r>
+        <w:t xml:space="preserve">Se crea el grafo con los datos del grafo del </w:t>
+      </w:r>
+      <w:proofErr w:type="spellStart"/>
+      <w:proofErr w:type="gramStart"/>
+      <w:r>
+        <w:t>ejemplo,la</w:t>
+      </w:r>
+      <w:proofErr w:type="spellEnd"/>
+      <w:proofErr w:type="gramEnd"/>
+      <w:r>
+        <w:t xml:space="preserve"> </w:t>
+      </w:r>
+      <w:proofErr w:type="spellStart"/>
+      <w:r>
+        <w:t>gramatica</w:t>
+      </w:r>
+      <w:proofErr w:type="spellEnd"/>
+      <w:r>
+        <w:t xml:space="preserve">, la cadena de entrada, su panel, la configuración y el tipo de traductor que se va a representar. Después se le añade un evento que reacciona cuando su valor cambia al slider del zoom, dicho evento </w:t>
+      </w:r>
+      <w:proofErr w:type="spellStart"/>
+      <w:r>
+        <w:t>efectua</w:t>
+      </w:r>
+      <w:proofErr w:type="spellEnd"/>
+      <w:r>
+        <w:t xml:space="preserve"> el </w:t>
+      </w:r>
+      <w:proofErr w:type="gramStart"/>
+      <w:r>
+        <w:t>zoom  y</w:t>
+      </w:r>
+      <w:proofErr w:type="gramEnd"/>
+      <w:r>
+        <w:t xml:space="preserve"> lo guarda en el archivo de configuración. Se inicializa </w:t>
+      </w:r>
+      <w:proofErr w:type="gramStart"/>
+      <w:r>
+        <w:t>el slider</w:t>
+      </w:r>
+      <w:proofErr w:type="gramEnd"/>
+      <w:r>
+        <w:t xml:space="preserve"> con el valor de configuración y se aplica dicho valor como zoom al panel del grafo.</w:t>
+      </w:r>
+    </w:p>
+    <w:p>
+      <w:pPr>
+        <w:rPr>
+          <w:b/>
+        </w:rPr>
+      </w:pPr>
+      <w:proofErr w:type="spellStart"/>
+      <w:r>
+        <w:rPr>
+          <w:b/>
+        </w:rPr>
+        <w:t>private</w:t>
+      </w:r>
+      <w:proofErr w:type="spellEnd"/>
+      <w:r>
+        <w:rPr>
+          <w:b/>
+        </w:rPr>
+        <w:t xml:space="preserve"> </w:t>
+      </w:r>
+      <w:proofErr w:type="spellStart"/>
+      <w:r>
+        <w:rPr>
+          <w:b/>
+        </w:rPr>
+        <w:t>void</w:t>
+      </w:r>
+      <w:proofErr w:type="spellEnd"/>
+      <w:r>
+        <w:rPr>
+          <w:b/>
+        </w:rPr>
+        <w:t xml:space="preserve"> </w:t>
+      </w:r>
+      <w:proofErr w:type="spellStart"/>
+      <w:proofErr w:type="gramStart"/>
+      <w:r>
+        <w:rPr>
+          <w:b/>
+        </w:rPr>
+        <w:t>handleMasMenosZoom</w:t>
+      </w:r>
+      <w:proofErr w:type="spellEnd"/>
+      <w:r>
+        <w:rPr>
+          <w:b/>
+        </w:rPr>
+        <w:t>(</w:t>
+      </w:r>
+      <w:proofErr w:type="spellStart"/>
+      <w:proofErr w:type="gramEnd"/>
+      <w:r>
+        <w:rPr>
+          <w:b/>
+        </w:rPr>
+        <w:t>ActionEvent</w:t>
+      </w:r>
+      <w:proofErr w:type="spellEnd"/>
+      <w:r>
+        <w:rPr>
+          <w:b/>
+        </w:rPr>
+        <w:t xml:space="preserve"> </w:t>
+      </w:r>
+      <w:proofErr w:type="spellStart"/>
+      <w:r>
+        <w:rPr>
+          <w:b/>
+        </w:rPr>
+        <w:t>event</w:t>
+      </w:r>
+      <w:proofErr w:type="spellEnd"/>
+      <w:r>
+        <w:rPr>
+          <w:b/>
+        </w:rPr>
+        <w:t>):</w:t>
+      </w:r>
+      <w:r>
+        <w:rPr>
+          <w:b/>
+        </w:rPr>
+        <w:t xml:space="preserve"> </w:t>
+      </w:r>
+    </w:p>
+    <w:p>
+      <w:r>
+        <w:t xml:space="preserve">Este método es un evento que se asigna en el XML </w:t>
+      </w:r>
+      <w:proofErr w:type="spellStart"/>
+      <w:r>
+        <w:t>FXMLDocument</w:t>
+      </w:r>
+      <w:proofErr w:type="spellEnd"/>
+      <w:r>
+        <w:t xml:space="preserve"> y reacciona al darle </w:t>
+      </w:r>
+      <w:proofErr w:type="spellStart"/>
+      <w:proofErr w:type="gramStart"/>
+      <w:r>
+        <w:t>click</w:t>
+      </w:r>
+      <w:proofErr w:type="spellEnd"/>
+      <w:proofErr w:type="gramEnd"/>
+      <w:r>
+        <w:t xml:space="preserve"> al botón de más o al botón de menos zoom.</w:t>
+      </w:r>
+    </w:p>
+    <w:p>
+      <w:r>
+        <w:t xml:space="preserve">Si el </w:t>
+      </w:r>
+      <w:r>
+        <w:t>botón pinchado</w:t>
+      </w:r>
+      <w:r>
+        <w:t xml:space="preserve"> es el de mas </w:t>
+      </w:r>
+      <w:proofErr w:type="gramStart"/>
+      <w:r>
+        <w:t>zoom</w:t>
+      </w:r>
+      <w:proofErr w:type="gramEnd"/>
+      <w:r>
+        <w:t xml:space="preserve"> se aumenta en 10 el valor del zoom</w:t>
+      </w:r>
+      <w:r>
+        <w:t>.</w:t>
+      </w:r>
+    </w:p>
+    <w:p>
+      <w:r>
+        <w:t>Si no se disminuye en 10.</w:t>
+      </w:r>
+    </w:p>
+    <w:p>
+      <w:r>
+        <w:t xml:space="preserve">Y se guarda en configuración el </w:t>
+      </w:r>
+      <w:proofErr w:type="gramStart"/>
+      <w:r>
+        <w:t>zoom</w:t>
+      </w:r>
+      <w:proofErr w:type="gramEnd"/>
+      <w:r>
+        <w:t>.</w:t>
+      </w:r>
+    </w:p>
+    <w:p>
+      <w:pPr>
+        <w:rPr>
+          <w:b/>
+        </w:rPr>
+      </w:pPr>
+      <w:proofErr w:type="spellStart"/>
+      <w:r>
+        <w:rPr>
+          <w:b/>
+        </w:rPr>
+        <w:t>public</w:t>
+      </w:r>
+      <w:proofErr w:type="spellEnd"/>
+      <w:r>
+        <w:rPr>
+          <w:b/>
+        </w:rPr>
+        <w:t xml:space="preserve"> </w:t>
+      </w:r>
+      <w:proofErr w:type="spellStart"/>
+      <w:r>
+        <w:rPr>
+          <w:b/>
+        </w:rPr>
+        <w:t>void</w:t>
+      </w:r>
+      <w:proofErr w:type="spellEnd"/>
+      <w:r>
+        <w:rPr>
+          <w:b/>
+        </w:rPr>
+        <w:t xml:space="preserve"> </w:t>
+      </w:r>
+      <w:proofErr w:type="spellStart"/>
+      <w:proofErr w:type="gramStart"/>
+      <w:r>
+        <w:rPr>
+          <w:b/>
+        </w:rPr>
+        <w:t>handleOpenConfiguration</w:t>
+      </w:r>
+      <w:proofErr w:type="spellEnd"/>
+      <w:r>
+        <w:rPr>
+          <w:b/>
+        </w:rPr>
+        <w:t>(</w:t>
+      </w:r>
+      <w:proofErr w:type="spellStart"/>
+      <w:proofErr w:type="gramEnd"/>
+      <w:r>
+        <w:rPr>
+          <w:b/>
+        </w:rPr>
+        <w:t>ActionEvent</w:t>
+      </w:r>
+      <w:proofErr w:type="spellEnd"/>
+      <w:r>
+        <w:rPr>
+          <w:b/>
+        </w:rPr>
+        <w:t xml:space="preserve"> </w:t>
+      </w:r>
+      <w:proofErr w:type="spellStart"/>
+      <w:r>
+        <w:rPr>
+          <w:b/>
+        </w:rPr>
+        <w:t>event</w:t>
+      </w:r>
+      <w:proofErr w:type="spellEnd"/>
+      <w:r>
+        <w:rPr>
+          <w:b/>
+        </w:rPr>
+        <w:t>):</w:t>
+      </w:r>
+    </w:p>
+    <w:p>
+      <w:r>
+        <w:t xml:space="preserve">Este método es un evento que se asigna en el XML </w:t>
+      </w:r>
+      <w:proofErr w:type="spellStart"/>
+      <w:r>
+        <w:t>FXMLDocument</w:t>
+      </w:r>
+      <w:proofErr w:type="spellEnd"/>
+      <w:r>
+        <w:t xml:space="preserve"> y reacciona al darle </w:t>
+      </w:r>
+      <w:proofErr w:type="spellStart"/>
+      <w:proofErr w:type="gramStart"/>
+      <w:r>
+        <w:t>click</w:t>
+      </w:r>
+      <w:proofErr w:type="spellEnd"/>
+      <w:proofErr w:type="gramEnd"/>
+      <w:r>
+        <w:t xml:space="preserve"> al submenú de configuración llamado editar configuración.</w:t>
+      </w:r>
+    </w:p>
+    <w:p>
+      <w:r>
+        <w:t xml:space="preserve">Abre una nueva ventana y paraliza la anterior hasta que esta se ha </w:t>
+      </w:r>
+      <w:proofErr w:type="spellStart"/>
+      <w:proofErr w:type="gramStart"/>
+      <w:r>
+        <w:t>cerrado.Cuando</w:t>
+      </w:r>
+      <w:proofErr w:type="spellEnd"/>
+      <w:proofErr w:type="gramEnd"/>
+      <w:r>
+        <w:t xml:space="preserve"> se cierra se vuelve a cargar la nueva configuración y se actualizan el grafo , la gramática y la cadena de entrada.</w:t>
+      </w:r>
+    </w:p>
+    <w:p>
+      <w:pPr>
+        <w:rPr>
+          <w:b/>
+        </w:rPr>
+      </w:pPr>
+      <w:proofErr w:type="spellStart"/>
+      <w:r>
+        <w:rPr>
+          <w:b/>
+        </w:rPr>
+        <w:t>public</w:t>
+      </w:r>
+      <w:proofErr w:type="spellEnd"/>
+      <w:r>
+        <w:rPr>
+          <w:b/>
+        </w:rPr>
+        <w:t xml:space="preserve"> </w:t>
+      </w:r>
+      <w:proofErr w:type="spellStart"/>
+      <w:r>
+        <w:rPr>
+          <w:b/>
+        </w:rPr>
+        <w:t>void</w:t>
+      </w:r>
+      <w:proofErr w:type="spellEnd"/>
+      <w:r>
+        <w:rPr>
+          <w:b/>
+        </w:rPr>
+        <w:t xml:space="preserve"> </w:t>
+      </w:r>
+      <w:proofErr w:type="spellStart"/>
+      <w:proofErr w:type="gramStart"/>
+      <w:r>
+        <w:rPr>
+          <w:b/>
+        </w:rPr>
+        <w:t>handleDefaultConfiguration</w:t>
+      </w:r>
+      <w:proofErr w:type="spellEnd"/>
+      <w:r>
+        <w:rPr>
+          <w:b/>
+        </w:rPr>
+        <w:t>(</w:t>
+      </w:r>
+      <w:proofErr w:type="spellStart"/>
+      <w:proofErr w:type="gramEnd"/>
+      <w:r>
+        <w:rPr>
+          <w:b/>
+        </w:rPr>
+        <w:t>ActionEvent</w:t>
+      </w:r>
+      <w:proofErr w:type="spellEnd"/>
+      <w:r>
+        <w:rPr>
+          <w:b/>
+        </w:rPr>
+        <w:t xml:space="preserve"> </w:t>
+      </w:r>
+      <w:proofErr w:type="spellStart"/>
+      <w:r>
+        <w:rPr>
+          <w:b/>
+        </w:rPr>
+        <w:t>event</w:t>
+      </w:r>
+      <w:proofErr w:type="spellEnd"/>
+      <w:r>
+        <w:rPr>
+          <w:b/>
+        </w:rPr>
+        <w:t>):</w:t>
+      </w:r>
+    </w:p>
+    <w:p>
+      <w:r>
+        <w:t xml:space="preserve">Este método es un evento que se asigna en el XML </w:t>
+      </w:r>
+      <w:proofErr w:type="spellStart"/>
+      <w:r>
+        <w:t>FXMLDocument</w:t>
+      </w:r>
+      <w:proofErr w:type="spellEnd"/>
+      <w:r>
+        <w:t xml:space="preserve"> y reacciona al darle </w:t>
+      </w:r>
+      <w:proofErr w:type="spellStart"/>
+      <w:proofErr w:type="gramStart"/>
+      <w:r>
+        <w:t>click</w:t>
+      </w:r>
+      <w:proofErr w:type="spellEnd"/>
+      <w:proofErr w:type="gramEnd"/>
+      <w:r>
+        <w:t xml:space="preserve"> al submenú de configuración llamado restablecer configuración por defecto.</w:t>
+      </w:r>
+    </w:p>
+    <w:p>
+      <w:pPr>
+        <w:rPr>
+          <w:b/>
+        </w:rPr>
+      </w:pPr>
+    </w:p>
+    <w:p>
+      <w:r>
+        <w:t xml:space="preserve">Vuelve a cargar la configuración por defecto, actualiza el grafo, la gramática, la cadena de entrada y el </w:t>
+      </w:r>
+      <w:proofErr w:type="gramStart"/>
+      <w:r>
+        <w:t>zoom</w:t>
+      </w:r>
+      <w:proofErr w:type="gramEnd"/>
+      <w:r>
+        <w:t>. Por último, guarda la nueva configuración.</w:t>
+      </w:r>
+    </w:p>
+    <w:p>
+      <w:pPr>
+        <w:rPr>
+          <w:b/>
+        </w:rPr>
+      </w:pPr>
+    </w:p>
+    <w:p>
+      <w:pPr>
+        <w:rPr>
+          <w:b/>
+        </w:rPr>
+      </w:pPr>
+    </w:p>
+    <w:p>
+      <w:pPr>
+        <w:rPr>
+          <w:b/>
+        </w:rPr>
+      </w:pPr>
+    </w:p>
+    <w:p>
+      <w:pPr>
+        <w:rPr>
+          <w:b/>
+        </w:rPr>
+      </w:pPr>
+      <w:proofErr w:type="spellStart"/>
+      <w:r>
+        <w:rPr>
+          <w:b/>
+        </w:rPr>
+        <w:lastRenderedPageBreak/>
+        <w:t>private</w:t>
+      </w:r>
+      <w:proofErr w:type="spellEnd"/>
+      <w:r>
+        <w:rPr>
+          <w:b/>
+        </w:rPr>
+        <w:t xml:space="preserve"> </w:t>
+      </w:r>
+      <w:proofErr w:type="spellStart"/>
+      <w:r>
+        <w:rPr>
+          <w:b/>
+        </w:rPr>
+        <w:t>void</w:t>
+      </w:r>
+      <w:proofErr w:type="spellEnd"/>
+      <w:r>
+        <w:rPr>
+          <w:b/>
+        </w:rPr>
+        <w:t xml:space="preserve"> </w:t>
+      </w:r>
+      <w:proofErr w:type="spellStart"/>
+      <w:proofErr w:type="gramStart"/>
+      <w:r>
+        <w:rPr>
+          <w:b/>
+        </w:rPr>
+        <w:t>handleCargarArchivo</w:t>
+      </w:r>
+      <w:proofErr w:type="spellEnd"/>
+      <w:r>
+        <w:rPr>
+          <w:b/>
+        </w:rPr>
+        <w:t>(</w:t>
+      </w:r>
+      <w:proofErr w:type="spellStart"/>
+      <w:proofErr w:type="gramEnd"/>
+      <w:r>
+        <w:rPr>
+          <w:b/>
+        </w:rPr>
+        <w:t>ActionEvent</w:t>
+      </w:r>
+      <w:proofErr w:type="spellEnd"/>
+      <w:r>
+        <w:rPr>
+          <w:b/>
+        </w:rPr>
+        <w:t xml:space="preserve"> </w:t>
+      </w:r>
+      <w:proofErr w:type="spellStart"/>
+      <w:r>
+        <w:rPr>
+          <w:b/>
+        </w:rPr>
+        <w:t>event</w:t>
+      </w:r>
+      <w:proofErr w:type="spellEnd"/>
+      <w:r>
+        <w:rPr>
+          <w:b/>
+        </w:rPr>
+        <w:t>):</w:t>
+      </w:r>
+    </w:p>
+    <w:p>
+      <w:r>
+        <w:t xml:space="preserve">Este método es un evento que se asigna en el XML </w:t>
+      </w:r>
+      <w:proofErr w:type="spellStart"/>
+      <w:r>
+        <w:t>FXMLDocument</w:t>
+      </w:r>
+      <w:proofErr w:type="spellEnd"/>
+      <w:r>
+        <w:t xml:space="preserve"> y reacciona al darle </w:t>
+      </w:r>
+      <w:proofErr w:type="spellStart"/>
+      <w:proofErr w:type="gramStart"/>
+      <w:r>
+        <w:t>click</w:t>
+      </w:r>
+      <w:proofErr w:type="spellEnd"/>
+      <w:proofErr w:type="gramEnd"/>
+      <w:r>
+        <w:t xml:space="preserve"> a Traductor en el submenú cargar de archivo.</w:t>
+      </w:r>
+    </w:p>
+    <w:p>
+      <w:r>
+        <w:t>Llama a la función que te permite cargar otro archivo.</w:t>
+      </w:r>
+    </w:p>
+    <w:p/>
+    <w:p>
+      <w:pPr>
+        <w:rPr>
+          <w:b/>
+        </w:rPr>
+      </w:pPr>
+      <w:proofErr w:type="spellStart"/>
+      <w:r>
+        <w:rPr>
+          <w:b/>
+        </w:rPr>
+        <w:t>private</w:t>
+      </w:r>
+      <w:proofErr w:type="spellEnd"/>
+      <w:r>
+        <w:rPr>
+          <w:b/>
+        </w:rPr>
+        <w:t xml:space="preserve"> </w:t>
+      </w:r>
+      <w:proofErr w:type="spellStart"/>
+      <w:r>
+        <w:rPr>
+          <w:b/>
+        </w:rPr>
+        <w:t>void</w:t>
+      </w:r>
+      <w:proofErr w:type="spellEnd"/>
+      <w:r>
+        <w:rPr>
+          <w:b/>
+        </w:rPr>
+        <w:t xml:space="preserve"> </w:t>
+      </w:r>
+      <w:proofErr w:type="spellStart"/>
+      <w:proofErr w:type="gramStart"/>
+      <w:r>
+        <w:rPr>
+          <w:b/>
+        </w:rPr>
+        <w:t>handleAnteriorAction</w:t>
+      </w:r>
+      <w:proofErr w:type="spellEnd"/>
+      <w:r>
+        <w:rPr>
+          <w:b/>
+        </w:rPr>
+        <w:t>(</w:t>
+      </w:r>
+      <w:proofErr w:type="spellStart"/>
+      <w:proofErr w:type="gramEnd"/>
+      <w:r>
+        <w:rPr>
+          <w:b/>
+        </w:rPr>
+        <w:t>ActionEvent</w:t>
+      </w:r>
+      <w:proofErr w:type="spellEnd"/>
+      <w:r>
+        <w:rPr>
+          <w:b/>
+        </w:rPr>
+        <w:t xml:space="preserve"> </w:t>
+      </w:r>
+      <w:proofErr w:type="spellStart"/>
+      <w:r>
+        <w:rPr>
+          <w:b/>
+        </w:rPr>
+        <w:t>event</w:t>
+      </w:r>
+      <w:proofErr w:type="spellEnd"/>
+      <w:r>
+        <w:rPr>
+          <w:b/>
+        </w:rPr>
+        <w:t>):</w:t>
+      </w:r>
+    </w:p>
+    <w:p>
+      <w:r>
+        <w:t xml:space="preserve">Este método es un evento que se asigna en el XML </w:t>
+      </w:r>
+      <w:proofErr w:type="spellStart"/>
+      <w:r>
+        <w:t>FXMLDocument</w:t>
+      </w:r>
+      <w:proofErr w:type="spellEnd"/>
+      <w:r>
+        <w:t xml:space="preserve"> y reacciona al darle </w:t>
+      </w:r>
+      <w:proofErr w:type="spellStart"/>
+      <w:proofErr w:type="gramStart"/>
+      <w:r>
+        <w:t>click</w:t>
+      </w:r>
+      <w:proofErr w:type="spellEnd"/>
+      <w:proofErr w:type="gramEnd"/>
+      <w:r>
+        <w:t xml:space="preserve"> al botón Anterior y a Anterior del menú de ejecución.</w:t>
+      </w:r>
+    </w:p>
+    <w:p>
+      <w:r>
+        <w:t>Si hay un paso anterior retrocede a él.</w:t>
+      </w:r>
+    </w:p>
+    <w:p>
+      <w:pPr>
+        <w:rPr>
+          <w:b/>
+        </w:rPr>
+      </w:pPr>
+      <w:proofErr w:type="spellStart"/>
+      <w:r>
+        <w:rPr>
+          <w:b/>
+        </w:rPr>
+        <w:t>private</w:t>
+      </w:r>
+      <w:proofErr w:type="spellEnd"/>
+      <w:r>
+        <w:rPr>
+          <w:b/>
+        </w:rPr>
+        <w:t xml:space="preserve"> </w:t>
+      </w:r>
+      <w:proofErr w:type="spellStart"/>
+      <w:r>
+        <w:rPr>
+          <w:b/>
+        </w:rPr>
+        <w:t>void</w:t>
+      </w:r>
+      <w:proofErr w:type="spellEnd"/>
+      <w:r>
+        <w:rPr>
+          <w:b/>
+        </w:rPr>
+        <w:t xml:space="preserve"> </w:t>
+      </w:r>
+      <w:proofErr w:type="spellStart"/>
+      <w:proofErr w:type="gramStart"/>
+      <w:r>
+        <w:rPr>
+          <w:b/>
+        </w:rPr>
+        <w:t>handleSiguienteAction</w:t>
+      </w:r>
+      <w:proofErr w:type="spellEnd"/>
+      <w:r>
+        <w:rPr>
+          <w:b/>
+        </w:rPr>
+        <w:t>(</w:t>
+      </w:r>
+      <w:proofErr w:type="spellStart"/>
+      <w:proofErr w:type="gramEnd"/>
+      <w:r>
+        <w:rPr>
+          <w:b/>
+        </w:rPr>
+        <w:t>ActionEvent</w:t>
+      </w:r>
+      <w:proofErr w:type="spellEnd"/>
+      <w:r>
+        <w:rPr>
+          <w:b/>
+        </w:rPr>
+        <w:t xml:space="preserve"> </w:t>
+      </w:r>
+      <w:proofErr w:type="spellStart"/>
+      <w:r>
+        <w:rPr>
+          <w:b/>
+        </w:rPr>
+        <w:t>event</w:t>
+      </w:r>
+      <w:proofErr w:type="spellEnd"/>
+      <w:r>
+        <w:rPr>
+          <w:b/>
+        </w:rPr>
+        <w:t>):</w:t>
+      </w:r>
+    </w:p>
+    <w:p>
+      <w:r>
+        <w:t xml:space="preserve">Este método es un evento que se asigna en el XML </w:t>
+      </w:r>
+      <w:proofErr w:type="spellStart"/>
+      <w:r>
+        <w:t>FXMLDocument</w:t>
+      </w:r>
+      <w:proofErr w:type="spellEnd"/>
+      <w:r>
+        <w:t xml:space="preserve"> y reacciona al darle </w:t>
+      </w:r>
+      <w:proofErr w:type="spellStart"/>
+      <w:proofErr w:type="gramStart"/>
+      <w:r>
+        <w:t>click</w:t>
+      </w:r>
+      <w:proofErr w:type="spellEnd"/>
+      <w:proofErr w:type="gramEnd"/>
+      <w:r>
+        <w:t xml:space="preserve"> al botón Siguiente y a Siguiente del menú de ejecución.</w:t>
+      </w:r>
+    </w:p>
+    <w:p>
+      <w:r>
+        <w:t>Si hay un paso posterior avanza a él.</w:t>
+      </w:r>
+    </w:p>
+    <w:p>
+      <w:proofErr w:type="spellStart"/>
+      <w:r>
+        <w:rPr>
+          <w:b/>
+        </w:rPr>
+        <w:t>private</w:t>
+      </w:r>
+      <w:proofErr w:type="spellEnd"/>
+      <w:r>
+        <w:rPr>
+          <w:b/>
+        </w:rPr>
+        <w:t xml:space="preserve"> </w:t>
+      </w:r>
+      <w:proofErr w:type="spellStart"/>
+      <w:r>
+        <w:rPr>
+          <w:b/>
+        </w:rPr>
+        <w:t>void</w:t>
+      </w:r>
+      <w:proofErr w:type="spellEnd"/>
+      <w:r>
+        <w:rPr>
+          <w:b/>
+        </w:rPr>
+        <w:t xml:space="preserve"> </w:t>
+      </w:r>
+      <w:proofErr w:type="spellStart"/>
+      <w:proofErr w:type="gramStart"/>
+      <w:r>
+        <w:rPr>
+          <w:b/>
+        </w:rPr>
+        <w:t>handleIrFinAction</w:t>
+      </w:r>
+      <w:proofErr w:type="spellEnd"/>
+      <w:r>
+        <w:rPr>
+          <w:b/>
+        </w:rPr>
+        <w:t>(</w:t>
+      </w:r>
+      <w:proofErr w:type="spellStart"/>
+      <w:proofErr w:type="gramEnd"/>
+      <w:r>
+        <w:rPr>
+          <w:b/>
+        </w:rPr>
+        <w:t>ActionEvent</w:t>
+      </w:r>
+      <w:proofErr w:type="spellEnd"/>
+      <w:r>
+        <w:rPr>
+          <w:b/>
+        </w:rPr>
+        <w:t xml:space="preserve"> </w:t>
+      </w:r>
+      <w:proofErr w:type="spellStart"/>
+      <w:r>
+        <w:rPr>
+          <w:b/>
+        </w:rPr>
+        <w:t>event</w:t>
+      </w:r>
+      <w:proofErr w:type="spellEnd"/>
+      <w:r>
+        <w:rPr>
+          <w:b/>
+        </w:rPr>
+        <w:t>):</w:t>
+      </w:r>
+      <w:r>
+        <w:rPr>
+          <w:b/>
+        </w:rPr>
+        <w:t xml:space="preserve"> </w:t>
+      </w:r>
+    </w:p>
+    <w:p>
+      <w:r>
+        <w:t xml:space="preserve">Este método es un evento que se asigna en el XML </w:t>
+      </w:r>
+      <w:proofErr w:type="spellStart"/>
+      <w:r>
+        <w:t>FXMLDocument</w:t>
+      </w:r>
+      <w:proofErr w:type="spellEnd"/>
+      <w:r>
+        <w:t xml:space="preserve"> y reacciona al darle </w:t>
+      </w:r>
+      <w:proofErr w:type="spellStart"/>
+      <w:proofErr w:type="gramStart"/>
+      <w:r>
+        <w:t>click</w:t>
+      </w:r>
+      <w:proofErr w:type="spellEnd"/>
+      <w:proofErr w:type="gramEnd"/>
+      <w:r>
+        <w:t xml:space="preserve"> al botón Fin y a Fin del menú de ejecución.</w:t>
+      </w:r>
+    </w:p>
+    <w:p>
+      <w:r>
+        <w:t>Avanza hasta el final del procesado de la cadena</w:t>
+      </w:r>
+    </w:p>
+    <w:p/>
+    <w:p>
+      <w:pPr>
+        <w:rPr>
+          <w:b/>
+        </w:rPr>
+      </w:pPr>
+      <w:proofErr w:type="spellStart"/>
+      <w:r>
+        <w:rPr>
+          <w:b/>
+        </w:rPr>
+        <w:t>private</w:t>
+      </w:r>
+      <w:proofErr w:type="spellEnd"/>
+      <w:r>
+        <w:rPr>
+          <w:b/>
+        </w:rPr>
+        <w:t xml:space="preserve"> </w:t>
+      </w:r>
+      <w:proofErr w:type="spellStart"/>
+      <w:r>
+        <w:rPr>
+          <w:b/>
+        </w:rPr>
+        <w:t>void</w:t>
+      </w:r>
+      <w:proofErr w:type="spellEnd"/>
+      <w:r>
+        <w:rPr>
+          <w:b/>
+        </w:rPr>
+        <w:t xml:space="preserve"> </w:t>
+      </w:r>
+      <w:proofErr w:type="spellStart"/>
+      <w:proofErr w:type="gramStart"/>
+      <w:r>
+        <w:rPr>
+          <w:b/>
+        </w:rPr>
+        <w:t>handleIrInicioAction</w:t>
+      </w:r>
+      <w:proofErr w:type="spellEnd"/>
+      <w:r>
+        <w:rPr>
+          <w:b/>
+        </w:rPr>
+        <w:t>(</w:t>
+      </w:r>
+      <w:proofErr w:type="spellStart"/>
+      <w:proofErr w:type="gramEnd"/>
+      <w:r>
+        <w:rPr>
+          <w:b/>
+        </w:rPr>
+        <w:t>ActionEvent</w:t>
+      </w:r>
+      <w:proofErr w:type="spellEnd"/>
+      <w:r>
+        <w:rPr>
+          <w:b/>
+        </w:rPr>
+        <w:t xml:space="preserve"> </w:t>
+      </w:r>
+      <w:proofErr w:type="spellStart"/>
+      <w:r>
+        <w:rPr>
+          <w:b/>
+        </w:rPr>
+        <w:t>event</w:t>
+      </w:r>
+      <w:proofErr w:type="spellEnd"/>
+      <w:r>
+        <w:rPr>
+          <w:b/>
+        </w:rPr>
+        <w:t>):</w:t>
+      </w:r>
+    </w:p>
+    <w:p>
+      <w:r>
+        <w:t xml:space="preserve">Este método es un evento que se asigna en el XML </w:t>
+      </w:r>
+      <w:proofErr w:type="spellStart"/>
+      <w:r>
+        <w:t>FXMLDocument</w:t>
+      </w:r>
+      <w:proofErr w:type="spellEnd"/>
+      <w:r>
+        <w:t xml:space="preserve"> y reacciona al darle </w:t>
+      </w:r>
+      <w:proofErr w:type="spellStart"/>
+      <w:proofErr w:type="gramStart"/>
+      <w:r>
+        <w:t>click</w:t>
+      </w:r>
+      <w:proofErr w:type="spellEnd"/>
+      <w:proofErr w:type="gramEnd"/>
+      <w:r>
+        <w:t xml:space="preserve"> al botón inicio y a inicio del menú de ejecución.</w:t>
+      </w:r>
+    </w:p>
+    <w:p>
+      <w:r>
+        <w:t>Retrocede hasta el inicio del procesado de la cadena.</w:t>
+      </w:r>
+    </w:p>
+    <w:p/>
+    <w:p>
+      <w:pPr>
+        <w:rPr>
+          <w:b/>
+        </w:rPr>
+      </w:pPr>
+      <w:proofErr w:type="spellStart"/>
+      <w:r>
+        <w:rPr>
+          <w:b/>
+        </w:rPr>
+        <w:t>private</w:t>
+      </w:r>
+      <w:proofErr w:type="spellEnd"/>
+      <w:r>
+        <w:rPr>
+          <w:b/>
+        </w:rPr>
+        <w:t xml:space="preserve"> </w:t>
+      </w:r>
+      <w:proofErr w:type="spellStart"/>
+      <w:r>
+        <w:rPr>
+          <w:b/>
+        </w:rPr>
+        <w:t>void</w:t>
+      </w:r>
+      <w:proofErr w:type="spellEnd"/>
+      <w:r>
+        <w:rPr>
+          <w:b/>
+        </w:rPr>
+        <w:t xml:space="preserve"> </w:t>
+      </w:r>
+      <w:proofErr w:type="spellStart"/>
+      <w:proofErr w:type="gramStart"/>
+      <w:r>
+        <w:rPr>
+          <w:b/>
+        </w:rPr>
+        <w:t>handleKeyAction</w:t>
+      </w:r>
+      <w:proofErr w:type="spellEnd"/>
+      <w:r>
+        <w:rPr>
+          <w:b/>
+        </w:rPr>
+        <w:t>(</w:t>
+      </w:r>
+      <w:proofErr w:type="spellStart"/>
+      <w:proofErr w:type="gramEnd"/>
+      <w:r>
+        <w:rPr>
+          <w:b/>
+        </w:rPr>
+        <w:t>KeyEvent</w:t>
+      </w:r>
+      <w:proofErr w:type="spellEnd"/>
+      <w:r>
+        <w:rPr>
+          <w:b/>
+        </w:rPr>
+        <w:t xml:space="preserve"> </w:t>
+      </w:r>
+      <w:proofErr w:type="spellStart"/>
+      <w:r>
+        <w:rPr>
+          <w:b/>
+        </w:rPr>
+        <w:t>event</w:t>
+      </w:r>
+      <w:proofErr w:type="spellEnd"/>
+      <w:r>
+        <w:rPr>
+          <w:b/>
+        </w:rPr>
+        <w:t>):</w:t>
+      </w:r>
+    </w:p>
+    <w:p>
+      <w:r>
+        <w:t>Este método reacciona dependiendo de la tecla que se pulse.</w:t>
+      </w:r>
+    </w:p>
+    <w:p>
+      <w:r>
+        <w:t xml:space="preserve">Si es la flecha derecha retrocede un paso el procesamiento de la cadena </w:t>
+      </w:r>
+    </w:p>
+    <w:p>
+      <w:r>
+        <w:t>Si es la izquierda avanza un paso.</w:t>
+      </w:r>
+    </w:p>
+    <w:p>
+      <w:r>
+        <w:t>Si es la tecla inicio retrocede hasta el paso inicial.</w:t>
+      </w:r>
+    </w:p>
+    <w:p>
+      <w:r>
+        <w:t>Si es la tecla fin avanza hasta el último paso.</w:t>
+      </w:r>
+    </w:p>
+    <w:p/>
+    <w:p>
+      <w:pPr>
+        <w:pStyle w:val="Ttulo2"/>
+      </w:pPr>
+    </w:p>
+    <w:p>
+      <w:pPr>
+        <w:pStyle w:val="Ttulo2"/>
+      </w:pPr>
+    </w:p>
+    <w:p>
+      <w:pPr>
+        <w:pStyle w:val="Ttulo2"/>
+      </w:pPr>
+      <w:r>
+        <w:t xml:space="preserve">Clase </w:t>
+      </w:r>
+      <w:proofErr w:type="spellStart"/>
+      <w:r>
+        <w:t>FXMLDocumentControllerConfig</w:t>
+      </w:r>
+      <w:proofErr w:type="spellEnd"/>
+      <w:r>
+        <w:t xml:space="preserve"> V0.1</w:t>
+      </w:r>
+    </w:p>
+    <w:p/>
+    <w:p>
+      <w:pPr>
+        <w:rPr>
+          <w:b/>
+        </w:rPr>
+      </w:pPr>
+      <w:r>
+        <w:rPr>
+          <w:b/>
+        </w:rPr>
+        <w:t>Atributos:</w:t>
+      </w:r>
+      <w:r>
+        <w:rPr>
+          <w:b/>
+        </w:rPr>
+        <w:t xml:space="preserve"> </w:t>
+      </w:r>
+    </w:p>
+    <w:p>
+      <w:proofErr w:type="spellStart"/>
+      <w:r>
+        <w:rPr>
+          <w:b/>
+        </w:rPr>
+        <w:t>private</w:t>
+      </w:r>
+      <w:proofErr w:type="spellEnd"/>
+      <w:r>
+        <w:rPr>
+          <w:b/>
+        </w:rPr>
+        <w:t xml:space="preserve"> </w:t>
+      </w:r>
+      <w:proofErr w:type="spellStart"/>
+      <w:r>
+        <w:rPr>
+          <w:b/>
+        </w:rPr>
+        <w:t>Rectangle</w:t>
+      </w:r>
+      <w:proofErr w:type="spellEnd"/>
+      <w:r>
+        <w:rPr>
+          <w:b/>
+        </w:rPr>
+        <w:t xml:space="preserve"> noTerminal1:</w:t>
+      </w:r>
+      <w:r>
+        <w:t xml:space="preserve"> rectángulo que representa el primer no terminal del árbol de ejemplo. </w:t>
+      </w:r>
+    </w:p>
+    <w:p>
+      <w:proofErr w:type="spellStart"/>
+      <w:r>
+        <w:rPr>
+          <w:b/>
+        </w:rPr>
+        <w:t>private</w:t>
+      </w:r>
+      <w:proofErr w:type="spellEnd"/>
+      <w:r>
+        <w:rPr>
+          <w:b/>
+        </w:rPr>
+        <w:t xml:space="preserve"> </w:t>
+      </w:r>
+      <w:proofErr w:type="spellStart"/>
+      <w:r>
+        <w:rPr>
+          <w:b/>
+        </w:rPr>
+        <w:t>Rectangle</w:t>
+      </w:r>
+      <w:proofErr w:type="spellEnd"/>
+      <w:r>
+        <w:rPr>
+          <w:b/>
+        </w:rPr>
+        <w:t xml:space="preserve"> noTerminal2:</w:t>
+      </w:r>
+      <w:r>
+        <w:t xml:space="preserve"> </w:t>
+      </w:r>
+      <w:r>
+        <w:t>rectángulo que representa el segundo no terminal del árbol de ejemplo.</w:t>
+      </w:r>
+    </w:p>
+    <w:p>
+      <w:proofErr w:type="spellStart"/>
+      <w:r>
+        <w:rPr>
+          <w:b/>
+        </w:rPr>
+        <w:t>private</w:t>
+      </w:r>
+      <w:proofErr w:type="spellEnd"/>
+      <w:r>
+        <w:rPr>
+          <w:b/>
+        </w:rPr>
+        <w:t xml:space="preserve"> </w:t>
+      </w:r>
+      <w:proofErr w:type="spellStart"/>
+      <w:r>
+        <w:rPr>
+          <w:b/>
+        </w:rPr>
+        <w:t>Rectangle</w:t>
+      </w:r>
+      <w:proofErr w:type="spellEnd"/>
+      <w:r>
+        <w:rPr>
+          <w:b/>
+        </w:rPr>
+        <w:t xml:space="preserve"> terminal:</w:t>
+      </w:r>
+      <w:r>
+        <w:t xml:space="preserve">  rectángulo que representa el segundo no terminal del árbol de ejemplo.</w:t>
+      </w:r>
+    </w:p>
+    <w:p>
+      <w:proofErr w:type="spellStart"/>
+      <w:r>
+        <w:rPr>
+          <w:b/>
+        </w:rPr>
+        <w:t>private</w:t>
+      </w:r>
+      <w:proofErr w:type="spellEnd"/>
+      <w:r>
+        <w:rPr>
+          <w:b/>
+        </w:rPr>
+        <w:t xml:space="preserve"> </w:t>
+      </w:r>
+      <w:proofErr w:type="spellStart"/>
+      <w:r>
+        <w:rPr>
+          <w:b/>
+        </w:rPr>
+        <w:t>Rectangle</w:t>
+      </w:r>
+      <w:proofErr w:type="spellEnd"/>
+      <w:r>
+        <w:rPr>
+          <w:b/>
+        </w:rPr>
+        <w:t xml:space="preserve"> </w:t>
+      </w:r>
+      <w:proofErr w:type="spellStart"/>
+      <w:r>
+        <w:rPr>
+          <w:b/>
+        </w:rPr>
+        <w:t>readChainR</w:t>
+      </w:r>
+      <w:proofErr w:type="spellEnd"/>
+      <w:r>
+        <w:rPr>
+          <w:b/>
+        </w:rPr>
+        <w:t>:</w:t>
+      </w:r>
+      <w:r>
+        <w:t xml:space="preserve"> rectángulo que representa la parte leída de la cadena en la cadena de entrada de ejemplo.</w:t>
+      </w:r>
+    </w:p>
+    <w:p>
+      <w:proofErr w:type="spellStart"/>
+      <w:r>
+        <w:rPr>
+          <w:b/>
+        </w:rPr>
+        <w:t>private</w:t>
+      </w:r>
+      <w:proofErr w:type="spellEnd"/>
+      <w:r>
+        <w:rPr>
+          <w:b/>
+        </w:rPr>
+        <w:t xml:space="preserve"> </w:t>
+      </w:r>
+      <w:proofErr w:type="spellStart"/>
+      <w:r>
+        <w:rPr>
+          <w:b/>
+        </w:rPr>
+        <w:t>Rectangle</w:t>
+      </w:r>
+      <w:proofErr w:type="spellEnd"/>
+      <w:r>
+        <w:rPr>
+          <w:b/>
+        </w:rPr>
+        <w:t xml:space="preserve"> </w:t>
+      </w:r>
+      <w:proofErr w:type="spellStart"/>
+      <w:r>
+        <w:rPr>
+          <w:b/>
+        </w:rPr>
+        <w:t>pendChainR</w:t>
+      </w:r>
+      <w:proofErr w:type="spellEnd"/>
+      <w:r>
+        <w:rPr>
+          <w:b/>
+        </w:rPr>
+        <w:t>:</w:t>
+      </w:r>
+      <w:r>
+        <w:t xml:space="preserve"> rectángulo que representa la parte pendiente de la cadena en la cadena de entrada de ejemplo.</w:t>
+      </w:r>
+    </w:p>
+    <w:p>
+      <w:proofErr w:type="spellStart"/>
+      <w:r>
+        <w:rPr>
+          <w:b/>
+        </w:rPr>
+        <w:t>private</w:t>
+      </w:r>
+      <w:proofErr w:type="spellEnd"/>
+      <w:r>
+        <w:rPr>
+          <w:b/>
+        </w:rPr>
+        <w:t xml:space="preserve"> </w:t>
+      </w:r>
+      <w:proofErr w:type="spellStart"/>
+      <w:r>
+        <w:rPr>
+          <w:b/>
+        </w:rPr>
+        <w:t>Label</w:t>
+      </w:r>
+      <w:proofErr w:type="spellEnd"/>
+      <w:r>
+        <w:rPr>
+          <w:b/>
+        </w:rPr>
+        <w:t xml:space="preserve"> </w:t>
+      </w:r>
+      <w:proofErr w:type="spellStart"/>
+      <w:r>
+        <w:rPr>
+          <w:b/>
+        </w:rPr>
+        <w:t>labelreadChain</w:t>
+      </w:r>
+      <w:proofErr w:type="spellEnd"/>
+      <w:r>
+        <w:rPr>
+          <w:b/>
+        </w:rPr>
+        <w:t>:</w:t>
+      </w:r>
+      <w:r>
+        <w:t xml:space="preserve"> etiqueta que representa la parte leída de la cadena en la cadena de entrada de ejemplo.</w:t>
+      </w:r>
+    </w:p>
+    <w:p>
+      <w:proofErr w:type="spellStart"/>
+      <w:r>
+        <w:rPr>
+          <w:b/>
+        </w:rPr>
+        <w:t>private</w:t>
+      </w:r>
+      <w:proofErr w:type="spellEnd"/>
+      <w:r>
+        <w:rPr>
+          <w:b/>
+        </w:rPr>
+        <w:t xml:space="preserve"> </w:t>
+      </w:r>
+      <w:proofErr w:type="spellStart"/>
+      <w:r>
+        <w:rPr>
+          <w:b/>
+        </w:rPr>
+        <w:t>Label</w:t>
+      </w:r>
+      <w:proofErr w:type="spellEnd"/>
+      <w:r>
+        <w:rPr>
+          <w:b/>
+        </w:rPr>
+        <w:t xml:space="preserve"> </w:t>
+      </w:r>
+      <w:proofErr w:type="spellStart"/>
+      <w:r>
+        <w:rPr>
+          <w:b/>
+        </w:rPr>
+        <w:t>labelpendChain</w:t>
+      </w:r>
+      <w:proofErr w:type="spellEnd"/>
+      <w:r>
+        <w:rPr>
+          <w:b/>
+        </w:rPr>
+        <w:t>:</w:t>
+      </w:r>
+      <w:r>
+        <w:t xml:space="preserve"> etiqueta que representa la parte pendiente de la cadena en la cadena de entrada de ejemplo</w:t>
+      </w:r>
+    </w:p>
+    <w:p>
+      <w:proofErr w:type="spellStart"/>
+      <w:r>
+        <w:rPr>
+          <w:b/>
+        </w:rPr>
+        <w:t>private</w:t>
+      </w:r>
+      <w:proofErr w:type="spellEnd"/>
+      <w:r>
+        <w:rPr>
+          <w:b/>
+        </w:rPr>
+        <w:t xml:space="preserve"> </w:t>
+      </w:r>
+      <w:proofErr w:type="spellStart"/>
+      <w:r>
+        <w:rPr>
+          <w:b/>
+        </w:rPr>
+        <w:t>Label</w:t>
+      </w:r>
+      <w:proofErr w:type="spellEnd"/>
+      <w:r>
+        <w:rPr>
+          <w:b/>
+        </w:rPr>
+        <w:t xml:space="preserve"> labelNoTerminal1:</w:t>
+      </w:r>
+      <w:r>
+        <w:t xml:space="preserve"> </w:t>
+      </w:r>
+      <w:r>
+        <w:t xml:space="preserve">etiqueta que representa el primer no terminal del árbol de ejemplo. </w:t>
+      </w:r>
+    </w:p>
+    <w:p>
+      <w:proofErr w:type="spellStart"/>
+      <w:r>
+        <w:rPr>
+          <w:b/>
+        </w:rPr>
+        <w:t>private</w:t>
+      </w:r>
+      <w:proofErr w:type="spellEnd"/>
+      <w:r>
+        <w:rPr>
+          <w:b/>
+        </w:rPr>
+        <w:t xml:space="preserve"> </w:t>
+      </w:r>
+      <w:proofErr w:type="spellStart"/>
+      <w:r>
+        <w:rPr>
+          <w:b/>
+        </w:rPr>
+        <w:t>Label</w:t>
+      </w:r>
+      <w:proofErr w:type="spellEnd"/>
+      <w:r>
+        <w:rPr>
+          <w:b/>
+        </w:rPr>
+        <w:t xml:space="preserve"> labelNoTerminal2:</w:t>
+      </w:r>
+      <w:r>
+        <w:t xml:space="preserve"> etiqueta que representa el segundo no terminal del árbol de ejemplo. </w:t>
+      </w:r>
+    </w:p>
+    <w:p>
+      <w:proofErr w:type="spellStart"/>
+      <w:r>
+        <w:rPr>
+          <w:b/>
+        </w:rPr>
+        <w:t>private</w:t>
+      </w:r>
+      <w:proofErr w:type="spellEnd"/>
+      <w:r>
+        <w:rPr>
+          <w:b/>
+        </w:rPr>
+        <w:t xml:space="preserve"> </w:t>
+      </w:r>
+      <w:proofErr w:type="spellStart"/>
+      <w:r>
+        <w:rPr>
+          <w:b/>
+        </w:rPr>
+        <w:t>Label</w:t>
+      </w:r>
+      <w:proofErr w:type="spellEnd"/>
+      <w:r>
+        <w:rPr>
+          <w:b/>
+        </w:rPr>
+        <w:t xml:space="preserve"> </w:t>
+      </w:r>
+      <w:proofErr w:type="spellStart"/>
+      <w:r>
+        <w:rPr>
+          <w:b/>
+        </w:rPr>
+        <w:t>labelTerminal</w:t>
+      </w:r>
+      <w:proofErr w:type="spellEnd"/>
+      <w:r>
+        <w:rPr>
+          <w:b/>
+        </w:rPr>
+        <w:t>:</w:t>
+      </w:r>
+      <w:r>
+        <w:t xml:space="preserve"> etiqueta que representa el terminal del árbol de ejemplo. </w:t>
+      </w:r>
+    </w:p>
+    <w:p>
+      <w:proofErr w:type="spellStart"/>
+      <w:r>
+        <w:rPr>
+          <w:b/>
+        </w:rPr>
+        <w:t>private</w:t>
+      </w:r>
+      <w:proofErr w:type="spellEnd"/>
+      <w:r>
+        <w:rPr>
+          <w:b/>
+        </w:rPr>
+        <w:t xml:space="preserve"> </w:t>
+      </w:r>
+      <w:proofErr w:type="spellStart"/>
+      <w:r>
+        <w:rPr>
+          <w:b/>
+        </w:rPr>
+        <w:t>Label</w:t>
+      </w:r>
+      <w:proofErr w:type="spellEnd"/>
+      <w:r>
+        <w:rPr>
+          <w:b/>
+        </w:rPr>
+        <w:t xml:space="preserve"> grammarNoTerminal1:</w:t>
+      </w:r>
+      <w:r>
+        <w:t xml:space="preserve"> etiqueta que representa el primer no terminal de la gramática de ejemplo. </w:t>
+      </w:r>
+    </w:p>
+    <w:p>
+      <w:proofErr w:type="spellStart"/>
+      <w:r>
+        <w:rPr>
+          <w:b/>
+        </w:rPr>
+        <w:t>private</w:t>
+      </w:r>
+      <w:proofErr w:type="spellEnd"/>
+      <w:r>
+        <w:rPr>
+          <w:b/>
+        </w:rPr>
+        <w:t xml:space="preserve"> </w:t>
+      </w:r>
+      <w:proofErr w:type="spellStart"/>
+      <w:r>
+        <w:rPr>
+          <w:b/>
+        </w:rPr>
+        <w:t>Label</w:t>
+      </w:r>
+      <w:proofErr w:type="spellEnd"/>
+      <w:r>
+        <w:rPr>
+          <w:b/>
+        </w:rPr>
+        <w:t xml:space="preserve"> </w:t>
+      </w:r>
+      <w:proofErr w:type="spellStart"/>
+      <w:r>
+        <w:rPr>
+          <w:b/>
+        </w:rPr>
+        <w:t>grammarTerminal</w:t>
+      </w:r>
+      <w:proofErr w:type="spellEnd"/>
+      <w:r>
+        <w:rPr>
+          <w:b/>
+        </w:rPr>
+        <w:t>:</w:t>
+      </w:r>
+      <w:r>
+        <w:t xml:space="preserve"> </w:t>
+      </w:r>
+      <w:r>
+        <w:t>etiqueta que representa el terminal de la gramática de ejemplo.</w:t>
+      </w:r>
+    </w:p>
+    <w:p>
+      <w:proofErr w:type="spellStart"/>
+      <w:r>
+        <w:rPr>
+          <w:b/>
+        </w:rPr>
+        <w:t>private</w:t>
+      </w:r>
+      <w:proofErr w:type="spellEnd"/>
+      <w:r>
+        <w:rPr>
+          <w:b/>
+        </w:rPr>
+        <w:t xml:space="preserve"> </w:t>
+      </w:r>
+      <w:proofErr w:type="spellStart"/>
+      <w:r>
+        <w:rPr>
+          <w:b/>
+        </w:rPr>
+        <w:t>Label</w:t>
+      </w:r>
+      <w:proofErr w:type="spellEnd"/>
+      <w:r>
+        <w:rPr>
+          <w:b/>
+        </w:rPr>
+        <w:t xml:space="preserve"> grammarNoTerminal2:</w:t>
+      </w:r>
+      <w:r>
+        <w:t xml:space="preserve"> </w:t>
+      </w:r>
+      <w:r>
+        <w:t>etiqueta que representa el segundo no terminal de la gramática de ejemplo.</w:t>
+      </w:r>
+    </w:p>
+    <w:p>
+      <w:proofErr w:type="spellStart"/>
+      <w:r>
+        <w:rPr>
+          <w:b/>
+        </w:rPr>
+        <w:t>private</w:t>
+      </w:r>
+      <w:proofErr w:type="spellEnd"/>
+      <w:r>
+        <w:rPr>
+          <w:b/>
+        </w:rPr>
+        <w:t xml:space="preserve"> </w:t>
+      </w:r>
+      <w:proofErr w:type="spellStart"/>
+      <w:r>
+        <w:rPr>
+          <w:b/>
+        </w:rPr>
+        <w:t>Label</w:t>
+      </w:r>
+      <w:proofErr w:type="spellEnd"/>
+      <w:r>
+        <w:rPr>
+          <w:b/>
+        </w:rPr>
+        <w:t xml:space="preserve"> </w:t>
+      </w:r>
+      <w:proofErr w:type="spellStart"/>
+      <w:r>
+        <w:rPr>
+          <w:b/>
+        </w:rPr>
+        <w:t>action</w:t>
+      </w:r>
+      <w:proofErr w:type="spellEnd"/>
+      <w:r>
+        <w:rPr>
+          <w:b/>
+        </w:rPr>
+        <w:t>:</w:t>
+      </w:r>
+      <w:r>
+        <w:t xml:space="preserve"> </w:t>
+      </w:r>
+      <w:r>
+        <w:t>etiqueta que representa la acción de la gramática de ejemplo.</w:t>
+      </w:r>
+    </w:p>
+    <w:p>
+      <w:proofErr w:type="spellStart"/>
+      <w:r>
+        <w:rPr>
+          <w:b/>
+        </w:rPr>
+        <w:t>private</w:t>
+      </w:r>
+      <w:proofErr w:type="spellEnd"/>
+      <w:r>
+        <w:rPr>
+          <w:b/>
+        </w:rPr>
+        <w:t xml:space="preserve"> ComboBox </w:t>
+      </w:r>
+      <w:proofErr w:type="spellStart"/>
+      <w:r>
+        <w:rPr>
+          <w:b/>
+        </w:rPr>
+        <w:t>sizeFuenteArbol</w:t>
+      </w:r>
+      <w:proofErr w:type="spellEnd"/>
+      <w:r>
+        <w:rPr>
+          <w:b/>
+        </w:rPr>
+        <w:t>:</w:t>
+      </w:r>
+      <w:r>
+        <w:t xml:space="preserve"> combo </w:t>
+      </w:r>
+      <w:r>
+        <w:t>box que te permite elegir el tamaño de la letra del árbol.</w:t>
+      </w:r>
+    </w:p>
+    <w:p>
+      <w:proofErr w:type="spellStart"/>
+      <w:r>
+        <w:rPr>
+          <w:b/>
+        </w:rPr>
+        <w:t>private</w:t>
+      </w:r>
+      <w:proofErr w:type="spellEnd"/>
+      <w:r>
+        <w:rPr>
+          <w:b/>
+        </w:rPr>
+        <w:t xml:space="preserve"> ComboBox </w:t>
+      </w:r>
+      <w:proofErr w:type="spellStart"/>
+      <w:r>
+        <w:rPr>
+          <w:b/>
+        </w:rPr>
+        <w:t>sizeFuenteTraduc</w:t>
+      </w:r>
+      <w:proofErr w:type="spellEnd"/>
+      <w:r>
+        <w:rPr>
+          <w:b/>
+        </w:rPr>
+        <w:t>:</w:t>
+      </w:r>
+      <w:r>
+        <w:t xml:space="preserve"> combo box que te permite elegir el tamaño de la letra de la gramática. </w:t>
+      </w:r>
+    </w:p>
+    <w:p>
+      <w:proofErr w:type="spellStart"/>
+      <w:r>
+        <w:rPr>
+          <w:b/>
+        </w:rPr>
+        <w:t>private</w:t>
+      </w:r>
+      <w:proofErr w:type="spellEnd"/>
+      <w:r>
+        <w:rPr>
+          <w:b/>
+        </w:rPr>
+        <w:t xml:space="preserve"> ComboBox </w:t>
+      </w:r>
+      <w:proofErr w:type="spellStart"/>
+      <w:r>
+        <w:rPr>
+          <w:b/>
+        </w:rPr>
+        <w:t>sizeFuenteCadena</w:t>
+      </w:r>
+      <w:proofErr w:type="spellEnd"/>
+      <w:r>
+        <w:rPr>
+          <w:b/>
+        </w:rPr>
+        <w:t>:</w:t>
+      </w:r>
+      <w:r>
+        <w:t xml:space="preserve"> combo box que te permite elegir el tamaño de la letra de la cadena de entrada.</w:t>
+      </w:r>
+    </w:p>
+    <w:p>
+      <w:proofErr w:type="spellStart"/>
+      <w:r>
+        <w:rPr>
+          <w:b/>
+        </w:rPr>
+        <w:lastRenderedPageBreak/>
+        <w:t>private</w:t>
+      </w:r>
+      <w:proofErr w:type="spellEnd"/>
+      <w:r>
+        <w:rPr>
+          <w:b/>
+        </w:rPr>
+        <w:t xml:space="preserve"> ComboBox </w:t>
+      </w:r>
+      <w:proofErr w:type="spellStart"/>
+      <w:r>
+        <w:rPr>
+          <w:b/>
+        </w:rPr>
+        <w:t>fountTypeSemanticAct</w:t>
+      </w:r>
+      <w:proofErr w:type="spellEnd"/>
+      <w:r>
+        <w:rPr>
+          <w:b/>
+        </w:rPr>
+        <w:t>:</w:t>
+      </w:r>
+      <w:r>
+        <w:t xml:space="preserve"> combo box que te permite elegir el tipo de letra de las acciones de la gramática.</w:t>
+      </w:r>
+    </w:p>
+    <w:p>
+      <w:proofErr w:type="spellStart"/>
+      <w:r>
+        <w:rPr>
+          <w:b/>
+        </w:rPr>
+        <w:t>private</w:t>
+      </w:r>
+      <w:proofErr w:type="spellEnd"/>
+      <w:r>
+        <w:rPr>
+          <w:b/>
+        </w:rPr>
+        <w:t xml:space="preserve"> ComboBox </w:t>
+      </w:r>
+      <w:proofErr w:type="spellStart"/>
+      <w:r>
+        <w:rPr>
+          <w:b/>
+        </w:rPr>
+        <w:t>sizeFountSemanticAct</w:t>
+      </w:r>
+      <w:proofErr w:type="spellEnd"/>
+      <w:r>
+        <w:t>: combo box que te permite elegir el tamaño de la letra de las acciones de la gramática.</w:t>
+      </w:r>
+    </w:p>
+    <w:p>
+      <w:proofErr w:type="spellStart"/>
+      <w:r>
+        <w:rPr>
+          <w:b/>
+        </w:rPr>
+        <w:t>private</w:t>
+      </w:r>
+      <w:proofErr w:type="spellEnd"/>
+      <w:r>
+        <w:rPr>
+          <w:b/>
+        </w:rPr>
+        <w:t xml:space="preserve"> </w:t>
+      </w:r>
+      <w:proofErr w:type="spellStart"/>
+      <w:r>
+        <w:rPr>
+          <w:b/>
+        </w:rPr>
+        <w:t>ColorPicker</w:t>
+      </w:r>
+      <w:proofErr w:type="spellEnd"/>
+      <w:r>
+        <w:rPr>
+          <w:b/>
+        </w:rPr>
+        <w:t xml:space="preserve"> </w:t>
+      </w:r>
+      <w:proofErr w:type="spellStart"/>
+      <w:r>
+        <w:rPr>
+          <w:b/>
+        </w:rPr>
+        <w:t>backgroundColorTerminals</w:t>
+      </w:r>
+      <w:proofErr w:type="spellEnd"/>
+      <w:r>
+        <w:rPr>
+          <w:b/>
+        </w:rPr>
+        <w:t>:</w:t>
+      </w:r>
+      <w:r>
+        <w:t xml:space="preserve"> selector de color que te permite elegir el color de los recuadros de los terminales.</w:t>
+      </w:r>
+    </w:p>
+    <w:p>
+      <w:proofErr w:type="spellStart"/>
+      <w:r>
+        <w:rPr>
+          <w:b/>
+        </w:rPr>
+        <w:t>private</w:t>
+      </w:r>
+      <w:proofErr w:type="spellEnd"/>
+      <w:r>
+        <w:rPr>
+          <w:b/>
+        </w:rPr>
+        <w:t xml:space="preserve"> </w:t>
+      </w:r>
+      <w:proofErr w:type="spellStart"/>
+      <w:r>
+        <w:rPr>
+          <w:b/>
+        </w:rPr>
+        <w:t>ColorPicker</w:t>
+      </w:r>
+      <w:proofErr w:type="spellEnd"/>
+      <w:r>
+        <w:rPr>
+          <w:b/>
+        </w:rPr>
+        <w:t xml:space="preserve"> </w:t>
+      </w:r>
+      <w:proofErr w:type="spellStart"/>
+      <w:r>
+        <w:rPr>
+          <w:b/>
+        </w:rPr>
+        <w:t>fontColorTerminals</w:t>
+      </w:r>
+      <w:proofErr w:type="spellEnd"/>
+      <w:r>
+        <w:rPr>
+          <w:b/>
+        </w:rPr>
+        <w:t>:</w:t>
+      </w:r>
+      <w:r>
+        <w:t xml:space="preserve"> selector de color que te permite elegir el color de la letra de los terminales.</w:t>
+      </w:r>
+    </w:p>
+    <w:p>
+      <w:proofErr w:type="spellStart"/>
+      <w:r>
+        <w:rPr>
+          <w:b/>
+        </w:rPr>
+        <w:t>private</w:t>
+      </w:r>
+      <w:proofErr w:type="spellEnd"/>
+      <w:r>
+        <w:rPr>
+          <w:b/>
+        </w:rPr>
+        <w:t xml:space="preserve"> </w:t>
+      </w:r>
+      <w:proofErr w:type="spellStart"/>
+      <w:r>
+        <w:rPr>
+          <w:b/>
+        </w:rPr>
+        <w:t>ColorPicker</w:t>
+      </w:r>
+      <w:proofErr w:type="spellEnd"/>
+      <w:r>
+        <w:rPr>
+          <w:b/>
+        </w:rPr>
+        <w:t xml:space="preserve"> </w:t>
+      </w:r>
+      <w:proofErr w:type="spellStart"/>
+      <w:r>
+        <w:rPr>
+          <w:b/>
+        </w:rPr>
+        <w:t>backgroundColorNoTerminals</w:t>
+      </w:r>
+      <w:proofErr w:type="spellEnd"/>
+      <w:r>
+        <w:rPr>
+          <w:b/>
+        </w:rPr>
+        <w:t>:</w:t>
+      </w:r>
+      <w:r>
+        <w:t xml:space="preserve"> selector de color que te permite elegir el color de los recuadros de los no terminales.</w:t>
+      </w:r>
+    </w:p>
+    <w:p>
+      <w:proofErr w:type="spellStart"/>
+      <w:r>
+        <w:rPr>
+          <w:b/>
+        </w:rPr>
+        <w:t>private</w:t>
+      </w:r>
+      <w:proofErr w:type="spellEnd"/>
+      <w:r>
+        <w:rPr>
+          <w:b/>
+        </w:rPr>
+        <w:t xml:space="preserve"> </w:t>
+      </w:r>
+      <w:proofErr w:type="spellStart"/>
+      <w:r>
+        <w:rPr>
+          <w:b/>
+        </w:rPr>
+        <w:t>ColorPicker</w:t>
+      </w:r>
+      <w:proofErr w:type="spellEnd"/>
+      <w:r>
+        <w:rPr>
+          <w:b/>
+        </w:rPr>
+        <w:t xml:space="preserve"> </w:t>
+      </w:r>
+      <w:proofErr w:type="spellStart"/>
+      <w:r>
+        <w:rPr>
+          <w:b/>
+        </w:rPr>
+        <w:t>fontColorNoTerminals</w:t>
+      </w:r>
+      <w:proofErr w:type="spellEnd"/>
+      <w:r>
+        <w:rPr>
+          <w:b/>
+        </w:rPr>
+        <w:t>:</w:t>
+      </w:r>
+      <w:r>
+        <w:t xml:space="preserve"> selector de color que te permite elegir el color de la letra de los terminales.</w:t>
+      </w:r>
+    </w:p>
+    <w:p>
+      <w:proofErr w:type="spellStart"/>
+      <w:r>
+        <w:rPr>
+          <w:b/>
+        </w:rPr>
+        <w:t>private</w:t>
+      </w:r>
+      <w:proofErr w:type="spellEnd"/>
+      <w:r>
+        <w:rPr>
+          <w:b/>
+        </w:rPr>
+        <w:t xml:space="preserve"> </w:t>
+      </w:r>
+      <w:proofErr w:type="spellStart"/>
+      <w:r>
+        <w:rPr>
+          <w:b/>
+        </w:rPr>
+        <w:t>ColorPicker</w:t>
+      </w:r>
+      <w:proofErr w:type="spellEnd"/>
+      <w:r>
+        <w:rPr>
+          <w:b/>
+        </w:rPr>
+        <w:t xml:space="preserve"> </w:t>
+      </w:r>
+      <w:proofErr w:type="spellStart"/>
+      <w:r>
+        <w:rPr>
+          <w:b/>
+        </w:rPr>
+        <w:t>readPart</w:t>
+      </w:r>
+      <w:proofErr w:type="spellEnd"/>
+      <w:r>
+        <w:rPr>
+          <w:b/>
+        </w:rPr>
+        <w:t>:</w:t>
+      </w:r>
+      <w:r>
+        <w:t xml:space="preserve"> </w:t>
+      </w:r>
+      <w:r>
+        <w:t>selector de color que te permite elegir el color de la letra de la parte leída de la cadena de entrada.</w:t>
+      </w:r>
+    </w:p>
+    <w:p>
+      <w:proofErr w:type="spellStart"/>
+      <w:r>
+        <w:rPr>
+          <w:b/>
+        </w:rPr>
+        <w:t>private</w:t>
+      </w:r>
+      <w:proofErr w:type="spellEnd"/>
+      <w:r>
+        <w:rPr>
+          <w:b/>
+        </w:rPr>
+        <w:t xml:space="preserve"> </w:t>
+      </w:r>
+      <w:proofErr w:type="spellStart"/>
+      <w:r>
+        <w:rPr>
+          <w:b/>
+        </w:rPr>
+        <w:t>ColorPicker</w:t>
+      </w:r>
+      <w:proofErr w:type="spellEnd"/>
+      <w:r>
+        <w:rPr>
+          <w:b/>
+        </w:rPr>
+        <w:t xml:space="preserve"> </w:t>
+      </w:r>
+      <w:proofErr w:type="spellStart"/>
+      <w:r>
+        <w:rPr>
+          <w:b/>
+        </w:rPr>
+        <w:t>pendPart</w:t>
+      </w:r>
+      <w:proofErr w:type="spellEnd"/>
+      <w:r>
+        <w:rPr>
+          <w:b/>
+        </w:rPr>
+        <w:t xml:space="preserve">: </w:t>
+      </w:r>
+      <w:r>
+        <w:t xml:space="preserve">selector de color que te permite elegir el color de la letra </w:t>
+      </w:r>
+      <w:r>
+        <w:t xml:space="preserve">de la parte </w:t>
+      </w:r>
+      <w:r>
+        <w:t>pendiente</w:t>
+      </w:r>
+      <w:r>
+        <w:t xml:space="preserve"> de la cadena de entrada.</w:t>
+      </w:r>
+    </w:p>
+    <w:p>
+      <w:pPr>
+        <w:rPr>
+          <w:b/>
+        </w:rPr>
+      </w:pPr>
+      <w:proofErr w:type="spellStart"/>
+      <w:r>
+        <w:rPr>
+          <w:b/>
+        </w:rPr>
+        <w:t>private</w:t>
+      </w:r>
+      <w:proofErr w:type="spellEnd"/>
+      <w:r>
+        <w:rPr>
+          <w:b/>
+        </w:rPr>
+        <w:t xml:space="preserve"> </w:t>
+      </w:r>
+      <w:proofErr w:type="spellStart"/>
+      <w:r>
+        <w:rPr>
+          <w:b/>
+        </w:rPr>
+        <w:t>ColorPicker</w:t>
+      </w:r>
+      <w:proofErr w:type="spellEnd"/>
+      <w:r>
+        <w:rPr>
+          <w:b/>
+        </w:rPr>
+        <w:t xml:space="preserve"> </w:t>
+      </w:r>
+      <w:proofErr w:type="spellStart"/>
+      <w:r>
+        <w:rPr>
+          <w:b/>
+        </w:rPr>
+        <w:t>colorFountSemanticAct</w:t>
+      </w:r>
+      <w:proofErr w:type="spellEnd"/>
+      <w:r>
+        <w:rPr>
+          <w:b/>
+        </w:rPr>
+        <w:t>:</w:t>
+      </w:r>
+      <w:r>
+        <w:t xml:space="preserve"> </w:t>
+      </w:r>
+      <w:r>
+        <w:t xml:space="preserve">selector de color que te permite elegir el color de la letra de </w:t>
+      </w:r>
+      <w:r>
+        <w:t>las acciones semánticas de la gramática.</w:t>
+      </w:r>
+    </w:p>
+    <w:p>
+      <w:proofErr w:type="spellStart"/>
+      <w:r>
+        <w:rPr>
+          <w:b/>
+        </w:rPr>
+        <w:t>private</w:t>
+      </w:r>
+      <w:proofErr w:type="spellEnd"/>
+      <w:r>
+        <w:rPr>
+          <w:b/>
+        </w:rPr>
+        <w:t xml:space="preserve"> </w:t>
+      </w:r>
+      <w:proofErr w:type="spellStart"/>
+      <w:proofErr w:type="gramStart"/>
+      <w:r>
+        <w:rPr>
+          <w:b/>
+        </w:rPr>
+        <w:t>javafx.scene</w:t>
+      </w:r>
+      <w:proofErr w:type="gramEnd"/>
+      <w:r>
+        <w:rPr>
+          <w:b/>
+        </w:rPr>
+        <w:t>.control.Button</w:t>
+      </w:r>
+      <w:proofErr w:type="spellEnd"/>
+      <w:r>
+        <w:rPr>
+          <w:b/>
+        </w:rPr>
+        <w:t xml:space="preserve"> </w:t>
+      </w:r>
+      <w:proofErr w:type="spellStart"/>
+      <w:r>
+        <w:rPr>
+          <w:b/>
+        </w:rPr>
+        <w:t>aceptButton</w:t>
+      </w:r>
+      <w:proofErr w:type="spellEnd"/>
+      <w:r>
+        <w:rPr>
+          <w:b/>
+        </w:rPr>
+        <w:t xml:space="preserve">: </w:t>
+      </w:r>
+      <w:r>
+        <w:t>botón de aceptar.</w:t>
+      </w:r>
+    </w:p>
+    <w:p>
+      <w:pPr>
+        <w:rPr>
+          <w:b/>
+        </w:rPr>
+      </w:pPr>
+      <w:proofErr w:type="spellStart"/>
+      <w:r>
+        <w:rPr>
+          <w:b/>
+        </w:rPr>
+        <w:t>private</w:t>
+      </w:r>
+      <w:proofErr w:type="spellEnd"/>
+      <w:r>
+        <w:rPr>
+          <w:b/>
+        </w:rPr>
+        <w:t xml:space="preserve"> </w:t>
+      </w:r>
+      <w:proofErr w:type="spellStart"/>
+      <w:proofErr w:type="gramStart"/>
+      <w:r>
+        <w:rPr>
+          <w:b/>
+        </w:rPr>
+        <w:t>javafx.scene</w:t>
+      </w:r>
+      <w:proofErr w:type="gramEnd"/>
+      <w:r>
+        <w:rPr>
+          <w:b/>
+        </w:rPr>
+        <w:t>.control.Button</w:t>
+      </w:r>
+      <w:proofErr w:type="spellEnd"/>
+      <w:r>
+        <w:rPr>
+          <w:b/>
+        </w:rPr>
+        <w:t xml:space="preserve"> </w:t>
+      </w:r>
+      <w:proofErr w:type="spellStart"/>
+      <w:r>
+        <w:rPr>
+          <w:b/>
+        </w:rPr>
+        <w:t>cancelButton</w:t>
+      </w:r>
+      <w:proofErr w:type="spellEnd"/>
+      <w:r>
+        <w:rPr>
+          <w:b/>
+        </w:rPr>
+        <w:t>;</w:t>
+      </w:r>
+      <w:r>
+        <w:rPr>
+          <w:b/>
+        </w:rPr>
+        <w:t xml:space="preserve"> </w:t>
+      </w:r>
+      <w:r>
+        <w:t>botón de cancelar.</w:t>
+      </w:r>
+    </w:p>
+    <w:p>
+      <w:pPr>
+        <w:rPr>
+          <w:b/>
+        </w:rPr>
+      </w:pPr>
+      <w:proofErr w:type="spellStart"/>
+      <w:r>
+        <w:rPr>
+          <w:b/>
+        </w:rPr>
+        <w:t>private</w:t>
+      </w:r>
+      <w:proofErr w:type="spellEnd"/>
+      <w:r>
+        <w:rPr>
+          <w:b/>
+        </w:rPr>
+        <w:t xml:space="preserve"> Grafo </w:t>
+      </w:r>
+      <w:proofErr w:type="spellStart"/>
+      <w:r>
+        <w:rPr>
+          <w:b/>
+        </w:rPr>
+        <w:t>arbolEjemplo</w:t>
+      </w:r>
+      <w:proofErr w:type="spellEnd"/>
+      <w:r>
+        <w:rPr>
+          <w:b/>
+        </w:rPr>
+        <w:t xml:space="preserve">: </w:t>
+      </w:r>
+      <w:r>
+        <w:t>árbol de ejemplo.</w:t>
+      </w:r>
+    </w:p>
+    <w:p>
+      <w:pPr>
+        <w:rPr>
+          <w:b/>
+        </w:rPr>
+      </w:pPr>
+    </w:p>
+    <w:p>
+      <w:proofErr w:type="spellStart"/>
+      <w:r>
+        <w:rPr>
+          <w:b/>
+        </w:rPr>
+        <w:t>private</w:t>
+      </w:r>
+      <w:proofErr w:type="spellEnd"/>
+      <w:r>
+        <w:rPr>
+          <w:b/>
+        </w:rPr>
+        <w:t xml:space="preserve"> </w:t>
+      </w:r>
+      <w:proofErr w:type="spellStart"/>
+      <w:r>
+        <w:rPr>
+          <w:b/>
+        </w:rPr>
+        <w:t>String</w:t>
+      </w:r>
+      <w:proofErr w:type="spellEnd"/>
+      <w:r>
+        <w:rPr>
+          <w:b/>
+        </w:rPr>
+        <w:t xml:space="preserve"> </w:t>
+      </w:r>
+      <w:proofErr w:type="spellStart"/>
+      <w:r>
+        <w:rPr>
+          <w:b/>
+        </w:rPr>
+        <w:t>colorBackgroundTerminals</w:t>
+      </w:r>
+      <w:proofErr w:type="spellEnd"/>
+      <w:r>
+        <w:rPr>
+          <w:b/>
+        </w:rPr>
+        <w:t xml:space="preserve">: </w:t>
+      </w:r>
+      <w:r>
+        <w:t>Color del rectángulo de los terminales.</w:t>
+      </w:r>
+    </w:p>
+    <w:p>
+      <w:pPr>
+        <w:rPr>
+          <w:b/>
+        </w:rPr>
+      </w:pPr>
+      <w:proofErr w:type="spellStart"/>
+      <w:r>
+        <w:rPr>
+          <w:b/>
+        </w:rPr>
+        <w:t>private</w:t>
+      </w:r>
+      <w:proofErr w:type="spellEnd"/>
+      <w:r>
+        <w:rPr>
+          <w:b/>
+        </w:rPr>
+        <w:t xml:space="preserve"> </w:t>
+      </w:r>
+      <w:proofErr w:type="spellStart"/>
+      <w:r>
+        <w:rPr>
+          <w:b/>
+        </w:rPr>
+        <w:t>String</w:t>
+      </w:r>
+      <w:proofErr w:type="spellEnd"/>
+      <w:r>
+        <w:rPr>
+          <w:b/>
+        </w:rPr>
+        <w:t xml:space="preserve"> </w:t>
+      </w:r>
+      <w:proofErr w:type="spellStart"/>
+      <w:r>
+        <w:rPr>
+          <w:b/>
+        </w:rPr>
+        <w:t>colorTextTerminals</w:t>
+      </w:r>
+      <w:proofErr w:type="spellEnd"/>
+      <w:r>
+        <w:rPr>
+          <w:b/>
+        </w:rPr>
+        <w:t xml:space="preserve">: </w:t>
+      </w:r>
+      <w:r>
+        <w:t xml:space="preserve">Color del </w:t>
+      </w:r>
+      <w:r>
+        <w:t>texto de las etiquetas</w:t>
+      </w:r>
+      <w:r>
+        <w:t xml:space="preserve"> de los terminales.</w:t>
+      </w:r>
+    </w:p>
+    <w:p>
+      <w:pPr>
+        <w:rPr>
+          <w:b/>
+        </w:rPr>
+      </w:pPr>
+      <w:proofErr w:type="spellStart"/>
+      <w:r>
+        <w:rPr>
+          <w:b/>
+        </w:rPr>
+        <w:t>private</w:t>
+      </w:r>
+      <w:proofErr w:type="spellEnd"/>
+      <w:r>
+        <w:rPr>
+          <w:b/>
+        </w:rPr>
+        <w:t xml:space="preserve"> </w:t>
+      </w:r>
+      <w:proofErr w:type="spellStart"/>
+      <w:r>
+        <w:rPr>
+          <w:b/>
+        </w:rPr>
+        <w:t>String</w:t>
+      </w:r>
+      <w:proofErr w:type="spellEnd"/>
+      <w:r>
+        <w:rPr>
+          <w:b/>
+        </w:rPr>
+        <w:t xml:space="preserve"> </w:t>
+      </w:r>
+      <w:proofErr w:type="spellStart"/>
+      <w:r>
+        <w:rPr>
+          <w:b/>
+        </w:rPr>
+        <w:t>colorBackgroundNoTerminals</w:t>
+      </w:r>
+      <w:proofErr w:type="spellEnd"/>
+      <w:r>
+        <w:rPr>
+          <w:b/>
+        </w:rPr>
+        <w:t xml:space="preserve">: </w:t>
+      </w:r>
+      <w:r>
+        <w:t xml:space="preserve">Color del rectángulo de los </w:t>
+      </w:r>
+      <w:r>
+        <w:t xml:space="preserve">no </w:t>
+      </w:r>
+      <w:r>
+        <w:t>terminales.</w:t>
+      </w:r>
+    </w:p>
+    <w:p>
+      <w:pPr>
+        <w:rPr>
+          <w:b/>
+        </w:rPr>
+      </w:pPr>
+      <w:proofErr w:type="spellStart"/>
+      <w:r>
+        <w:rPr>
+          <w:b/>
+        </w:rPr>
+        <w:t>private</w:t>
+      </w:r>
+      <w:proofErr w:type="spellEnd"/>
+      <w:r>
+        <w:rPr>
+          <w:b/>
+        </w:rPr>
+        <w:t xml:space="preserve"> </w:t>
+      </w:r>
+      <w:proofErr w:type="spellStart"/>
+      <w:r>
+        <w:rPr>
+          <w:b/>
+        </w:rPr>
+        <w:t>String</w:t>
+      </w:r>
+      <w:proofErr w:type="spellEnd"/>
+      <w:r>
+        <w:rPr>
+          <w:b/>
+        </w:rPr>
+        <w:t xml:space="preserve"> </w:t>
+      </w:r>
+      <w:proofErr w:type="spellStart"/>
+      <w:r>
+        <w:rPr>
+          <w:b/>
+        </w:rPr>
+        <w:t>colorTextNoTerminals</w:t>
+      </w:r>
+      <w:proofErr w:type="spellEnd"/>
+      <w:r>
+        <w:rPr>
+          <w:b/>
+        </w:rPr>
+        <w:t>:</w:t>
+      </w:r>
+      <w:r>
+        <w:rPr>
+          <w:b/>
+        </w:rPr>
+        <w:t xml:space="preserve"> </w:t>
+      </w:r>
+      <w:r>
+        <w:t>Color del texto de las etiquetas de los</w:t>
+      </w:r>
+      <w:r>
+        <w:t xml:space="preserve"> no</w:t>
+      </w:r>
+      <w:r>
+        <w:t xml:space="preserve"> terminales.</w:t>
+      </w:r>
+    </w:p>
+    <w:p>
+      <w:pPr>
+        <w:rPr>
+          <w:b/>
+        </w:rPr>
+      </w:pPr>
+      <w:proofErr w:type="spellStart"/>
+      <w:r>
+        <w:rPr>
+          <w:b/>
+        </w:rPr>
+        <w:t>private</w:t>
+      </w:r>
+      <w:proofErr w:type="spellEnd"/>
+      <w:r>
+        <w:rPr>
+          <w:b/>
+        </w:rPr>
+        <w:t xml:space="preserve"> </w:t>
+      </w:r>
+      <w:proofErr w:type="spellStart"/>
+      <w:r>
+        <w:rPr>
+          <w:b/>
+        </w:rPr>
+        <w:t>String</w:t>
+      </w:r>
+      <w:proofErr w:type="spellEnd"/>
+      <w:r>
+        <w:rPr>
+          <w:b/>
+        </w:rPr>
+        <w:t xml:space="preserve"> </w:t>
+      </w:r>
+      <w:proofErr w:type="spellStart"/>
+      <w:r>
+        <w:rPr>
+          <w:b/>
+        </w:rPr>
+        <w:t>colorAction</w:t>
+      </w:r>
+      <w:proofErr w:type="spellEnd"/>
+      <w:r>
+        <w:rPr>
+          <w:b/>
+        </w:rPr>
+        <w:t xml:space="preserve">: </w:t>
+      </w:r>
+      <w:r>
+        <w:t>Color del texto de las etiquetas de l</w:t>
+      </w:r>
+      <w:r>
+        <w:t>as acciones</w:t>
+      </w:r>
+      <w:r>
+        <w:t>.</w:t>
+      </w:r>
+    </w:p>
+    <w:p>
+      <w:pPr>
+        <w:rPr>
+          <w:b/>
+        </w:rPr>
+      </w:pPr>
+      <w:proofErr w:type="spellStart"/>
+      <w:r>
+        <w:rPr>
+          <w:b/>
+        </w:rPr>
+        <w:t>private</w:t>
+      </w:r>
+      <w:proofErr w:type="spellEnd"/>
+      <w:r>
+        <w:rPr>
+          <w:b/>
+        </w:rPr>
+        <w:t xml:space="preserve"> </w:t>
+      </w:r>
+      <w:proofErr w:type="spellStart"/>
+      <w:r>
+        <w:rPr>
+          <w:b/>
+        </w:rPr>
+        <w:t>String</w:t>
+      </w:r>
+      <w:proofErr w:type="spellEnd"/>
+      <w:r>
+        <w:rPr>
+          <w:b/>
+        </w:rPr>
+        <w:t xml:space="preserve"> </w:t>
+      </w:r>
+      <w:proofErr w:type="spellStart"/>
+      <w:r>
+        <w:rPr>
+          <w:b/>
+        </w:rPr>
+        <w:t>colorPendChain</w:t>
+      </w:r>
+      <w:proofErr w:type="spellEnd"/>
+      <w:r>
+        <w:rPr>
+          <w:b/>
+        </w:rPr>
+        <w:t>:</w:t>
+      </w:r>
+      <w:r>
+        <w:rPr>
+          <w:b/>
+        </w:rPr>
+        <w:t xml:space="preserve"> </w:t>
+      </w:r>
+      <w:r>
+        <w:t>Color del texto de las etiquetas de l</w:t>
+      </w:r>
+      <w:r>
+        <w:t>a parte pendiente de la cadena</w:t>
+      </w:r>
+      <w:r>
+        <w:t>.</w:t>
+      </w:r>
+    </w:p>
+    <w:p>
+      <w:pPr>
+        <w:rPr>
+          <w:b/>
+        </w:rPr>
+      </w:pPr>
+      <w:proofErr w:type="spellStart"/>
+      <w:r>
+        <w:rPr>
+          <w:b/>
+        </w:rPr>
+        <w:t>private</w:t>
+      </w:r>
+      <w:proofErr w:type="spellEnd"/>
+      <w:r>
+        <w:rPr>
+          <w:b/>
+        </w:rPr>
+        <w:t xml:space="preserve"> </w:t>
+      </w:r>
+      <w:proofErr w:type="spellStart"/>
+      <w:r>
+        <w:rPr>
+          <w:b/>
+        </w:rPr>
+        <w:t>String</w:t>
+      </w:r>
+      <w:proofErr w:type="spellEnd"/>
+      <w:r>
+        <w:rPr>
+          <w:b/>
+        </w:rPr>
+        <w:t xml:space="preserve"> </w:t>
+      </w:r>
+      <w:proofErr w:type="spellStart"/>
+      <w:r>
+        <w:rPr>
+          <w:b/>
+        </w:rPr>
+        <w:t>colorReadChain</w:t>
+      </w:r>
+      <w:proofErr w:type="spellEnd"/>
+      <w:r>
+        <w:rPr>
+          <w:b/>
+        </w:rPr>
+        <w:t xml:space="preserve">: </w:t>
+      </w:r>
+      <w:r>
+        <w:t xml:space="preserve">Color del texto de las etiquetas de la parte </w:t>
+      </w:r>
+      <w:r>
+        <w:t>leída</w:t>
+      </w:r>
+      <w:r>
+        <w:t xml:space="preserve"> de la cadena.</w:t>
+      </w:r>
+    </w:p>
+    <w:p>
+      <w:proofErr w:type="spellStart"/>
+      <w:r>
+        <w:rPr>
+          <w:b/>
+        </w:rPr>
+        <w:t>private</w:t>
+      </w:r>
+      <w:proofErr w:type="spellEnd"/>
+      <w:r>
+        <w:rPr>
+          <w:b/>
+        </w:rPr>
+        <w:t xml:space="preserve"> </w:t>
+      </w:r>
+      <w:proofErr w:type="spellStart"/>
+      <w:r>
+        <w:rPr>
+          <w:b/>
+        </w:rPr>
+        <w:t>int</w:t>
+      </w:r>
+      <w:proofErr w:type="spellEnd"/>
+      <w:r>
+        <w:rPr>
+          <w:b/>
+        </w:rPr>
+        <w:t xml:space="preserve"> </w:t>
+      </w:r>
+      <w:proofErr w:type="spellStart"/>
+      <w:r>
+        <w:rPr>
+          <w:b/>
+        </w:rPr>
+        <w:t>actionSize</w:t>
+      </w:r>
+      <w:proofErr w:type="spellEnd"/>
+      <w:r>
+        <w:rPr>
+          <w:b/>
+        </w:rPr>
+        <w:t xml:space="preserve">: </w:t>
+      </w:r>
+      <w:r>
+        <w:t>tamaño de letra de las acciones.</w:t>
+      </w:r>
+    </w:p>
+    <w:p>
+      <w:pPr>
+        <w:rPr>
+          <w:b/>
+        </w:rPr>
+      </w:pPr>
+      <w:proofErr w:type="spellStart"/>
+      <w:r>
+        <w:rPr>
+          <w:b/>
+        </w:rPr>
+        <w:t>private</w:t>
+      </w:r>
+      <w:proofErr w:type="spellEnd"/>
+      <w:r>
+        <w:rPr>
+          <w:b/>
+        </w:rPr>
+        <w:t xml:space="preserve"> </w:t>
+      </w:r>
+      <w:proofErr w:type="spellStart"/>
+      <w:r>
+        <w:rPr>
+          <w:b/>
+        </w:rPr>
+        <w:t>int</w:t>
+      </w:r>
+      <w:proofErr w:type="spellEnd"/>
+      <w:r>
+        <w:rPr>
+          <w:b/>
+        </w:rPr>
+        <w:t xml:space="preserve"> </w:t>
+      </w:r>
+      <w:proofErr w:type="spellStart"/>
+      <w:r>
+        <w:rPr>
+          <w:b/>
+        </w:rPr>
+        <w:t>treeSize</w:t>
+      </w:r>
+      <w:proofErr w:type="spellEnd"/>
+      <w:r>
+        <w:rPr>
+          <w:b/>
+        </w:rPr>
+        <w:t>:</w:t>
+      </w:r>
+      <w:r>
+        <w:t xml:space="preserve"> </w:t>
+      </w:r>
+      <w:r>
+        <w:t xml:space="preserve">tamaño de letra de </w:t>
+      </w:r>
+      <w:r>
+        <w:t>las etiquetas del árbol</w:t>
+      </w:r>
+      <w:r>
+        <w:t>.</w:t>
+      </w:r>
+    </w:p>
+    <w:p>
+      <w:proofErr w:type="spellStart"/>
+      <w:r>
+        <w:rPr>
+          <w:b/>
+        </w:rPr>
+        <w:t>private</w:t>
+      </w:r>
+      <w:proofErr w:type="spellEnd"/>
+      <w:r>
+        <w:rPr>
+          <w:b/>
+        </w:rPr>
+        <w:t xml:space="preserve"> </w:t>
+      </w:r>
+      <w:proofErr w:type="spellStart"/>
+      <w:r>
+        <w:rPr>
+          <w:b/>
+        </w:rPr>
+        <w:t>int</w:t>
+      </w:r>
+      <w:proofErr w:type="spellEnd"/>
+      <w:r>
+        <w:rPr>
+          <w:b/>
+        </w:rPr>
+        <w:t xml:space="preserve"> </w:t>
+      </w:r>
+      <w:proofErr w:type="spellStart"/>
+      <w:r>
+        <w:rPr>
+          <w:b/>
+        </w:rPr>
+        <w:t>grammarSize</w:t>
+      </w:r>
+      <w:proofErr w:type="spellEnd"/>
+      <w:r>
+        <w:rPr>
+          <w:b/>
+        </w:rPr>
+        <w:t xml:space="preserve">: </w:t>
+      </w:r>
+      <w:r>
+        <w:t xml:space="preserve">tamaño de letra de las </w:t>
+      </w:r>
+      <w:r>
+        <w:t>etiquetas de la gramática</w:t>
+      </w:r>
+      <w:r>
+        <w:t>.</w:t>
+      </w:r>
+    </w:p>
+    <w:p>
+      <w:pPr>
+        <w:rPr>
+          <w:b/>
+        </w:rPr>
+      </w:pPr>
+      <w:proofErr w:type="spellStart"/>
+      <w:r>
+        <w:rPr>
+          <w:b/>
+        </w:rPr>
+        <w:t>private</w:t>
+      </w:r>
+      <w:proofErr w:type="spellEnd"/>
+      <w:r>
+        <w:rPr>
+          <w:b/>
+        </w:rPr>
+        <w:t xml:space="preserve"> </w:t>
+      </w:r>
+      <w:proofErr w:type="spellStart"/>
+      <w:r>
+        <w:rPr>
+          <w:b/>
+        </w:rPr>
+        <w:t>int</w:t>
+      </w:r>
+      <w:proofErr w:type="spellEnd"/>
+      <w:r>
+        <w:rPr>
+          <w:b/>
+        </w:rPr>
+        <w:t xml:space="preserve"> </w:t>
+      </w:r>
+      <w:proofErr w:type="spellStart"/>
+      <w:r>
+        <w:rPr>
+          <w:b/>
+        </w:rPr>
+        <w:t>chainSize</w:t>
+      </w:r>
+      <w:proofErr w:type="spellEnd"/>
+      <w:r>
+        <w:rPr>
+          <w:b/>
+        </w:rPr>
+        <w:t xml:space="preserve">: </w:t>
+      </w:r>
+      <w:r>
+        <w:t xml:space="preserve">tamaño de letra de las </w:t>
+      </w:r>
+      <w:r>
+        <w:t>etiquetas de la cadena de entrada</w:t>
+      </w:r>
+      <w:r>
+        <w:t>.</w:t>
+      </w:r>
+    </w:p>
+    <w:p>
+      <w:proofErr w:type="spellStart"/>
+      <w:r>
+        <w:rPr>
+          <w:b/>
+        </w:rPr>
+        <w:t>private</w:t>
+      </w:r>
+      <w:proofErr w:type="spellEnd"/>
+      <w:r>
+        <w:rPr>
+          <w:b/>
+        </w:rPr>
+        <w:t xml:space="preserve"> </w:t>
+      </w:r>
+      <w:proofErr w:type="spellStart"/>
+      <w:r>
+        <w:rPr>
+          <w:b/>
+        </w:rPr>
+        <w:t>String</w:t>
+      </w:r>
+      <w:proofErr w:type="spellEnd"/>
+      <w:r>
+        <w:rPr>
+          <w:b/>
+        </w:rPr>
+        <w:t xml:space="preserve"> </w:t>
+      </w:r>
+      <w:proofErr w:type="spellStart"/>
+      <w:r>
+        <w:rPr>
+          <w:b/>
+        </w:rPr>
+        <w:t>actionType</w:t>
+      </w:r>
+      <w:proofErr w:type="spellEnd"/>
+      <w:r>
+        <w:rPr>
+          <w:b/>
+        </w:rPr>
+        <w:t xml:space="preserve">: </w:t>
+      </w:r>
+      <w:r>
+        <w:t>tipo de letra de las acciones.</w:t>
+      </w:r>
+    </w:p>
+    <w:p>
+      <w:pPr>
+        <w:rPr>
+          <w:b/>
+        </w:rPr>
+      </w:pPr>
+      <w:proofErr w:type="spellStart"/>
+      <w:r>
+        <w:rPr>
+          <w:b/>
+        </w:rPr>
+        <w:lastRenderedPageBreak/>
+        <w:t>private</w:t>
+      </w:r>
+      <w:proofErr w:type="spellEnd"/>
+      <w:r>
+        <w:rPr>
+          <w:b/>
+        </w:rPr>
+        <w:t xml:space="preserve"> </w:t>
+      </w:r>
+      <w:proofErr w:type="spellStart"/>
+      <w:r>
+        <w:rPr>
+          <w:b/>
+        </w:rPr>
+        <w:t>Configuracion</w:t>
+      </w:r>
+      <w:proofErr w:type="spellEnd"/>
+      <w:r>
+        <w:rPr>
+          <w:b/>
+        </w:rPr>
+        <w:t xml:space="preserve"> </w:t>
+      </w:r>
+      <w:proofErr w:type="spellStart"/>
+      <w:r>
+        <w:rPr>
+          <w:b/>
+        </w:rPr>
+        <w:t>lectConf</w:t>
+      </w:r>
+      <w:proofErr w:type="spellEnd"/>
+      <w:r>
+        <w:rPr>
+          <w:b/>
+        </w:rPr>
+        <w:t xml:space="preserve">: </w:t>
+      </w:r>
+      <w:r>
+        <w:t xml:space="preserve">configuración </w:t>
+      </w:r>
+      <w:r>
+        <w:t>de la aplicación antes de los cambios.</w:t>
+      </w:r>
+    </w:p>
+    <w:p>
+      <w:pPr>
+        <w:rPr>
+          <w:b/>
+        </w:rPr>
+      </w:pPr>
+    </w:p>
+    <w:p>
+      <w:proofErr w:type="spellStart"/>
+      <w:r>
+        <w:rPr>
+          <w:b/>
+        </w:rPr>
+        <w:t>public</w:t>
+      </w:r>
+      <w:proofErr w:type="spellEnd"/>
+      <w:r>
+        <w:rPr>
+          <w:b/>
+        </w:rPr>
+        <w:t xml:space="preserve"> </w:t>
+      </w:r>
+      <w:proofErr w:type="spellStart"/>
+      <w:r>
+        <w:rPr>
+          <w:b/>
+        </w:rPr>
+        <w:t>void</w:t>
+      </w:r>
+      <w:proofErr w:type="spellEnd"/>
+      <w:r>
+        <w:rPr>
+          <w:b/>
+        </w:rPr>
+        <w:t xml:space="preserve"> </w:t>
+      </w:r>
+      <w:proofErr w:type="spellStart"/>
+      <w:proofErr w:type="gramStart"/>
+      <w:r>
+        <w:rPr>
+          <w:b/>
+        </w:rPr>
+        <w:t>initialize</w:t>
+      </w:r>
+      <w:proofErr w:type="spellEnd"/>
+      <w:r>
+        <w:rPr>
+          <w:b/>
+        </w:rPr>
+        <w:t>(</w:t>
+      </w:r>
+      <w:proofErr w:type="gramEnd"/>
+      <w:r>
+        <w:rPr>
+          <w:b/>
+        </w:rPr>
+        <w:t xml:space="preserve">URL </w:t>
+      </w:r>
+      <w:proofErr w:type="spellStart"/>
+      <w:r>
+        <w:rPr>
+          <w:b/>
+        </w:rPr>
+        <w:t>url</w:t>
+      </w:r>
+      <w:proofErr w:type="spellEnd"/>
+      <w:r>
+        <w:rPr>
+          <w:b/>
+        </w:rPr>
+        <w:t xml:space="preserve">, </w:t>
+      </w:r>
+      <w:proofErr w:type="spellStart"/>
+      <w:r>
+        <w:rPr>
+          <w:b/>
+        </w:rPr>
+        <w:t>ResourceBundle</w:t>
+      </w:r>
+      <w:proofErr w:type="spellEnd"/>
+      <w:r>
+        <w:rPr>
+          <w:b/>
+        </w:rPr>
+        <w:t xml:space="preserve"> </w:t>
+      </w:r>
+      <w:proofErr w:type="spellStart"/>
+      <w:r>
+        <w:rPr>
+          <w:b/>
+        </w:rPr>
+        <w:t>rb</w:t>
+      </w:r>
+      <w:proofErr w:type="spellEnd"/>
+      <w:r>
+        <w:rPr>
+          <w:b/>
+        </w:rPr>
+        <w:t>)</w:t>
+      </w:r>
+      <w:r>
+        <w:rPr>
+          <w:b/>
+        </w:rPr>
+        <w:t xml:space="preserve">: </w:t>
+      </w:r>
+    </w:p>
+    <w:p>
+      <w:r>
+        <w:t xml:space="preserve">Es el sustituto al constructor. </w:t>
+      </w:r>
+    </w:p>
+    <w:p>
+      <w:r>
+        <w:t xml:space="preserve">Carga la configuración antigua y asigna los datos correspondientes a los atributos. Después, configura lo ejemplos según los anteriores datos. Por cada combo box </w:t>
+      </w:r>
+      <w:r>
+        <w:t>añade los valores que va a permitir elegir, el valor que va a mostrar y un evento que se accionara cuando cambie el valor del combo box. Este evento asigna el valor al atributo correspondiente y realiza los cambias en los ejemplos para poder verlos. Por último, pone el valor que se está usando en los selectores de color y en el combo box del tipo de letra.</w:t>
+      </w:r>
+      <w:r>
+        <w:t xml:space="preserve"> </w:t>
+      </w:r>
+    </w:p>
+    <w:p>
+      <w:pPr>
+        <w:rPr>
+          <w:b/>
+        </w:rPr>
+      </w:pPr>
+      <w:proofErr w:type="spellStart"/>
+      <w:r>
+        <w:rPr>
+          <w:b/>
+        </w:rPr>
+        <w:t>public</w:t>
+      </w:r>
+      <w:proofErr w:type="spellEnd"/>
+      <w:r>
+        <w:rPr>
+          <w:b/>
+        </w:rPr>
+        <w:t xml:space="preserve"> </w:t>
+      </w:r>
+      <w:proofErr w:type="spellStart"/>
+      <w:r>
+        <w:rPr>
+          <w:b/>
+        </w:rPr>
+        <w:t>void</w:t>
+      </w:r>
+      <w:proofErr w:type="spellEnd"/>
+      <w:r>
+        <w:rPr>
+          <w:b/>
+        </w:rPr>
+        <w:t xml:space="preserve"> </w:t>
+      </w:r>
+      <w:proofErr w:type="spellStart"/>
+      <w:proofErr w:type="gramStart"/>
+      <w:r>
+        <w:rPr>
+          <w:b/>
+        </w:rPr>
+        <w:t>handleAcept</w:t>
+      </w:r>
+      <w:proofErr w:type="spellEnd"/>
+      <w:r>
+        <w:rPr>
+          <w:b/>
+        </w:rPr>
+        <w:t>(</w:t>
+      </w:r>
+      <w:proofErr w:type="spellStart"/>
+      <w:proofErr w:type="gramEnd"/>
+      <w:r>
+        <w:rPr>
+          <w:b/>
+        </w:rPr>
+        <w:t>ActionEvent</w:t>
+      </w:r>
+      <w:proofErr w:type="spellEnd"/>
+      <w:r>
+        <w:rPr>
+          <w:b/>
+        </w:rPr>
+        <w:t xml:space="preserve"> </w:t>
+      </w:r>
+      <w:proofErr w:type="spellStart"/>
+      <w:r>
+        <w:rPr>
+          <w:b/>
+        </w:rPr>
+        <w:t>event</w:t>
+      </w:r>
+      <w:proofErr w:type="spellEnd"/>
+      <w:r>
+        <w:rPr>
+          <w:b/>
+        </w:rPr>
+        <w:t>)</w:t>
+      </w:r>
+      <w:r>
+        <w:rPr>
+          <w:b/>
+        </w:rPr>
+        <w:t>:</w:t>
+      </w:r>
+    </w:p>
+    <w:p>
+      <w:r>
+        <w:t xml:space="preserve">Este método es un evento que se asigna en el XML </w:t>
+      </w:r>
+      <w:proofErr w:type="spellStart"/>
+      <w:r>
+        <w:t>FXMLDocument</w:t>
+      </w:r>
+      <w:proofErr w:type="spellEnd"/>
+      <w:r>
+        <w:t xml:space="preserve"> y reacciona al darle </w:t>
+      </w:r>
+      <w:proofErr w:type="spellStart"/>
+      <w:proofErr w:type="gramStart"/>
+      <w:r>
+        <w:t>click</w:t>
+      </w:r>
+      <w:proofErr w:type="spellEnd"/>
+      <w:proofErr w:type="gramEnd"/>
+      <w:r>
+        <w:t xml:space="preserve"> a</w:t>
+      </w:r>
+      <w:r>
+        <w:t>l botón aceptar.</w:t>
+      </w:r>
+    </w:p>
+    <w:p>
+      <w:r>
+        <w:t>Guarda la configuración nueva y cierra la ventana.</w:t>
+      </w:r>
+    </w:p>
+    <w:p>
+      <w:pPr>
+        <w:rPr>
+          <w:b/>
+        </w:rPr>
+      </w:pPr>
+      <w:proofErr w:type="spellStart"/>
+      <w:r>
+        <w:rPr>
+          <w:b/>
+        </w:rPr>
+        <w:t>public</w:t>
+      </w:r>
+      <w:proofErr w:type="spellEnd"/>
+      <w:r>
+        <w:rPr>
+          <w:b/>
+        </w:rPr>
+        <w:t xml:space="preserve"> </w:t>
+      </w:r>
+      <w:proofErr w:type="spellStart"/>
+      <w:r>
+        <w:rPr>
+          <w:b/>
+        </w:rPr>
+        <w:t>void</w:t>
+      </w:r>
+      <w:proofErr w:type="spellEnd"/>
+      <w:r>
+        <w:rPr>
+          <w:b/>
+        </w:rPr>
+        <w:t xml:space="preserve"> </w:t>
+      </w:r>
+      <w:proofErr w:type="spellStart"/>
+      <w:proofErr w:type="gramStart"/>
+      <w:r>
+        <w:rPr>
+          <w:b/>
+        </w:rPr>
+        <w:t>handleCancel</w:t>
+      </w:r>
+      <w:proofErr w:type="spellEnd"/>
+      <w:r>
+        <w:rPr>
+          <w:b/>
+        </w:rPr>
+        <w:t>(</w:t>
+      </w:r>
+      <w:proofErr w:type="spellStart"/>
+      <w:proofErr w:type="gramEnd"/>
+      <w:r>
+        <w:rPr>
+          <w:b/>
+        </w:rPr>
+        <w:t>ActionEvent</w:t>
+      </w:r>
+      <w:proofErr w:type="spellEnd"/>
+      <w:r>
+        <w:rPr>
+          <w:b/>
+        </w:rPr>
+        <w:t xml:space="preserve"> </w:t>
+      </w:r>
+      <w:proofErr w:type="spellStart"/>
+      <w:r>
+        <w:rPr>
+          <w:b/>
+        </w:rPr>
+        <w:t>event</w:t>
+      </w:r>
+      <w:proofErr w:type="spellEnd"/>
+      <w:r>
+        <w:rPr>
+          <w:b/>
+        </w:rPr>
+        <w:t>)</w:t>
+      </w:r>
+      <w:r>
+        <w:rPr>
+          <w:b/>
+        </w:rPr>
+        <w:t>:</w:t>
+      </w:r>
+    </w:p>
+    <w:p>
+      <w:r>
+        <w:t xml:space="preserve">Este método es un evento que se asigna en el XML </w:t>
+      </w:r>
+      <w:proofErr w:type="spellStart"/>
+      <w:r>
+        <w:t>FXMLDocument</w:t>
+      </w:r>
+      <w:proofErr w:type="spellEnd"/>
+      <w:r>
+        <w:t xml:space="preserve"> y reacciona al darle </w:t>
+      </w:r>
+      <w:proofErr w:type="spellStart"/>
+      <w:proofErr w:type="gramStart"/>
+      <w:r>
+        <w:t>click</w:t>
+      </w:r>
+      <w:proofErr w:type="spellEnd"/>
+      <w:proofErr w:type="gramEnd"/>
+      <w:r>
+        <w:t xml:space="preserve"> al botón</w:t>
+      </w:r>
+      <w:r>
+        <w:t xml:space="preserve"> cancelar.</w:t>
+      </w:r>
+    </w:p>
+    <w:p>
+      <w:r>
+        <w:t>Cierra la ventana.</w:t>
+      </w:r>
+    </w:p>
+    <w:p>
+      <w:pPr>
+        <w:rPr>
+          <w:b/>
+        </w:rPr>
+      </w:pPr>
+      <w:proofErr w:type="spellStart"/>
+      <w:r>
+        <w:rPr>
+          <w:b/>
+        </w:rPr>
+        <w:t>public</w:t>
+      </w:r>
+      <w:proofErr w:type="spellEnd"/>
+      <w:r>
+        <w:rPr>
+          <w:b/>
+        </w:rPr>
+        <w:t xml:space="preserve"> </w:t>
+      </w:r>
+      <w:proofErr w:type="spellStart"/>
+      <w:r>
+        <w:rPr>
+          <w:b/>
+        </w:rPr>
+        <w:t>void</w:t>
+      </w:r>
+      <w:proofErr w:type="spellEnd"/>
+      <w:r>
+        <w:rPr>
+          <w:b/>
+        </w:rPr>
+        <w:t xml:space="preserve"> </w:t>
+      </w:r>
+      <w:proofErr w:type="spellStart"/>
+      <w:proofErr w:type="gramStart"/>
+      <w:r>
+        <w:rPr>
+          <w:b/>
+        </w:rPr>
+        <w:t>handleChooseColor</w:t>
+      </w:r>
+      <w:proofErr w:type="spellEnd"/>
+      <w:r>
+        <w:rPr>
+          <w:b/>
+        </w:rPr>
+        <w:t>(</w:t>
+      </w:r>
+      <w:proofErr w:type="spellStart"/>
+      <w:proofErr w:type="gramEnd"/>
+      <w:r>
+        <w:rPr>
+          <w:b/>
+        </w:rPr>
+        <w:t>ActionEvent</w:t>
+      </w:r>
+      <w:proofErr w:type="spellEnd"/>
+      <w:r>
+        <w:rPr>
+          <w:b/>
+        </w:rPr>
+        <w:t xml:space="preserve"> </w:t>
+      </w:r>
+      <w:proofErr w:type="spellStart"/>
+      <w:r>
+        <w:rPr>
+          <w:b/>
+        </w:rPr>
+        <w:t>event</w:t>
+      </w:r>
+      <w:proofErr w:type="spellEnd"/>
+      <w:r>
+        <w:rPr>
+          <w:b/>
+        </w:rPr>
+        <w:t>)</w:t>
+      </w:r>
+      <w:r>
+        <w:rPr>
+          <w:b/>
+        </w:rPr>
+        <w:t>:</w:t>
+      </w:r>
+    </w:p>
+    <w:p>
+      <w:r>
+        <w:t xml:space="preserve">Este método es un evento que se asigna en el XML </w:t>
+      </w:r>
+      <w:proofErr w:type="spellStart"/>
+      <w:r>
+        <w:t>FXMLDocument</w:t>
+      </w:r>
+      <w:proofErr w:type="spellEnd"/>
+      <w:r>
+        <w:t xml:space="preserve"> y reacciona al darle </w:t>
+      </w:r>
+      <w:proofErr w:type="spellStart"/>
+      <w:proofErr w:type="gramStart"/>
+      <w:r>
+        <w:t>click</w:t>
+      </w:r>
+      <w:proofErr w:type="spellEnd"/>
+      <w:proofErr w:type="gramEnd"/>
+      <w:r>
+        <w:t xml:space="preserve"> a</w:t>
+      </w:r>
+      <w:r>
+        <w:t xml:space="preserve"> un selector de color.</w:t>
+      </w:r>
+    </w:p>
+    <w:p>
+      <w:r>
+        <w:t>Dependiendo el selector de color usado actualiza los ejemplos y asigna el nuevo valor al atributo correspondiente.</w:t>
+      </w:r>
+      <w:bookmarkStart w:id="0" w:name="_GoBack"/>
+      <w:bookmarkEnd w:id="0"/>
+    </w:p>
     <w:sectPr>
       <w:pgSz w:w="11906" w:h="16838"/>
       <w:pgMar w:top="1417" w:right="1701" w:bottom="1417" w:left="1701" w:header="708" w:footer="708" w:gutter="0"/>
@@ -8900,6 +13274,7 @@
     <w:lsdException w:name="HTML Sample" w:semiHidden="1" w:unhideWhenUsed="1"/>
     <w:lsdException w:name="HTML Typewriter" w:semiHidden="1" w:unhideWhenUsed="1"/>
     <w:lsdException w:name="HTML Variable" w:semiHidden="1" w:unhideWhenUsed="1"/>
+    <w:lsdException w:name="Normal Table" w:semiHidden="1" w:unhideWhenUsed="1"/>
     <w:lsdException w:name="annotation subject" w:semiHidden="1" w:unhideWhenUsed="1"/>
     <w:lsdException w:name="No List" w:semiHidden="1" w:unhideWhenUsed="1"/>
     <w:lsdException w:name="Outline List 1" w:semiHidden="1" w:unhideWhenUsed="1"/>
@@ -8946,8 +13321,10 @@
     <w:lsdException w:name="Table Subtle 2" w:semiHidden="1" w:unhideWhenUsed="1"/>
     <w:lsdException w:name="Table Web 1" w:semiHidden="1" w:unhideWhenUsed="1"/>
     <w:lsdException w:name="Table Web 2" w:semiHidden="1" w:unhideWhenUsed="1"/>
+    <w:lsdException w:name="Table Web 3" w:semiHidden="1" w:unhideWhenUsed="1"/>
     <w:lsdException w:name="Balloon Text" w:semiHidden="1" w:unhideWhenUsed="1"/>
     <w:lsdException w:name="Table Grid" w:uiPriority="39"/>
+    <w:lsdException w:name="Table Theme" w:semiHidden="1" w:unhideWhenUsed="1"/>
     <w:lsdException w:name="Placeholder Text" w:semiHidden="1"/>
     <w:lsdException w:name="No Spacing" w:uiPriority="1" w:qFormat="1"/>
     <w:lsdException w:name="Light Shading" w:uiPriority="60"/>
@@ -9198,6 +13575,7 @@
   <w:style w:type="character" w:default="1" w:styleId="Fuentedeprrafopredeter">
     <w:name w:val="Default Paragraph Font"/>
     <w:uiPriority w:val="1"/>
+    <w:semiHidden/>
     <w:unhideWhenUsed/>
   </w:style>
   <w:style w:type="table" w:default="1" w:styleId="Tablanormal">

</xml_diff>